<commit_message>
perbaikan typo dan lain 2x
</commit_message>
<xml_diff>
--- a/Kelompok/Proyek 1/Laporan Proyek 1.docx
+++ b/Kelompok/Proyek 1/Laporan Proyek 1.docx
@@ -1,6 +1,6 @@
 
 <file path=word/document.xml><?xml version="1.0" encoding="utf-8"?>
-<w:document xmlns:wpc="http://schemas.microsoft.com/office/word/2010/wordprocessingCanvas" xmlns:cx="http://schemas.microsoft.com/office/drawing/2014/chartex" xmlns:cx1="http://schemas.microsoft.com/office/drawing/2015/9/8/chartex" xmlns:cx2="http://schemas.microsoft.com/office/drawing/2015/10/21/chartex" xmlns:cx3="http://schemas.microsoft.com/office/drawing/2016/5/9/chartex" xmlns:cx4="http://schemas.microsoft.com/office/drawing/2016/5/10/chartex" xmlns:cx5="http://schemas.microsoft.com/office/drawing/2016/5/11/chartex" xmlns:cx6="http://schemas.microsoft.com/office/drawing/2016/5/12/chartex" xmlns:cx7="http://schemas.microsoft.com/office/drawing/2016/5/13/chartex" xmlns:cx8="http://schemas.microsoft.com/office/drawing/2016/5/14/chartex" xmlns:mc="http://schemas.openxmlformats.org/markup-compatibility/2006" xmlns:aink="http://schemas.microsoft.com/office/drawing/2016/ink" xmlns:am3d="http://schemas.microsoft.com/office/drawing/2017/model3d" xmlns:o="urn:schemas-microsoft-com:office:office" xmlns:r="http://schemas.openxmlformats.org/officeDocument/2006/relationships" xmlns:m="http://schemas.openxmlformats.org/officeDocument/2006/math" xmlns:v="urn:schemas-microsoft-com:vml" xmlns:wp14="http://schemas.microsoft.com/office/word/2010/wordprocessingDrawing" xmlns:wp="http://schemas.openxmlformats.org/drawingml/2006/wordprocessingDrawing" xmlns:w10="urn:schemas-microsoft-com:office:word" xmlns:w="http://schemas.openxmlformats.org/wordprocessingml/2006/main" xmlns:w14="http://schemas.microsoft.com/office/word/2010/wordml" xmlns:w15="http://schemas.microsoft.com/office/word/2012/wordml" xmlns:w16cid="http://schemas.microsoft.com/office/word/2016/wordml/cid" xmlns:w16se="http://schemas.microsoft.com/office/word/2015/wordml/symex" xmlns:wpg="http://schemas.microsoft.com/office/word/2010/wordprocessingGroup" xmlns:wpi="http://schemas.microsoft.com/office/word/2010/wordprocessingInk" xmlns:wne="http://schemas.microsoft.com/office/word/2006/wordml" xmlns:wps="http://schemas.microsoft.com/office/word/2010/wordprocessingShape" mc:Ignorable="w14 w15 w16se w16cid wp14">
+<w:document xmlns:wpc="http://schemas.microsoft.com/office/word/2010/wordprocessingCanvas" xmlns:mc="http://schemas.openxmlformats.org/markup-compatibility/2006" xmlns:o="urn:schemas-microsoft-com:office:office" xmlns:r="http://schemas.openxmlformats.org/officeDocument/2006/relationships" xmlns:m="http://schemas.openxmlformats.org/officeDocument/2006/math" xmlns:v="urn:schemas-microsoft-com:vml" xmlns:wp14="http://schemas.microsoft.com/office/word/2010/wordprocessingDrawing" xmlns:wp="http://schemas.openxmlformats.org/drawingml/2006/wordprocessingDrawing" xmlns:w10="urn:schemas-microsoft-com:office:word" xmlns:w="http://schemas.openxmlformats.org/wordprocessingml/2006/main" xmlns:w14="http://schemas.microsoft.com/office/word/2010/wordml" xmlns:wpg="http://schemas.microsoft.com/office/word/2010/wordprocessingGroup" xmlns:wpi="http://schemas.microsoft.com/office/word/2010/wordprocessingInk" xmlns:wne="http://schemas.microsoft.com/office/word/2006/wordml" xmlns:wps="http://schemas.microsoft.com/office/word/2010/wordprocessingShape" mc:Ignorable="w14 wp14">
   <w:body>
     <w:p>
       <w:pPr>
@@ -298,7 +298,7 @@
                     </pic:cNvPicPr>
                   </pic:nvPicPr>
                   <pic:blipFill>
-                    <a:blip r:embed="rId6" cstate="print">
+                    <a:blip r:embed="rId7" cstate="print">
                       <a:extLst>
                         <a:ext uri="{28A0092B-C50C-407E-A947-70E740481C1C}">
                           <a14:useLocalDpi xmlns:a14="http://schemas.microsoft.com/office/drawing/2010/main" val="0"/>
@@ -1167,7 +1167,7 @@
           </mc:Choice>
           <mc:Fallback>
             <w:pict>
-              <v:shapetype w14:anchorId="46C39469" id="_x0000_t202" coordsize="21600,21600" o:spt="202" path="m,l,21600r21600,l21600,xe">
+              <v:shapetype id="_x0000_t202" coordsize="21600,21600" o:spt="202" path="m,l,21600r21600,l21600,xe">
                 <v:stroke joinstyle="miter"/>
                 <v:path gradientshapeok="t" o:connecttype="rect"/>
               </v:shapetype>
@@ -1574,7 +1574,29 @@
           <w:lang w:val="en-US"/>
         </w:rPr>
         <w:tab/>
-        <w:t xml:space="preserve">: Akmal </w:t>
+        <w:t xml:space="preserve">: </w:t>
+      </w:r>
+      <w:proofErr w:type="spellStart"/>
+      <w:r>
+        <w:rPr>
+          <w:rFonts w:ascii="Times New Roman" w:hAnsi="Times New Roman" w:cs="Times New Roman"/>
+          <w:bCs/>
+          <w:sz w:val="24"/>
+          <w:szCs w:val="24"/>
+          <w:lang w:val="en-US"/>
+        </w:rPr>
+        <w:t>Akmal</w:t>
+      </w:r>
+      <w:proofErr w:type="spellEnd"/>
+      <w:r>
+        <w:rPr>
+          <w:rFonts w:ascii="Times New Roman" w:hAnsi="Times New Roman" w:cs="Times New Roman"/>
+          <w:bCs/>
+          <w:sz w:val="24"/>
+          <w:szCs w:val="24"/>
+          <w:lang w:val="en-US"/>
+        </w:rPr>
+        <w:t xml:space="preserve"> </w:t>
       </w:r>
       <w:proofErr w:type="spellStart"/>
       <w:r>
@@ -2402,7 +2424,27 @@
           <w:szCs w:val="24"/>
           <w:lang w:val="en-US"/>
         </w:rPr>
-        <w:t xml:space="preserve"> dan </w:t>
+        <w:t xml:space="preserve"> </w:t>
+      </w:r>
+      <w:proofErr w:type="spellStart"/>
+      <w:r>
+        <w:rPr>
+          <w:rFonts w:ascii="Times New Roman" w:hAnsi="Times New Roman" w:cs="Times New Roman"/>
+          <w:sz w:val="24"/>
+          <w:szCs w:val="24"/>
+          <w:lang w:val="en-US"/>
+        </w:rPr>
+        <w:t>dan</w:t>
+      </w:r>
+      <w:proofErr w:type="spellEnd"/>
+      <w:r>
+        <w:rPr>
+          <w:rFonts w:ascii="Times New Roman" w:hAnsi="Times New Roman" w:cs="Times New Roman"/>
+          <w:sz w:val="24"/>
+          <w:szCs w:val="24"/>
+          <w:lang w:val="en-US"/>
+        </w:rPr>
+        <w:t xml:space="preserve"> </w:t>
       </w:r>
       <w:proofErr w:type="spellStart"/>
       <w:r>
@@ -2442,7 +2484,27 @@
           <w:szCs w:val="24"/>
           <w:lang w:val="en-US"/>
         </w:rPr>
-        <w:t xml:space="preserve"> Diploma IV Teknik </w:t>
+        <w:t xml:space="preserve"> Diploma IV </w:t>
+      </w:r>
+      <w:proofErr w:type="spellStart"/>
+      <w:r>
+        <w:rPr>
+          <w:rFonts w:ascii="Times New Roman" w:hAnsi="Times New Roman" w:cs="Times New Roman"/>
+          <w:sz w:val="24"/>
+          <w:szCs w:val="24"/>
+          <w:lang w:val="en-US"/>
+        </w:rPr>
+        <w:t>Teknik</w:t>
+      </w:r>
+      <w:proofErr w:type="spellEnd"/>
+      <w:r>
+        <w:rPr>
+          <w:rFonts w:ascii="Times New Roman" w:hAnsi="Times New Roman" w:cs="Times New Roman"/>
+          <w:sz w:val="24"/>
+          <w:szCs w:val="24"/>
+          <w:lang w:val="en-US"/>
+        </w:rPr>
+        <w:t xml:space="preserve"> </w:t>
       </w:r>
       <w:proofErr w:type="spellStart"/>
       <w:r>
@@ -2482,7 +2544,27 @@
           <w:szCs w:val="24"/>
           <w:lang w:val="en-US"/>
         </w:rPr>
-        <w:t xml:space="preserve"> Pos Indonesia.</w:t>
+        <w:t xml:space="preserve"> </w:t>
+      </w:r>
+      <w:proofErr w:type="spellStart"/>
+      <w:r>
+        <w:rPr>
+          <w:rFonts w:ascii="Times New Roman" w:hAnsi="Times New Roman" w:cs="Times New Roman"/>
+          <w:sz w:val="24"/>
+          <w:szCs w:val="24"/>
+          <w:lang w:val="en-US"/>
+        </w:rPr>
+        <w:t>Pos</w:t>
+      </w:r>
+      <w:proofErr w:type="spellEnd"/>
+      <w:r>
+        <w:rPr>
+          <w:rFonts w:ascii="Times New Roman" w:hAnsi="Times New Roman" w:cs="Times New Roman"/>
+          <w:sz w:val="24"/>
+          <w:szCs w:val="24"/>
+          <w:lang w:val="en-US"/>
+        </w:rPr>
+        <w:t xml:space="preserve"> Indonesia.</w:t>
       </w:r>
     </w:p>
     <w:p>
@@ -2736,7 +2818,7 @@
           </mc:Choice>
           <mc:Fallback>
             <w:pict>
-              <v:shape w14:anchorId="131883A0" id="Text Box 3" o:spid="_x0000_s1027" type="#_x0000_t202" style="position:absolute;margin-left:264pt;margin-top:18.75pt;width:170.4pt;height:135pt;z-index:251659264;visibility:visible;mso-wrap-style:square;mso-width-percent:0;mso-height-percent:0;mso-wrap-distance-left:9pt;mso-wrap-distance-top:3.6pt;mso-wrap-distance-right:9pt;mso-wrap-distance-bottom:3.6pt;mso-position-horizontal:absolute;mso-position-horizontal-relative:margin;mso-position-vertical:absolute;mso-position-vertical-relative:text;mso-width-percent:0;mso-height-percent:0;mso-width-relative:margin;mso-height-relative:margin;v-text-anchor:top" o:gfxdata="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" filled="f" stroked="f">
+              <v:shape id="Text Box 3" o:spid="_x0000_s1027" type="#_x0000_t202" style="position:absolute;margin-left:264pt;margin-top:18.75pt;width:170.4pt;height:135pt;z-index:251659264;visibility:visible;mso-wrap-style:square;mso-width-percent:0;mso-height-percent:0;mso-wrap-distance-left:9pt;mso-wrap-distance-top:3.6pt;mso-wrap-distance-right:9pt;mso-wrap-distance-bottom:3.6pt;mso-position-horizontal:absolute;mso-position-horizontal-relative:margin;mso-position-vertical:absolute;mso-position-vertical-relative:text;mso-width-percent:0;mso-height-percent:0;mso-width-relative:margin;mso-height-relative:margin;v-text-anchor:top" o:gfxdata="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" filled="f" stroked="f">
                 <v:textbox>
                   <w:txbxContent>
                     <w:p>
@@ -3099,7 +3181,7 @@
           </mc:Choice>
           <mc:Fallback>
             <w:pict>
-              <v:shape w14:anchorId="4008D7DD" id="_x0000_s1028" type="#_x0000_t202" style="position:absolute;margin-left:-31.2pt;margin-top:18.75pt;width:177.6pt;height:135pt;z-index:251657216;visibility:visible;mso-wrap-style:square;mso-width-percent:0;mso-height-percent:0;mso-wrap-distance-left:9pt;mso-wrap-distance-top:3.6pt;mso-wrap-distance-right:9pt;mso-wrap-distance-bottom:3.6pt;mso-position-horizontal:absolute;mso-position-horizontal-relative:margin;mso-position-vertical:absolute;mso-position-vertical-relative:text;mso-width-percent:0;mso-height-percent:0;mso-width-relative:margin;mso-height-relative:margin;v-text-anchor:top" o:gfxdata="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" filled="f" stroked="f">
+              <v:shape id="_x0000_s1028" type="#_x0000_t202" style="position:absolute;margin-left:-31.2pt;margin-top:18.75pt;width:177.6pt;height:135pt;z-index:251657216;visibility:visible;mso-wrap-style:square;mso-width-percent:0;mso-height-percent:0;mso-wrap-distance-left:9pt;mso-wrap-distance-top:3.6pt;mso-wrap-distance-right:9pt;mso-wrap-distance-bottom:3.6pt;mso-position-horizontal:absolute;mso-position-horizontal-relative:margin;mso-position-vertical:absolute;mso-position-vertical-relative:text;mso-width-percent:0;mso-height-percent:0;mso-width-relative:margin;mso-height-relative:margin;v-text-anchor:top" o:gfxdata="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" filled="f" stroked="f">
                 <v:textbox>
                   <w:txbxContent>
                     <w:p>
@@ -3417,14 +3499,25 @@
         </w:rPr>
         <w:tab/>
       </w:r>
-      <w:r>
-        <w:rPr>
-          <w:rFonts w:ascii="Times New Roman" w:hAnsi="Times New Roman" w:cs="Times New Roman"/>
-          <w:sz w:val="24"/>
-          <w:szCs w:val="24"/>
-          <w:lang w:val="en-US"/>
-        </w:rPr>
-        <w:t xml:space="preserve">Pada </w:t>
+      <w:proofErr w:type="spellStart"/>
+      <w:r>
+        <w:rPr>
+          <w:rFonts w:ascii="Times New Roman" w:hAnsi="Times New Roman" w:cs="Times New Roman"/>
+          <w:sz w:val="24"/>
+          <w:szCs w:val="24"/>
+          <w:lang w:val="en-US"/>
+        </w:rPr>
+        <w:t>Pada</w:t>
+      </w:r>
+      <w:proofErr w:type="spellEnd"/>
+      <w:r>
+        <w:rPr>
+          <w:rFonts w:ascii="Times New Roman" w:hAnsi="Times New Roman" w:cs="Times New Roman"/>
+          <w:sz w:val="24"/>
+          <w:szCs w:val="24"/>
+          <w:lang w:val="en-US"/>
+        </w:rPr>
+        <w:t xml:space="preserve"> </w:t>
       </w:r>
       <w:proofErr w:type="spellStart"/>
       <w:r>
@@ -4304,7 +4397,27 @@
           <w:szCs w:val="24"/>
           <w:lang w:val="en-US"/>
         </w:rPr>
-        <w:t xml:space="preserve"> juga </w:t>
+        <w:t xml:space="preserve"> </w:t>
+      </w:r>
+      <w:proofErr w:type="spellStart"/>
+      <w:r>
+        <w:rPr>
+          <w:rFonts w:ascii="Times New Roman" w:hAnsi="Times New Roman" w:cs="Times New Roman"/>
+          <w:sz w:val="24"/>
+          <w:szCs w:val="24"/>
+          <w:lang w:val="en-US"/>
+        </w:rPr>
+        <w:t>juga</w:t>
+      </w:r>
+      <w:proofErr w:type="spellEnd"/>
+      <w:r>
+        <w:rPr>
+          <w:rFonts w:ascii="Times New Roman" w:hAnsi="Times New Roman" w:cs="Times New Roman"/>
+          <w:sz w:val="24"/>
+          <w:szCs w:val="24"/>
+          <w:lang w:val="en-US"/>
+        </w:rPr>
+        <w:t xml:space="preserve"> </w:t>
       </w:r>
       <w:proofErr w:type="spellStart"/>
       <w:r>
@@ -4745,7 +4858,27 @@
           <w:szCs w:val="24"/>
           <w:lang w:val="en-US"/>
         </w:rPr>
-        <w:t xml:space="preserve"> proses dan </w:t>
+        <w:t xml:space="preserve"> proses </w:t>
+      </w:r>
+      <w:proofErr w:type="spellStart"/>
+      <w:r>
+        <w:rPr>
+          <w:rFonts w:ascii="Times New Roman" w:hAnsi="Times New Roman" w:cs="Times New Roman"/>
+          <w:sz w:val="24"/>
+          <w:szCs w:val="24"/>
+          <w:lang w:val="en-US"/>
+        </w:rPr>
+        <w:t>dan</w:t>
+      </w:r>
+      <w:proofErr w:type="spellEnd"/>
+      <w:r>
+        <w:rPr>
+          <w:rFonts w:ascii="Times New Roman" w:hAnsi="Times New Roman" w:cs="Times New Roman"/>
+          <w:sz w:val="24"/>
+          <w:szCs w:val="24"/>
+          <w:lang w:val="en-US"/>
+        </w:rPr>
+        <w:t xml:space="preserve"> </w:t>
       </w:r>
       <w:proofErr w:type="spellStart"/>
       <w:r>
@@ -4805,7 +4938,27 @@
           <w:szCs w:val="24"/>
           <w:lang w:val="en-US"/>
         </w:rPr>
-        <w:t xml:space="preserve"> dan </w:t>
+        <w:t xml:space="preserve"> </w:t>
+      </w:r>
+      <w:proofErr w:type="spellStart"/>
+      <w:r>
+        <w:rPr>
+          <w:rFonts w:ascii="Times New Roman" w:hAnsi="Times New Roman" w:cs="Times New Roman"/>
+          <w:sz w:val="24"/>
+          <w:szCs w:val="24"/>
+          <w:lang w:val="en-US"/>
+        </w:rPr>
+        <w:t>dan</w:t>
+      </w:r>
+      <w:proofErr w:type="spellEnd"/>
+      <w:r>
+        <w:rPr>
+          <w:rFonts w:ascii="Times New Roman" w:hAnsi="Times New Roman" w:cs="Times New Roman"/>
+          <w:sz w:val="24"/>
+          <w:szCs w:val="24"/>
+          <w:lang w:val="en-US"/>
+        </w:rPr>
+        <w:t xml:space="preserve"> </w:t>
       </w:r>
       <w:proofErr w:type="spellStart"/>
       <w:r>
@@ -5085,7 +5238,27 @@
           <w:szCs w:val="24"/>
           <w:lang w:val="en-US"/>
         </w:rPr>
-        <w:t xml:space="preserve">, dan </w:t>
+        <w:t xml:space="preserve">, </w:t>
+      </w:r>
+      <w:proofErr w:type="spellStart"/>
+      <w:r>
+        <w:rPr>
+          <w:rFonts w:ascii="Times New Roman" w:hAnsi="Times New Roman" w:cs="Times New Roman"/>
+          <w:sz w:val="24"/>
+          <w:szCs w:val="24"/>
+          <w:lang w:val="en-US"/>
+        </w:rPr>
+        <w:t>dan</w:t>
+      </w:r>
+      <w:proofErr w:type="spellEnd"/>
+      <w:r>
+        <w:rPr>
+          <w:rFonts w:ascii="Times New Roman" w:hAnsi="Times New Roman" w:cs="Times New Roman"/>
+          <w:sz w:val="24"/>
+          <w:szCs w:val="24"/>
+          <w:lang w:val="en-US"/>
+        </w:rPr>
+        <w:t xml:space="preserve"> </w:t>
       </w:r>
       <w:proofErr w:type="spellStart"/>
       <w:r>
@@ -5145,7 +5318,27 @@
           <w:szCs w:val="24"/>
           <w:lang w:val="en-US"/>
         </w:rPr>
-        <w:t xml:space="preserve"> pada </w:t>
+        <w:t xml:space="preserve"> </w:t>
+      </w:r>
+      <w:proofErr w:type="spellStart"/>
+      <w:r>
+        <w:rPr>
+          <w:rFonts w:ascii="Times New Roman" w:hAnsi="Times New Roman" w:cs="Times New Roman"/>
+          <w:sz w:val="24"/>
+          <w:szCs w:val="24"/>
+          <w:lang w:val="en-US"/>
+        </w:rPr>
+        <w:t>pada</w:t>
+      </w:r>
+      <w:proofErr w:type="spellEnd"/>
+      <w:r>
+        <w:rPr>
+          <w:rFonts w:ascii="Times New Roman" w:hAnsi="Times New Roman" w:cs="Times New Roman"/>
+          <w:sz w:val="24"/>
+          <w:szCs w:val="24"/>
+          <w:lang w:val="en-US"/>
+        </w:rPr>
+        <w:t xml:space="preserve"> </w:t>
       </w:r>
       <w:proofErr w:type="spellStart"/>
       <w:r>
@@ -5455,7 +5648,6 @@
           <w:lang w:val="en-US"/>
         </w:rPr>
       </w:pPr>
-      <w:proofErr w:type="gramStart"/>
       <w:r>
         <w:rPr>
           <w:rFonts w:ascii="Times New Roman" w:hAnsi="Times New Roman" w:cs="Times New Roman"/>
@@ -5465,19 +5657,7 @@
           <w:szCs w:val="24"/>
           <w:lang w:val="en-US"/>
         </w:rPr>
-        <w:t>In this day and age</w:t>
-      </w:r>
-      <w:proofErr w:type="gramEnd"/>
-      <w:r>
-        <w:rPr>
-          <w:rFonts w:ascii="Times New Roman" w:hAnsi="Times New Roman" w:cs="Times New Roman"/>
-          <w:i/>
-          <w:iCs/>
-          <w:sz w:val="24"/>
-          <w:szCs w:val="24"/>
-          <w:lang w:val="en-US"/>
-        </w:rPr>
-        <w:t>, many applications have different functions, which of course are to facilitate in overcoming a problem. However, of the many applications of course the process of analysis is needed in advance how the application will work later, so that we solely not only use the application but also know how the application can run.</w:t>
+        <w:t>In this day and age, many applications have different functions, which of course are to facilitate in overcoming a problem. However, of the many applications of course the process of analysis is needed in advance how the application will work later, so that we solely not only use the application but also know how the application can run.</w:t>
       </w:r>
     </w:p>
     <w:p>
@@ -5697,7 +5877,27 @@
           <w:szCs w:val="24"/>
           <w:lang w:val="en-US"/>
         </w:rPr>
-        <w:t xml:space="preserve"> dan </w:t>
+        <w:t xml:space="preserve"> </w:t>
+      </w:r>
+      <w:proofErr w:type="spellStart"/>
+      <w:r>
+        <w:rPr>
+          <w:rFonts w:ascii="Times New Roman" w:hAnsi="Times New Roman" w:cs="Times New Roman"/>
+          <w:sz w:val="24"/>
+          <w:szCs w:val="24"/>
+          <w:lang w:val="en-US"/>
+        </w:rPr>
+        <w:t>dan</w:t>
+      </w:r>
+      <w:proofErr w:type="spellEnd"/>
+      <w:r>
+        <w:rPr>
+          <w:rFonts w:ascii="Times New Roman" w:hAnsi="Times New Roman" w:cs="Times New Roman"/>
+          <w:sz w:val="24"/>
+          <w:szCs w:val="24"/>
+          <w:lang w:val="en-US"/>
+        </w:rPr>
+        <w:t xml:space="preserve"> </w:t>
       </w:r>
       <w:proofErr w:type="spellStart"/>
       <w:r>
@@ -5889,6 +6089,7 @@
           <w:lang w:val="en-US"/>
         </w:rPr>
       </w:pPr>
+      <w:proofErr w:type="spellStart"/>
       <w:r>
         <w:rPr>
           <w:rFonts w:ascii="Times New Roman" w:hAnsi="Times New Roman" w:cs="Times New Roman"/>
@@ -5905,7 +6106,17 @@
           <w:szCs w:val="24"/>
           <w:lang w:val="en-US"/>
         </w:rPr>
-        <w:t xml:space="preserve">aya </w:t>
+        <w:t>aya</w:t>
+      </w:r>
+      <w:proofErr w:type="spellEnd"/>
+      <w:r>
+        <w:rPr>
+          <w:rFonts w:ascii="Times New Roman" w:hAnsi="Times New Roman" w:cs="Times New Roman"/>
+          <w:sz w:val="24"/>
+          <w:szCs w:val="24"/>
+          <w:lang w:val="en-US"/>
+        </w:rPr>
+        <w:t xml:space="preserve"> </w:t>
       </w:r>
       <w:proofErr w:type="spellStart"/>
       <w:r>
@@ -6035,7 +6246,7 @@
           <w:szCs w:val="24"/>
           <w:shd w:val="clear" w:color="auto" w:fill="FFFFFF"/>
         </w:rPr>
-        <w:t>S.Kom</w:t>
+        <w:t>S.Kom.,</w:t>
       </w:r>
       <w:proofErr w:type="gramEnd"/>
       <w:r>
@@ -6046,7 +6257,7 @@
           <w:szCs w:val="24"/>
           <w:shd w:val="clear" w:color="auto" w:fill="FFFFFF"/>
         </w:rPr>
-        <w:t>., M.Kom.</w:t>
+        <w:t xml:space="preserve"> M.Kom.</w:t>
       </w:r>
       <w:r>
         <w:rPr>
@@ -6215,7 +6426,27 @@
           <w:szCs w:val="24"/>
           <w:lang w:val="en-US"/>
         </w:rPr>
-        <w:t xml:space="preserve"> juga </w:t>
+        <w:t xml:space="preserve"> </w:t>
+      </w:r>
+      <w:proofErr w:type="spellStart"/>
+      <w:r>
+        <w:rPr>
+          <w:rFonts w:ascii="Times New Roman" w:hAnsi="Times New Roman" w:cs="Times New Roman"/>
+          <w:sz w:val="24"/>
+          <w:szCs w:val="24"/>
+          <w:lang w:val="en-US"/>
+        </w:rPr>
+        <w:t>juga</w:t>
+      </w:r>
+      <w:proofErr w:type="spellEnd"/>
+      <w:r>
+        <w:rPr>
+          <w:rFonts w:ascii="Times New Roman" w:hAnsi="Times New Roman" w:cs="Times New Roman"/>
+          <w:sz w:val="24"/>
+          <w:szCs w:val="24"/>
+          <w:lang w:val="en-US"/>
+        </w:rPr>
+        <w:t xml:space="preserve"> </w:t>
       </w:r>
       <w:proofErr w:type="spellStart"/>
       <w:r>
@@ -6885,7 +7116,27 @@
           <w:szCs w:val="24"/>
           <w:lang w:val="en-US"/>
         </w:rPr>
-        <w:t xml:space="preserve">. Oleh </w:t>
+        <w:t xml:space="preserve">. </w:t>
+      </w:r>
+      <w:proofErr w:type="spellStart"/>
+      <w:r>
+        <w:rPr>
+          <w:rFonts w:ascii="Times New Roman" w:hAnsi="Times New Roman" w:cs="Times New Roman"/>
+          <w:sz w:val="24"/>
+          <w:szCs w:val="24"/>
+          <w:lang w:val="en-US"/>
+        </w:rPr>
+        <w:t>Oleh</w:t>
+      </w:r>
+      <w:proofErr w:type="spellEnd"/>
+      <w:r>
+        <w:rPr>
+          <w:rFonts w:ascii="Times New Roman" w:hAnsi="Times New Roman" w:cs="Times New Roman"/>
+          <w:sz w:val="24"/>
+          <w:szCs w:val="24"/>
+          <w:lang w:val="en-US"/>
+        </w:rPr>
+        <w:t xml:space="preserve"> </w:t>
       </w:r>
       <w:proofErr w:type="spellStart"/>
       <w:r>
@@ -6985,7 +7236,27 @@
           <w:szCs w:val="24"/>
           <w:lang w:val="en-US"/>
         </w:rPr>
-        <w:t xml:space="preserve"> dan saran yang</w:t>
+        <w:t xml:space="preserve"> </w:t>
+      </w:r>
+      <w:proofErr w:type="spellStart"/>
+      <w:r>
+        <w:rPr>
+          <w:rFonts w:ascii="Times New Roman" w:hAnsi="Times New Roman" w:cs="Times New Roman"/>
+          <w:sz w:val="24"/>
+          <w:szCs w:val="24"/>
+          <w:lang w:val="en-US"/>
+        </w:rPr>
+        <w:t>dan</w:t>
+      </w:r>
+      <w:proofErr w:type="spellEnd"/>
+      <w:r>
+        <w:rPr>
+          <w:rFonts w:ascii="Times New Roman" w:hAnsi="Times New Roman" w:cs="Times New Roman"/>
+          <w:sz w:val="24"/>
+          <w:szCs w:val="24"/>
+          <w:lang w:val="en-US"/>
+        </w:rPr>
+        <w:t xml:space="preserve"> saran yang</w:t>
       </w:r>
       <w:r>
         <w:rPr>
@@ -7414,7 +7685,27 @@
           <w:szCs w:val="24"/>
           <w:lang w:val="en-US"/>
         </w:rPr>
-        <w:t xml:space="preserve"> para </w:t>
+        <w:t xml:space="preserve"> </w:t>
+      </w:r>
+      <w:proofErr w:type="spellStart"/>
+      <w:r>
+        <w:rPr>
+          <w:rFonts w:ascii="Times New Roman" w:hAnsi="Times New Roman" w:cs="Times New Roman"/>
+          <w:sz w:val="24"/>
+          <w:szCs w:val="24"/>
+          <w:lang w:val="en-US"/>
+        </w:rPr>
+        <w:t>para</w:t>
+      </w:r>
+      <w:proofErr w:type="spellEnd"/>
+      <w:r>
+        <w:rPr>
+          <w:rFonts w:ascii="Times New Roman" w:hAnsi="Times New Roman" w:cs="Times New Roman"/>
+          <w:sz w:val="24"/>
+          <w:szCs w:val="24"/>
+          <w:lang w:val="en-US"/>
+        </w:rPr>
+        <w:t xml:space="preserve"> </w:t>
       </w:r>
       <w:proofErr w:type="spellStart"/>
       <w:r>
@@ -7434,7 +7725,27 @@
           <w:szCs w:val="24"/>
           <w:lang w:val="en-US"/>
         </w:rPr>
-        <w:t xml:space="preserve"> dan </w:t>
+        <w:t xml:space="preserve"> </w:t>
+      </w:r>
+      <w:proofErr w:type="spellStart"/>
+      <w:r>
+        <w:rPr>
+          <w:rFonts w:ascii="Times New Roman" w:hAnsi="Times New Roman" w:cs="Times New Roman"/>
+          <w:sz w:val="24"/>
+          <w:szCs w:val="24"/>
+          <w:lang w:val="en-US"/>
+        </w:rPr>
+        <w:t>dan</w:t>
+      </w:r>
+      <w:proofErr w:type="spellEnd"/>
+      <w:r>
+        <w:rPr>
+          <w:rFonts w:ascii="Times New Roman" w:hAnsi="Times New Roman" w:cs="Times New Roman"/>
+          <w:sz w:val="24"/>
+          <w:szCs w:val="24"/>
+          <w:lang w:val="en-US"/>
+        </w:rPr>
+        <w:t xml:space="preserve"> </w:t>
       </w:r>
       <w:proofErr w:type="spellStart"/>
       <w:r>
@@ -7514,7 +7825,27 @@
           <w:szCs w:val="24"/>
           <w:lang w:val="en-US"/>
         </w:rPr>
-        <w:t xml:space="preserve"> dan </w:t>
+        <w:t xml:space="preserve"> </w:t>
+      </w:r>
+      <w:proofErr w:type="spellStart"/>
+      <w:r>
+        <w:rPr>
+          <w:rFonts w:ascii="Times New Roman" w:hAnsi="Times New Roman" w:cs="Times New Roman"/>
+          <w:sz w:val="24"/>
+          <w:szCs w:val="24"/>
+          <w:lang w:val="en-US"/>
+        </w:rPr>
+        <w:t>dan</w:t>
+      </w:r>
+      <w:proofErr w:type="spellEnd"/>
+      <w:r>
+        <w:rPr>
+          <w:rFonts w:ascii="Times New Roman" w:hAnsi="Times New Roman" w:cs="Times New Roman"/>
+          <w:sz w:val="24"/>
+          <w:szCs w:val="24"/>
+          <w:lang w:val="en-US"/>
+        </w:rPr>
+        <w:t xml:space="preserve"> </w:t>
       </w:r>
       <w:proofErr w:type="spellStart"/>
       <w:r>
@@ -8149,8 +8480,6 @@
         <w:lastRenderedPageBreak/>
         <w:t>BAB 1</w:t>
       </w:r>
-      <w:bookmarkStart w:id="1" w:name="_GoBack"/>
-      <w:bookmarkEnd w:id="1"/>
     </w:p>
     <w:p>
       <w:pPr>
@@ -8252,14 +8581,25 @@
           <w:lang w:val="en-US"/>
         </w:rPr>
       </w:pPr>
-      <w:r>
-        <w:rPr>
-          <w:rFonts w:ascii="Times New Roman" w:hAnsi="Times New Roman" w:cs="Times New Roman"/>
-          <w:sz w:val="24"/>
-          <w:szCs w:val="24"/>
-          <w:lang w:val="en-US"/>
-        </w:rPr>
-        <w:t xml:space="preserve">Pada </w:t>
+      <w:proofErr w:type="spellStart"/>
+      <w:r>
+        <w:rPr>
+          <w:rFonts w:ascii="Times New Roman" w:hAnsi="Times New Roman" w:cs="Times New Roman"/>
+          <w:sz w:val="24"/>
+          <w:szCs w:val="24"/>
+          <w:lang w:val="en-US"/>
+        </w:rPr>
+        <w:t>Pada</w:t>
+      </w:r>
+      <w:proofErr w:type="spellEnd"/>
+      <w:r>
+        <w:rPr>
+          <w:rFonts w:ascii="Times New Roman" w:hAnsi="Times New Roman" w:cs="Times New Roman"/>
+          <w:sz w:val="24"/>
+          <w:szCs w:val="24"/>
+          <w:lang w:val="en-US"/>
+        </w:rPr>
+        <w:t xml:space="preserve"> </w:t>
       </w:r>
       <w:proofErr w:type="spellStart"/>
       <w:r>
@@ -9139,7 +9479,27 @@
           <w:szCs w:val="24"/>
           <w:lang w:val="en-US"/>
         </w:rPr>
-        <w:t xml:space="preserve"> juga </w:t>
+        <w:t xml:space="preserve"> </w:t>
+      </w:r>
+      <w:proofErr w:type="spellStart"/>
+      <w:r>
+        <w:rPr>
+          <w:rFonts w:ascii="Times New Roman" w:hAnsi="Times New Roman" w:cs="Times New Roman"/>
+          <w:sz w:val="24"/>
+          <w:szCs w:val="24"/>
+          <w:lang w:val="en-US"/>
+        </w:rPr>
+        <w:t>juga</w:t>
+      </w:r>
+      <w:proofErr w:type="spellEnd"/>
+      <w:r>
+        <w:rPr>
+          <w:rFonts w:ascii="Times New Roman" w:hAnsi="Times New Roman" w:cs="Times New Roman"/>
+          <w:sz w:val="24"/>
+          <w:szCs w:val="24"/>
+          <w:lang w:val="en-US"/>
+        </w:rPr>
+        <w:t xml:space="preserve"> </w:t>
       </w:r>
       <w:proofErr w:type="spellStart"/>
       <w:r>
@@ -9502,7 +9862,27 @@
           <w:szCs w:val="24"/>
           <w:lang w:val="en-US"/>
         </w:rPr>
-        <w:t xml:space="preserve"> pada </w:t>
+        <w:t xml:space="preserve"> </w:t>
+      </w:r>
+      <w:proofErr w:type="spellStart"/>
+      <w:r>
+        <w:rPr>
+          <w:rFonts w:ascii="Times New Roman" w:hAnsi="Times New Roman" w:cs="Times New Roman"/>
+          <w:sz w:val="24"/>
+          <w:szCs w:val="24"/>
+          <w:lang w:val="en-US"/>
+        </w:rPr>
+        <w:t>pada</w:t>
+      </w:r>
+      <w:proofErr w:type="spellEnd"/>
+      <w:r>
+        <w:rPr>
+          <w:rFonts w:ascii="Times New Roman" w:hAnsi="Times New Roman" w:cs="Times New Roman"/>
+          <w:sz w:val="24"/>
+          <w:szCs w:val="24"/>
+          <w:lang w:val="en-US"/>
+        </w:rPr>
+        <w:t xml:space="preserve"> </w:t>
       </w:r>
       <w:proofErr w:type="spellStart"/>
       <w:r>
@@ -9562,7 +9942,27 @@
           <w:szCs w:val="24"/>
           <w:lang w:val="en-US"/>
         </w:rPr>
-        <w:t xml:space="preserve">. Pada </w:t>
+        <w:t xml:space="preserve">. </w:t>
+      </w:r>
+      <w:proofErr w:type="spellStart"/>
+      <w:r>
+        <w:rPr>
+          <w:rFonts w:ascii="Times New Roman" w:hAnsi="Times New Roman" w:cs="Times New Roman"/>
+          <w:sz w:val="24"/>
+          <w:szCs w:val="24"/>
+          <w:lang w:val="en-US"/>
+        </w:rPr>
+        <w:t>Pada</w:t>
+      </w:r>
+      <w:proofErr w:type="spellEnd"/>
+      <w:r>
+        <w:rPr>
+          <w:rFonts w:ascii="Times New Roman" w:hAnsi="Times New Roman" w:cs="Times New Roman"/>
+          <w:sz w:val="24"/>
+          <w:szCs w:val="24"/>
+          <w:lang w:val="en-US"/>
+        </w:rPr>
+        <w:t xml:space="preserve"> </w:t>
       </w:r>
       <w:proofErr w:type="spellStart"/>
       <w:r>
@@ -9605,6 +10005,16 @@
         <w:t xml:space="preserve"> Bank </w:t>
       </w:r>
       <w:proofErr w:type="spellStart"/>
+      <w:r>
+        <w:rPr>
+          <w:rFonts w:ascii="Times New Roman" w:hAnsi="Times New Roman" w:cs="Times New Roman"/>
+          <w:sz w:val="24"/>
+          <w:szCs w:val="24"/>
+          <w:lang w:val="en-US"/>
+        </w:rPr>
+        <w:t>ini</w:t>
+      </w:r>
+      <w:proofErr w:type="spellEnd"/>
       <w:proofErr w:type="gramStart"/>
       <w:r>
         <w:rPr>
@@ -9613,16 +10023,6 @@
           <w:szCs w:val="24"/>
           <w:lang w:val="en-US"/>
         </w:rPr>
-        <w:t>ini</w:t>
-      </w:r>
-      <w:proofErr w:type="spellEnd"/>
-      <w:r>
-        <w:rPr>
-          <w:rFonts w:ascii="Times New Roman" w:hAnsi="Times New Roman" w:cs="Times New Roman"/>
-          <w:sz w:val="24"/>
-          <w:szCs w:val="24"/>
-          <w:lang w:val="en-US"/>
-        </w:rPr>
         <w:t xml:space="preserve">,  </w:t>
       </w:r>
       <w:proofErr w:type="spellStart"/>
@@ -9864,7 +10264,27 @@
           <w:szCs w:val="24"/>
           <w:lang w:val="en-US"/>
         </w:rPr>
-        <w:t xml:space="preserve"> pada bank  </w:t>
+        <w:t xml:space="preserve"> </w:t>
+      </w:r>
+      <w:proofErr w:type="spellStart"/>
+      <w:r>
+        <w:rPr>
+          <w:rFonts w:ascii="Times New Roman" w:hAnsi="Times New Roman" w:cs="Times New Roman"/>
+          <w:sz w:val="24"/>
+          <w:szCs w:val="24"/>
+          <w:lang w:val="en-US"/>
+        </w:rPr>
+        <w:t>pada</w:t>
+      </w:r>
+      <w:proofErr w:type="spellEnd"/>
+      <w:r>
+        <w:rPr>
+          <w:rFonts w:ascii="Times New Roman" w:hAnsi="Times New Roman" w:cs="Times New Roman"/>
+          <w:sz w:val="24"/>
+          <w:szCs w:val="24"/>
+          <w:lang w:val="en-US"/>
+        </w:rPr>
+        <w:t xml:space="preserve"> bank  </w:t>
       </w:r>
       <w:proofErr w:type="spellStart"/>
       <w:r>
@@ -9984,7 +10404,27 @@
           <w:szCs w:val="24"/>
           <w:lang w:val="en-US"/>
         </w:rPr>
-        <w:t xml:space="preserve"> pada bank </w:t>
+        <w:t xml:space="preserve"> </w:t>
+      </w:r>
+      <w:proofErr w:type="spellStart"/>
+      <w:r>
+        <w:rPr>
+          <w:rFonts w:ascii="Times New Roman" w:hAnsi="Times New Roman" w:cs="Times New Roman"/>
+          <w:sz w:val="24"/>
+          <w:szCs w:val="24"/>
+          <w:lang w:val="en-US"/>
+        </w:rPr>
+        <w:t>pada</w:t>
+      </w:r>
+      <w:proofErr w:type="spellEnd"/>
+      <w:r>
+        <w:rPr>
+          <w:rFonts w:ascii="Times New Roman" w:hAnsi="Times New Roman" w:cs="Times New Roman"/>
+          <w:sz w:val="24"/>
+          <w:szCs w:val="24"/>
+          <w:lang w:val="en-US"/>
+        </w:rPr>
+        <w:t xml:space="preserve"> bank </w:t>
       </w:r>
       <w:proofErr w:type="spellStart"/>
       <w:r>
@@ -10084,7 +10524,27 @@
           <w:szCs w:val="24"/>
           <w:lang w:val="en-US"/>
         </w:rPr>
-        <w:t xml:space="preserve"> dan </w:t>
+        <w:t xml:space="preserve"> </w:t>
+      </w:r>
+      <w:proofErr w:type="spellStart"/>
+      <w:r>
+        <w:rPr>
+          <w:rFonts w:ascii="Times New Roman" w:hAnsi="Times New Roman" w:cs="Times New Roman"/>
+          <w:sz w:val="24"/>
+          <w:szCs w:val="24"/>
+          <w:lang w:val="en-US"/>
+        </w:rPr>
+        <w:t>dan</w:t>
+      </w:r>
+      <w:proofErr w:type="spellEnd"/>
+      <w:r>
+        <w:rPr>
+          <w:rFonts w:ascii="Times New Roman" w:hAnsi="Times New Roman" w:cs="Times New Roman"/>
+          <w:sz w:val="24"/>
+          <w:szCs w:val="24"/>
+          <w:lang w:val="en-US"/>
+        </w:rPr>
+        <w:t xml:space="preserve"> </w:t>
       </w:r>
       <w:proofErr w:type="spellStart"/>
       <w:r>
@@ -10177,7 +10637,25 @@
     </w:p>
     <w:p>
       <w:pPr>
-        <w:ind w:firstLine="720"/>
+        <w:pStyle w:val="ListParagraph"/>
+        <w:ind w:left="360"/>
+        <w:rPr>
+          <w:rFonts w:ascii="Times New Roman" w:hAnsi="Times New Roman" w:cs="Times New Roman"/>
+          <w:b/>
+          <w:bCs/>
+          <w:sz w:val="24"/>
+          <w:szCs w:val="24"/>
+          <w:lang w:val="en-US"/>
+        </w:rPr>
+      </w:pPr>
+    </w:p>
+    <w:p>
+      <w:pPr>
+        <w:pStyle w:val="ListParagraph"/>
+        <w:numPr>
+          <w:ilvl w:val="0"/>
+          <w:numId w:val="12"/>
+        </w:numPr>
         <w:jc w:val="both"/>
         <w:rPr>
           <w:rFonts w:ascii="Times New Roman" w:hAnsi="Times New Roman" w:cs="Times New Roman"/>
@@ -10186,24 +10664,6 @@
           <w:lang w:val="en-US"/>
         </w:rPr>
       </w:pPr>
-      <w:r>
-        <w:rPr>
-          <w:rFonts w:ascii="Times New Roman" w:hAnsi="Times New Roman" w:cs="Times New Roman"/>
-          <w:sz w:val="24"/>
-          <w:szCs w:val="24"/>
-          <w:lang w:val="en-US"/>
-        </w:rPr>
-        <w:t>1.</w:t>
-      </w:r>
-      <w:r>
-        <w:rPr>
-          <w:rFonts w:ascii="Times New Roman" w:hAnsi="Times New Roman" w:cs="Times New Roman"/>
-          <w:sz w:val="24"/>
-          <w:szCs w:val="24"/>
-          <w:lang w:val="en-US"/>
-        </w:rPr>
-        <w:t xml:space="preserve">   </w:t>
-      </w:r>
       <w:proofErr w:type="spellStart"/>
       <w:r>
         <w:rPr>
@@ -10342,25 +10802,7 @@
           <w:szCs w:val="24"/>
           <w:lang w:val="en-US"/>
         </w:rPr>
-        <w:t xml:space="preserve"> pr</w:t>
-      </w:r>
-      <w:r>
-        <w:rPr>
-          <w:rFonts w:ascii="Times New Roman" w:hAnsi="Times New Roman" w:cs="Times New Roman"/>
-          <w:sz w:val="24"/>
-          <w:szCs w:val="24"/>
-          <w:lang w:val="en-US"/>
-        </w:rPr>
-        <w:t>o</w:t>
-      </w:r>
-      <w:r>
-        <w:rPr>
-          <w:rFonts w:ascii="Times New Roman" w:hAnsi="Times New Roman" w:cs="Times New Roman"/>
-          <w:sz w:val="24"/>
-          <w:szCs w:val="24"/>
-          <w:lang w:val="en-US"/>
-        </w:rPr>
-        <w:t xml:space="preserve">ses </w:t>
+        <w:t xml:space="preserve"> proses </w:t>
       </w:r>
       <w:proofErr w:type="spellStart"/>
       <w:r>
@@ -10380,8 +10822,102 @@
           <w:szCs w:val="24"/>
           <w:lang w:val="en-US"/>
         </w:rPr>
+        <w:t xml:space="preserve"> </w:t>
+      </w:r>
+      <w:proofErr w:type="spellStart"/>
+      <w:r>
+        <w:rPr>
+          <w:rFonts w:ascii="Times New Roman" w:hAnsi="Times New Roman" w:cs="Times New Roman"/>
+          <w:sz w:val="24"/>
+          <w:szCs w:val="24"/>
+          <w:lang w:val="en-US"/>
+        </w:rPr>
+        <w:t>khususnya</w:t>
+      </w:r>
+      <w:proofErr w:type="spellEnd"/>
+      <w:r>
+        <w:rPr>
+          <w:rFonts w:ascii="Times New Roman" w:hAnsi="Times New Roman" w:cs="Times New Roman"/>
+          <w:sz w:val="24"/>
+          <w:szCs w:val="24"/>
+          <w:lang w:val="en-US"/>
+        </w:rPr>
+        <w:t xml:space="preserve"> </w:t>
+      </w:r>
+      <w:proofErr w:type="spellStart"/>
+      <w:r>
+        <w:rPr>
+          <w:rFonts w:ascii="Times New Roman" w:hAnsi="Times New Roman" w:cs="Times New Roman"/>
+          <w:sz w:val="24"/>
+          <w:szCs w:val="24"/>
+          <w:lang w:val="en-US"/>
+        </w:rPr>
+        <w:t>pada</w:t>
+      </w:r>
+      <w:proofErr w:type="spellEnd"/>
+      <w:r>
+        <w:rPr>
+          <w:rFonts w:ascii="Times New Roman" w:hAnsi="Times New Roman" w:cs="Times New Roman"/>
+          <w:sz w:val="24"/>
+          <w:szCs w:val="24"/>
+          <w:lang w:val="en-US"/>
+        </w:rPr>
+        <w:t xml:space="preserve"> </w:t>
+      </w:r>
+      <w:proofErr w:type="spellStart"/>
+      <w:r>
+        <w:rPr>
+          <w:rFonts w:ascii="Times New Roman" w:hAnsi="Times New Roman" w:cs="Times New Roman"/>
+          <w:sz w:val="24"/>
+          <w:szCs w:val="24"/>
+          <w:lang w:val="en-US"/>
+        </w:rPr>
+        <w:t>loket</w:t>
+      </w:r>
+      <w:proofErr w:type="spellEnd"/>
+      <w:r>
+        <w:rPr>
+          <w:rFonts w:ascii="Times New Roman" w:hAnsi="Times New Roman" w:cs="Times New Roman"/>
+          <w:sz w:val="24"/>
+          <w:szCs w:val="24"/>
+          <w:lang w:val="en-US"/>
+        </w:rPr>
+        <w:t xml:space="preserve"> </w:t>
+      </w:r>
+      <w:proofErr w:type="spellStart"/>
+      <w:r>
+        <w:rPr>
+          <w:rFonts w:ascii="Times New Roman" w:hAnsi="Times New Roman" w:cs="Times New Roman"/>
+          <w:sz w:val="24"/>
+          <w:szCs w:val="24"/>
+          <w:lang w:val="en-US"/>
+        </w:rPr>
+        <w:t>administrasi</w:t>
+      </w:r>
+      <w:proofErr w:type="spellEnd"/>
+      <w:r>
+        <w:rPr>
+          <w:rFonts w:ascii="Times New Roman" w:hAnsi="Times New Roman" w:cs="Times New Roman"/>
+          <w:sz w:val="24"/>
+          <w:szCs w:val="24"/>
+          <w:lang w:val="en-US"/>
+        </w:rPr>
         <w:t>.</w:t>
       </w:r>
+    </w:p>
+    <w:p>
+      <w:pPr>
+        <w:pStyle w:val="ListParagraph"/>
+        <w:jc w:val="both"/>
+        <w:rPr>
+          <w:rFonts w:ascii="Times New Roman" w:hAnsi="Times New Roman" w:cs="Times New Roman"/>
+          <w:sz w:val="24"/>
+          <w:szCs w:val="24"/>
+          <w:lang w:val="en-US"/>
+        </w:rPr>
+      </w:pPr>
+      <w:bookmarkStart w:id="1" w:name="_GoBack"/>
+      <w:bookmarkEnd w:id="1"/>
     </w:p>
     <w:p>
       <w:pPr>
@@ -10765,7 +11301,6 @@
           <w:numId w:val="1"/>
         </w:numPr>
         <w:spacing w:line="240" w:lineRule="auto"/>
-        <w:ind w:left="1134"/>
         <w:jc w:val="both"/>
         <w:rPr>
           <w:rFonts w:ascii="Times New Roman" w:hAnsi="Times New Roman" w:cs="Times New Roman"/>
@@ -10869,7 +11404,27 @@
           <w:szCs w:val="24"/>
           <w:lang w:val="en-US"/>
         </w:rPr>
-        <w:t xml:space="preserve"> pada </w:t>
+        <w:t xml:space="preserve"> </w:t>
+      </w:r>
+      <w:proofErr w:type="spellStart"/>
+      <w:r>
+        <w:rPr>
+          <w:rFonts w:ascii="Times New Roman" w:hAnsi="Times New Roman" w:cs="Times New Roman"/>
+          <w:sz w:val="24"/>
+          <w:szCs w:val="24"/>
+          <w:lang w:val="en-US"/>
+        </w:rPr>
+        <w:t>pada</w:t>
+      </w:r>
+      <w:proofErr w:type="spellEnd"/>
+      <w:r>
+        <w:rPr>
+          <w:rFonts w:ascii="Times New Roman" w:hAnsi="Times New Roman" w:cs="Times New Roman"/>
+          <w:sz w:val="24"/>
+          <w:szCs w:val="24"/>
+          <w:lang w:val="en-US"/>
+        </w:rPr>
+        <w:t xml:space="preserve"> </w:t>
       </w:r>
       <w:proofErr w:type="spellStart"/>
       <w:r>
@@ -10920,7 +11475,6 @@
           <w:numId w:val="1"/>
         </w:numPr>
         <w:spacing w:line="240" w:lineRule="auto"/>
-        <w:ind w:left="1134"/>
         <w:jc w:val="both"/>
         <w:rPr>
           <w:rFonts w:ascii="Times New Roman" w:hAnsi="Times New Roman" w:cs="Times New Roman"/>
@@ -10983,7 +11537,6 @@
           <w:numId w:val="1"/>
         </w:numPr>
         <w:spacing w:line="240" w:lineRule="auto"/>
-        <w:ind w:left="1134"/>
         <w:jc w:val="both"/>
         <w:rPr>
           <w:rFonts w:ascii="Times New Roman" w:hAnsi="Times New Roman" w:cs="Times New Roman"/>
@@ -10998,6 +11551,7 @@
           <w:sz w:val="24"/>
           <w:szCs w:val="24"/>
         </w:rPr>
+        <w:lastRenderedPageBreak/>
         <w:t>Menganalisis manajemen akun</w:t>
       </w:r>
     </w:p>
@@ -11009,7 +11563,6 @@
           <w:numId w:val="1"/>
         </w:numPr>
         <w:spacing w:line="240" w:lineRule="auto"/>
-        <w:ind w:left="1134"/>
         <w:jc w:val="both"/>
         <w:rPr>
           <w:rFonts w:ascii="Times New Roman" w:hAnsi="Times New Roman" w:cs="Times New Roman"/>
@@ -11024,7 +11577,6 @@
           <w:sz w:val="24"/>
           <w:szCs w:val="24"/>
         </w:rPr>
-        <w:lastRenderedPageBreak/>
         <w:t>Menganalisis manajemen menu</w:t>
       </w:r>
     </w:p>
@@ -11372,15 +11924,6 @@
         </w:rPr>
         <w:t xml:space="preserve">, </w:t>
       </w:r>
-      <w:r>
-        <w:rPr>
-          <w:rFonts w:ascii="Times New Roman" w:hAnsi="Times New Roman" w:cs="Times New Roman"/>
-          <w:sz w:val="24"/>
-          <w:szCs w:val="24"/>
-          <w:lang w:val="en-US"/>
-        </w:rPr>
-        <w:t xml:space="preserve">pada </w:t>
-      </w:r>
       <w:proofErr w:type="spellStart"/>
       <w:r>
         <w:rPr>
@@ -11409,6 +11952,26 @@
           <w:szCs w:val="24"/>
           <w:lang w:val="en-US"/>
         </w:rPr>
+        <w:t>pada</w:t>
+      </w:r>
+      <w:proofErr w:type="spellEnd"/>
+      <w:r>
+        <w:rPr>
+          <w:rFonts w:ascii="Times New Roman" w:hAnsi="Times New Roman" w:cs="Times New Roman"/>
+          <w:sz w:val="24"/>
+          <w:szCs w:val="24"/>
+          <w:lang w:val="en-US"/>
+        </w:rPr>
+        <w:t xml:space="preserve"> </w:t>
+      </w:r>
+      <w:proofErr w:type="spellStart"/>
+      <w:r>
+        <w:rPr>
+          <w:rFonts w:ascii="Times New Roman" w:hAnsi="Times New Roman" w:cs="Times New Roman"/>
+          <w:sz w:val="24"/>
+          <w:szCs w:val="24"/>
+          <w:lang w:val="en-US"/>
+        </w:rPr>
         <w:t>bab</w:t>
       </w:r>
       <w:proofErr w:type="spellEnd"/>
@@ -11539,7 +12102,27 @@
           <w:szCs w:val="24"/>
           <w:lang w:val="en-US"/>
         </w:rPr>
-        <w:t xml:space="preserve"> dan </w:t>
+        <w:t xml:space="preserve"> </w:t>
+      </w:r>
+      <w:proofErr w:type="spellStart"/>
+      <w:r>
+        <w:rPr>
+          <w:rFonts w:ascii="Times New Roman" w:hAnsi="Times New Roman" w:cs="Times New Roman"/>
+          <w:sz w:val="24"/>
+          <w:szCs w:val="24"/>
+          <w:lang w:val="en-US"/>
+        </w:rPr>
+        <w:t>dan</w:t>
+      </w:r>
+      <w:proofErr w:type="spellEnd"/>
+      <w:r>
+        <w:rPr>
+          <w:rFonts w:ascii="Times New Roman" w:hAnsi="Times New Roman" w:cs="Times New Roman"/>
+          <w:sz w:val="24"/>
+          <w:szCs w:val="24"/>
+          <w:lang w:val="en-US"/>
+        </w:rPr>
+        <w:t xml:space="preserve"> </w:t>
       </w:r>
       <w:proofErr w:type="spellStart"/>
       <w:r>
@@ -11739,7 +12322,27 @@
           <w:szCs w:val="24"/>
           <w:lang w:val="en-US"/>
         </w:rPr>
-        <w:t xml:space="preserve"> pada </w:t>
+        <w:t xml:space="preserve"> </w:t>
+      </w:r>
+      <w:proofErr w:type="spellStart"/>
+      <w:r>
+        <w:rPr>
+          <w:rFonts w:ascii="Times New Roman" w:hAnsi="Times New Roman" w:cs="Times New Roman"/>
+          <w:sz w:val="24"/>
+          <w:szCs w:val="24"/>
+          <w:lang w:val="en-US"/>
+        </w:rPr>
+        <w:t>pada</w:t>
+      </w:r>
+      <w:proofErr w:type="spellEnd"/>
+      <w:r>
+        <w:rPr>
+          <w:rFonts w:ascii="Times New Roman" w:hAnsi="Times New Roman" w:cs="Times New Roman"/>
+          <w:sz w:val="24"/>
+          <w:szCs w:val="24"/>
+          <w:lang w:val="en-US"/>
+        </w:rPr>
+        <w:t xml:space="preserve"> </w:t>
       </w:r>
       <w:proofErr w:type="spellStart"/>
       <w:r>
@@ -12587,14 +13190,25 @@
         </w:rPr>
         <w:t xml:space="preserve">, </w:t>
       </w:r>
-      <w:r>
-        <w:rPr>
-          <w:rFonts w:ascii="Times New Roman" w:hAnsi="Times New Roman" w:cs="Times New Roman"/>
-          <w:sz w:val="24"/>
-          <w:szCs w:val="24"/>
-          <w:lang w:val="en-US"/>
-        </w:rPr>
-        <w:t xml:space="preserve">pada </w:t>
+      <w:proofErr w:type="spellStart"/>
+      <w:r>
+        <w:rPr>
+          <w:rFonts w:ascii="Times New Roman" w:hAnsi="Times New Roman" w:cs="Times New Roman"/>
+          <w:sz w:val="24"/>
+          <w:szCs w:val="24"/>
+          <w:lang w:val="en-US"/>
+        </w:rPr>
+        <w:t>pada</w:t>
+      </w:r>
+      <w:proofErr w:type="spellEnd"/>
+      <w:r>
+        <w:rPr>
+          <w:rFonts w:ascii="Times New Roman" w:hAnsi="Times New Roman" w:cs="Times New Roman"/>
+          <w:sz w:val="24"/>
+          <w:szCs w:val="24"/>
+          <w:lang w:val="en-US"/>
+        </w:rPr>
+        <w:t xml:space="preserve"> </w:t>
       </w:r>
       <w:proofErr w:type="spellStart"/>
       <w:r>
@@ -12694,7 +13308,27 @@
           <w:szCs w:val="24"/>
           <w:lang w:val="en-US"/>
         </w:rPr>
-        <w:t xml:space="preserve"> mana </w:t>
+        <w:t xml:space="preserve"> </w:t>
+      </w:r>
+      <w:proofErr w:type="spellStart"/>
+      <w:r>
+        <w:rPr>
+          <w:rFonts w:ascii="Times New Roman" w:hAnsi="Times New Roman" w:cs="Times New Roman"/>
+          <w:sz w:val="24"/>
+          <w:szCs w:val="24"/>
+          <w:lang w:val="en-US"/>
+        </w:rPr>
+        <w:t>mana</w:t>
+      </w:r>
+      <w:proofErr w:type="spellEnd"/>
+      <w:r>
+        <w:rPr>
+          <w:rFonts w:ascii="Times New Roman" w:hAnsi="Times New Roman" w:cs="Times New Roman"/>
+          <w:sz w:val="24"/>
+          <w:szCs w:val="24"/>
+          <w:lang w:val="en-US"/>
+        </w:rPr>
+        <w:t xml:space="preserve"> </w:t>
       </w:r>
       <w:proofErr w:type="spellStart"/>
       <w:r>
@@ -12894,7 +13528,27 @@
           <w:szCs w:val="24"/>
           <w:lang w:val="en-US"/>
         </w:rPr>
-        <w:t xml:space="preserve"> valid dan </w:t>
+        <w:t xml:space="preserve"> valid </w:t>
+      </w:r>
+      <w:proofErr w:type="spellStart"/>
+      <w:r>
+        <w:rPr>
+          <w:rFonts w:ascii="Times New Roman" w:hAnsi="Times New Roman" w:cs="Times New Roman"/>
+          <w:sz w:val="24"/>
+          <w:szCs w:val="24"/>
+          <w:lang w:val="en-US"/>
+        </w:rPr>
+        <w:t>dan</w:t>
+      </w:r>
+      <w:proofErr w:type="spellEnd"/>
+      <w:r>
+        <w:rPr>
+          <w:rFonts w:ascii="Times New Roman" w:hAnsi="Times New Roman" w:cs="Times New Roman"/>
+          <w:sz w:val="24"/>
+          <w:szCs w:val="24"/>
+          <w:lang w:val="en-US"/>
+        </w:rPr>
+        <w:t xml:space="preserve"> </w:t>
       </w:r>
       <w:proofErr w:type="spellStart"/>
       <w:r>
@@ -13122,14 +13776,25 @@
         </w:rPr>
         <w:t xml:space="preserve">, </w:t>
       </w:r>
-      <w:r>
-        <w:rPr>
-          <w:rFonts w:ascii="Times New Roman" w:hAnsi="Times New Roman" w:cs="Times New Roman"/>
-          <w:sz w:val="24"/>
-          <w:szCs w:val="24"/>
-          <w:lang w:val="en-US"/>
-        </w:rPr>
-        <w:t xml:space="preserve">pada </w:t>
+      <w:proofErr w:type="spellStart"/>
+      <w:r>
+        <w:rPr>
+          <w:rFonts w:ascii="Times New Roman" w:hAnsi="Times New Roman" w:cs="Times New Roman"/>
+          <w:sz w:val="24"/>
+          <w:szCs w:val="24"/>
+          <w:lang w:val="en-US"/>
+        </w:rPr>
+        <w:t>pada</w:t>
+      </w:r>
+      <w:proofErr w:type="spellEnd"/>
+      <w:r>
+        <w:rPr>
+          <w:rFonts w:ascii="Times New Roman" w:hAnsi="Times New Roman" w:cs="Times New Roman"/>
+          <w:sz w:val="24"/>
+          <w:szCs w:val="24"/>
+          <w:lang w:val="en-US"/>
+        </w:rPr>
+        <w:t xml:space="preserve"> </w:t>
       </w:r>
       <w:proofErr w:type="spellStart"/>
       <w:r>
@@ -13560,7 +14225,27 @@
           <w:szCs w:val="24"/>
           <w:lang w:val="en-US"/>
         </w:rPr>
-        <w:t xml:space="preserve"> dan lain </w:t>
+        <w:t xml:space="preserve"> </w:t>
+      </w:r>
+      <w:proofErr w:type="spellStart"/>
+      <w:r>
+        <w:rPr>
+          <w:rFonts w:ascii="Times New Roman" w:hAnsi="Times New Roman" w:cs="Times New Roman"/>
+          <w:sz w:val="24"/>
+          <w:szCs w:val="24"/>
+          <w:lang w:val="en-US"/>
+        </w:rPr>
+        <w:t>dan</w:t>
+      </w:r>
+      <w:proofErr w:type="spellEnd"/>
+      <w:r>
+        <w:rPr>
+          <w:rFonts w:ascii="Times New Roman" w:hAnsi="Times New Roman" w:cs="Times New Roman"/>
+          <w:sz w:val="24"/>
+          <w:szCs w:val="24"/>
+          <w:lang w:val="en-US"/>
+        </w:rPr>
+        <w:t xml:space="preserve"> lain </w:t>
       </w:r>
       <w:proofErr w:type="spellStart"/>
       <w:r>
@@ -13628,14 +14313,25 @@
         </w:rPr>
         <w:t xml:space="preserve">, </w:t>
       </w:r>
-      <w:r>
-        <w:rPr>
-          <w:rFonts w:ascii="Times New Roman" w:hAnsi="Times New Roman" w:cs="Times New Roman"/>
-          <w:sz w:val="24"/>
-          <w:szCs w:val="24"/>
-          <w:lang w:val="en-US"/>
-        </w:rPr>
-        <w:t xml:space="preserve">pada </w:t>
+      <w:proofErr w:type="spellStart"/>
+      <w:r>
+        <w:rPr>
+          <w:rFonts w:ascii="Times New Roman" w:hAnsi="Times New Roman" w:cs="Times New Roman"/>
+          <w:sz w:val="24"/>
+          <w:szCs w:val="24"/>
+          <w:lang w:val="en-US"/>
+        </w:rPr>
+        <w:t>pada</w:t>
+      </w:r>
+      <w:proofErr w:type="spellEnd"/>
+      <w:r>
+        <w:rPr>
+          <w:rFonts w:ascii="Times New Roman" w:hAnsi="Times New Roman" w:cs="Times New Roman"/>
+          <w:sz w:val="24"/>
+          <w:szCs w:val="24"/>
+          <w:lang w:val="en-US"/>
+        </w:rPr>
+        <w:t xml:space="preserve"> </w:t>
       </w:r>
       <w:proofErr w:type="spellStart"/>
       <w:r>
@@ -14095,14 +14791,25 @@
         </w:rPr>
         <w:t xml:space="preserve">, </w:t>
       </w:r>
-      <w:r>
-        <w:rPr>
-          <w:rFonts w:ascii="Times New Roman" w:hAnsi="Times New Roman" w:cs="Times New Roman"/>
-          <w:sz w:val="24"/>
-          <w:szCs w:val="24"/>
-          <w:lang w:val="en-US"/>
-        </w:rPr>
-        <w:t xml:space="preserve">pada </w:t>
+      <w:proofErr w:type="spellStart"/>
+      <w:r>
+        <w:rPr>
+          <w:rFonts w:ascii="Times New Roman" w:hAnsi="Times New Roman" w:cs="Times New Roman"/>
+          <w:sz w:val="24"/>
+          <w:szCs w:val="24"/>
+          <w:lang w:val="en-US"/>
+        </w:rPr>
+        <w:t>pada</w:t>
+      </w:r>
+      <w:proofErr w:type="spellEnd"/>
+      <w:r>
+        <w:rPr>
+          <w:rFonts w:ascii="Times New Roman" w:hAnsi="Times New Roman" w:cs="Times New Roman"/>
+          <w:sz w:val="24"/>
+          <w:szCs w:val="24"/>
+          <w:lang w:val="en-US"/>
+        </w:rPr>
+        <w:t xml:space="preserve"> </w:t>
       </w:r>
       <w:proofErr w:type="spellStart"/>
       <w:r>
@@ -14282,7 +14989,27 @@
           <w:szCs w:val="24"/>
           <w:lang w:val="en-US"/>
         </w:rPr>
-        <w:t xml:space="preserve"> dan saran </w:t>
+        <w:t xml:space="preserve"> </w:t>
+      </w:r>
+      <w:proofErr w:type="spellStart"/>
+      <w:r>
+        <w:rPr>
+          <w:rFonts w:ascii="Times New Roman" w:hAnsi="Times New Roman" w:cs="Times New Roman"/>
+          <w:sz w:val="24"/>
+          <w:szCs w:val="24"/>
+          <w:lang w:val="en-US"/>
+        </w:rPr>
+        <w:t>dan</w:t>
+      </w:r>
+      <w:proofErr w:type="spellEnd"/>
+      <w:r>
+        <w:rPr>
+          <w:rFonts w:ascii="Times New Roman" w:hAnsi="Times New Roman" w:cs="Times New Roman"/>
+          <w:sz w:val="24"/>
+          <w:szCs w:val="24"/>
+          <w:lang w:val="en-US"/>
+        </w:rPr>
+        <w:t xml:space="preserve"> saran </w:t>
       </w:r>
       <w:proofErr w:type="spellStart"/>
       <w:r>
@@ -14950,7 +15677,7 @@
         </w:rPr>
         <w:t xml:space="preserve">[2] </w:t>
       </w:r>
-      <w:hyperlink r:id="rId7" w:history="1">
+      <w:hyperlink r:id="rId8" w:history="1">
         <w:r>
           <w:rPr>
             <w:rStyle w:val="Hyperlink"/>
@@ -14999,7 +15726,7 @@
         </w:rPr>
         <w:t xml:space="preserve"> </w:t>
       </w:r>
-      <w:hyperlink r:id="rId8" w:history="1">
+      <w:hyperlink r:id="rId9" w:history="1">
         <w:r>
           <w:rPr>
             <w:rStyle w:val="Hyperlink"/>
@@ -15042,7 +15769,7 @@
       <w:r>
         <w:t xml:space="preserve"> </w:t>
       </w:r>
-      <w:hyperlink r:id="rId9" w:history="1">
+      <w:hyperlink r:id="rId10" w:history="1">
         <w:r>
           <w:rPr>
             <w:rStyle w:val="Hyperlink"/>
@@ -15084,7 +15811,7 @@
       <w:r>
         <w:t xml:space="preserve"> </w:t>
       </w:r>
-      <w:hyperlink r:id="rId10" w:history="1">
+      <w:hyperlink r:id="rId11" w:history="1">
         <w:r>
           <w:rPr>
             <w:rStyle w:val="Hyperlink"/>
@@ -15125,7 +15852,7 @@
       <w:r>
         <w:t xml:space="preserve"> </w:t>
       </w:r>
-      <w:hyperlink r:id="rId11" w:history="1">
+      <w:hyperlink r:id="rId12" w:history="1">
         <w:r>
           <w:rPr>
             <w:rStyle w:val="Hyperlink"/>
@@ -15165,7 +15892,7 @@
       <w:r>
         <w:t xml:space="preserve"> </w:t>
       </w:r>
-      <w:hyperlink r:id="rId12" w:history="1">
+      <w:hyperlink r:id="rId13" w:history="1">
         <w:r>
           <w:rPr>
             <w:rStyle w:val="Hyperlink"/>
@@ -15230,8 +15957,8 @@
 </file>
 
 <file path=word/numbering.xml><?xml version="1.0" encoding="utf-8"?>
-<w:numbering xmlns:wpc="http://schemas.microsoft.com/office/word/2010/wordprocessingCanvas" xmlns:cx="http://schemas.microsoft.com/office/drawing/2014/chartex" xmlns:cx1="http://schemas.microsoft.com/office/drawing/2015/9/8/chartex" xmlns:cx2="http://schemas.microsoft.com/office/drawing/2015/10/21/chartex" xmlns:cx3="http://schemas.microsoft.com/office/drawing/2016/5/9/chartex" xmlns:cx4="http://schemas.microsoft.com/office/drawing/2016/5/10/chartex" xmlns:cx5="http://schemas.microsoft.com/office/drawing/2016/5/11/chartex" xmlns:cx6="http://schemas.microsoft.com/office/drawing/2016/5/12/chartex" xmlns:cx7="http://schemas.microsoft.com/office/drawing/2016/5/13/chartex" xmlns:cx8="http://schemas.microsoft.com/office/drawing/2016/5/14/chartex" xmlns:mc="http://schemas.openxmlformats.org/markup-compatibility/2006" xmlns:aink="http://schemas.microsoft.com/office/drawing/2016/ink" xmlns:am3d="http://schemas.microsoft.com/office/drawing/2017/model3d" xmlns:o="urn:schemas-microsoft-com:office:office" xmlns:r="http://schemas.openxmlformats.org/officeDocument/2006/relationships" xmlns:m="http://schemas.openxmlformats.org/officeDocument/2006/math" xmlns:v="urn:schemas-microsoft-com:vml" xmlns:wp14="http://schemas.microsoft.com/office/word/2010/wordprocessingDrawing" xmlns:wp="http://schemas.openxmlformats.org/drawingml/2006/wordprocessingDrawing" xmlns:w10="urn:schemas-microsoft-com:office:word" xmlns:w="http://schemas.openxmlformats.org/wordprocessingml/2006/main" xmlns:w14="http://schemas.microsoft.com/office/word/2010/wordml" xmlns:w15="http://schemas.microsoft.com/office/word/2012/wordml" xmlns:w16cid="http://schemas.microsoft.com/office/word/2016/wordml/cid" xmlns:w16se="http://schemas.microsoft.com/office/word/2015/wordml/symex" xmlns:wpg="http://schemas.microsoft.com/office/word/2010/wordprocessingGroup" xmlns:wpi="http://schemas.microsoft.com/office/word/2010/wordprocessingInk" xmlns:wne="http://schemas.microsoft.com/office/word/2006/wordml" xmlns:wps="http://schemas.microsoft.com/office/word/2010/wordprocessingShape" mc:Ignorable="w14 w15 w16se w16cid wp14">
-  <w:abstractNum w:abstractNumId="0" w15:restartNumberingAfterBreak="0">
+<w:numbering xmlns:wpc="http://schemas.microsoft.com/office/word/2010/wordprocessingCanvas" xmlns:mc="http://schemas.openxmlformats.org/markup-compatibility/2006" xmlns:o="urn:schemas-microsoft-com:office:office" xmlns:r="http://schemas.openxmlformats.org/officeDocument/2006/relationships" xmlns:m="http://schemas.openxmlformats.org/officeDocument/2006/math" xmlns:v="urn:schemas-microsoft-com:vml" xmlns:wp14="http://schemas.microsoft.com/office/word/2010/wordprocessingDrawing" xmlns:wp="http://schemas.openxmlformats.org/drawingml/2006/wordprocessingDrawing" xmlns:w10="urn:schemas-microsoft-com:office:word" xmlns:w="http://schemas.openxmlformats.org/wordprocessingml/2006/main" xmlns:w14="http://schemas.microsoft.com/office/word/2010/wordml" xmlns:wpg="http://schemas.microsoft.com/office/word/2010/wordprocessingGroup" xmlns:wpi="http://schemas.microsoft.com/office/word/2010/wordprocessingInk" xmlns:wne="http://schemas.microsoft.com/office/word/2006/wordml" xmlns:wps="http://schemas.microsoft.com/office/word/2010/wordprocessingShape" mc:Ignorable="w14 wp14">
+  <w:abstractNum w:abstractNumId="0">
     <w:nsid w:val="0A23017B"/>
     <w:multiLevelType w:val="hybridMultilevel"/>
     <w:tmpl w:val="A3B60BAC"/>
@@ -15320,7 +16047,96 @@
       </w:pPr>
     </w:lvl>
   </w:abstractNum>
-  <w:abstractNum w:abstractNumId="1" w15:restartNumberingAfterBreak="0">
+  <w:abstractNum w:abstractNumId="1">
+    <w:nsid w:val="0D3F6CFE"/>
+    <w:multiLevelType w:val="hybridMultilevel"/>
+    <w:tmpl w:val="19F634FC"/>
+    <w:lvl w:ilvl="0" w:tplc="397CDC4E">
+      <w:start w:val="1"/>
+      <w:numFmt w:val="decimal"/>
+      <w:lvlText w:val="%1."/>
+      <w:lvlJc w:val="left"/>
+      <w:pPr>
+        <w:ind w:left="1908" w:hanging="1188"/>
+      </w:pPr>
+      <w:rPr>
+        <w:rFonts w:hint="default"/>
+      </w:rPr>
+    </w:lvl>
+    <w:lvl w:ilvl="1" w:tplc="04090019" w:tentative="1">
+      <w:start w:val="1"/>
+      <w:numFmt w:val="lowerLetter"/>
+      <w:lvlText w:val="%2."/>
+      <w:lvlJc w:val="left"/>
+      <w:pPr>
+        <w:ind w:left="1800" w:hanging="360"/>
+      </w:pPr>
+    </w:lvl>
+    <w:lvl w:ilvl="2" w:tplc="0409001B" w:tentative="1">
+      <w:start w:val="1"/>
+      <w:numFmt w:val="lowerRoman"/>
+      <w:lvlText w:val="%3."/>
+      <w:lvlJc w:val="right"/>
+      <w:pPr>
+        <w:ind w:left="2520" w:hanging="180"/>
+      </w:pPr>
+    </w:lvl>
+    <w:lvl w:ilvl="3" w:tplc="0409000F" w:tentative="1">
+      <w:start w:val="1"/>
+      <w:numFmt w:val="decimal"/>
+      <w:lvlText w:val="%4."/>
+      <w:lvlJc w:val="left"/>
+      <w:pPr>
+        <w:ind w:left="3240" w:hanging="360"/>
+      </w:pPr>
+    </w:lvl>
+    <w:lvl w:ilvl="4" w:tplc="04090019" w:tentative="1">
+      <w:start w:val="1"/>
+      <w:numFmt w:val="lowerLetter"/>
+      <w:lvlText w:val="%5."/>
+      <w:lvlJc w:val="left"/>
+      <w:pPr>
+        <w:ind w:left="3960" w:hanging="360"/>
+      </w:pPr>
+    </w:lvl>
+    <w:lvl w:ilvl="5" w:tplc="0409001B" w:tentative="1">
+      <w:start w:val="1"/>
+      <w:numFmt w:val="lowerRoman"/>
+      <w:lvlText w:val="%6."/>
+      <w:lvlJc w:val="right"/>
+      <w:pPr>
+        <w:ind w:left="4680" w:hanging="180"/>
+      </w:pPr>
+    </w:lvl>
+    <w:lvl w:ilvl="6" w:tplc="0409000F" w:tentative="1">
+      <w:start w:val="1"/>
+      <w:numFmt w:val="decimal"/>
+      <w:lvlText w:val="%7."/>
+      <w:lvlJc w:val="left"/>
+      <w:pPr>
+        <w:ind w:left="5400" w:hanging="360"/>
+      </w:pPr>
+    </w:lvl>
+    <w:lvl w:ilvl="7" w:tplc="04090019" w:tentative="1">
+      <w:start w:val="1"/>
+      <w:numFmt w:val="lowerLetter"/>
+      <w:lvlText w:val="%8."/>
+      <w:lvlJc w:val="left"/>
+      <w:pPr>
+        <w:ind w:left="6120" w:hanging="360"/>
+      </w:pPr>
+    </w:lvl>
+    <w:lvl w:ilvl="8" w:tplc="0409001B" w:tentative="1">
+      <w:start w:val="1"/>
+      <w:numFmt w:val="lowerRoman"/>
+      <w:lvlText w:val="%9."/>
+      <w:lvlJc w:val="right"/>
+      <w:pPr>
+        <w:ind w:left="6840" w:hanging="180"/>
+      </w:pPr>
+    </w:lvl>
+  </w:abstractNum>
+  <w:abstractNum w:abstractNumId="2">
     <w:nsid w:val="113B4A37"/>
     <w:multiLevelType w:val="hybridMultilevel"/>
     <w:tmpl w:val="E17ABF96"/>
@@ -15412,26 +16228,29 @@
       </w:pPr>
     </w:lvl>
   </w:abstractNum>
-  <w:abstractNum w:abstractNumId="2" w15:restartNumberingAfterBreak="0">
+  <w:abstractNum w:abstractNumId="3">
     <w:nsid w:val="11D13F47"/>
     <w:multiLevelType w:val="hybridMultilevel"/>
-    <w:tmpl w:val="D9D6895C"/>
-    <w:lvl w:ilvl="0" w:tplc="0409000F">
+    <w:tmpl w:val="2250B798"/>
+    <w:lvl w:ilvl="0" w:tplc="C63EB9C0">
       <w:start w:val="1"/>
       <w:numFmt w:val="decimal"/>
       <w:lvlText w:val="%1."/>
       <w:lvlJc w:val="left"/>
       <w:pPr>
-        <w:ind w:left="1440" w:hanging="360"/>
-      </w:pPr>
+        <w:ind w:left="720" w:hanging="360"/>
+      </w:pPr>
+      <w:rPr>
+        <w:rFonts w:ascii="Times New Roman" w:eastAsiaTheme="minorHAnsi" w:hAnsi="Times New Roman" w:cs="Times New Roman"/>
+      </w:rPr>
     </w:lvl>
-    <w:lvl w:ilvl="1" w:tplc="04090019" w:tentative="1">
+    <w:lvl w:ilvl="1" w:tplc="04090019">
       <w:start w:val="1"/>
       <w:numFmt w:val="lowerLetter"/>
       <w:lvlText w:val="%2."/>
       <w:lvlJc w:val="left"/>
       <w:pPr>
-        <w:ind w:left="2160" w:hanging="360"/>
+        <w:ind w:left="1440" w:hanging="360"/>
       </w:pPr>
     </w:lvl>
     <w:lvl w:ilvl="2" w:tplc="0409001B" w:tentative="1">
@@ -15440,7 +16259,7 @@
       <w:lvlText w:val="%3."/>
       <w:lvlJc w:val="right"/>
       <w:pPr>
-        <w:ind w:left="2880" w:hanging="180"/>
+        <w:ind w:left="2160" w:hanging="180"/>
       </w:pPr>
     </w:lvl>
     <w:lvl w:ilvl="3" w:tplc="0409000F" w:tentative="1">
@@ -15449,7 +16268,7 @@
       <w:lvlText w:val="%4."/>
       <w:lvlJc w:val="left"/>
       <w:pPr>
-        <w:ind w:left="3600" w:hanging="360"/>
+        <w:ind w:left="2880" w:hanging="360"/>
       </w:pPr>
     </w:lvl>
     <w:lvl w:ilvl="4" w:tplc="04090019" w:tentative="1">
@@ -15458,7 +16277,7 @@
       <w:lvlText w:val="%5."/>
       <w:lvlJc w:val="left"/>
       <w:pPr>
-        <w:ind w:left="4320" w:hanging="360"/>
+        <w:ind w:left="3600" w:hanging="360"/>
       </w:pPr>
     </w:lvl>
     <w:lvl w:ilvl="5" w:tplc="0409001B" w:tentative="1">
@@ -15467,7 +16286,7 @@
       <w:lvlText w:val="%6."/>
       <w:lvlJc w:val="right"/>
       <w:pPr>
-        <w:ind w:left="5040" w:hanging="180"/>
+        <w:ind w:left="4320" w:hanging="180"/>
       </w:pPr>
     </w:lvl>
     <w:lvl w:ilvl="6" w:tplc="0409000F" w:tentative="1">
@@ -15476,7 +16295,7 @@
       <w:lvlText w:val="%7."/>
       <w:lvlJc w:val="left"/>
       <w:pPr>
-        <w:ind w:left="5760" w:hanging="360"/>
+        <w:ind w:left="5040" w:hanging="360"/>
       </w:pPr>
     </w:lvl>
     <w:lvl w:ilvl="7" w:tplc="04090019" w:tentative="1">
@@ -15485,7 +16304,7 @@
       <w:lvlText w:val="%8."/>
       <w:lvlJc w:val="left"/>
       <w:pPr>
-        <w:ind w:left="6480" w:hanging="360"/>
+        <w:ind w:left="5760" w:hanging="360"/>
       </w:pPr>
     </w:lvl>
     <w:lvl w:ilvl="8" w:tplc="0409001B" w:tentative="1">
@@ -15494,11 +16313,11 @@
       <w:lvlText w:val="%9."/>
       <w:lvlJc w:val="right"/>
       <w:pPr>
-        <w:ind w:left="7200" w:hanging="180"/>
+        <w:ind w:left="6480" w:hanging="180"/>
       </w:pPr>
     </w:lvl>
   </w:abstractNum>
-  <w:abstractNum w:abstractNumId="3" w15:restartNumberingAfterBreak="0">
+  <w:abstractNum w:abstractNumId="4">
     <w:nsid w:val="41BB7544"/>
     <w:multiLevelType w:val="hybridMultilevel"/>
     <w:tmpl w:val="FBEAF782"/>
@@ -15587,7 +16406,7 @@
       </w:pPr>
     </w:lvl>
   </w:abstractNum>
-  <w:abstractNum w:abstractNumId="4" w15:restartNumberingAfterBreak="0">
+  <w:abstractNum w:abstractNumId="5">
     <w:nsid w:val="432475D5"/>
     <w:multiLevelType w:val="hybridMultilevel"/>
     <w:tmpl w:val="158E34FC"/>
@@ -15676,7 +16495,7 @@
       </w:pPr>
     </w:lvl>
   </w:abstractNum>
-  <w:abstractNum w:abstractNumId="5" w15:restartNumberingAfterBreak="0">
+  <w:abstractNum w:abstractNumId="6">
     <w:nsid w:val="456326EE"/>
     <w:multiLevelType w:val="hybridMultilevel"/>
     <w:tmpl w:val="D9D6895C"/>
@@ -15762,7 +16581,7 @@
       </w:pPr>
     </w:lvl>
   </w:abstractNum>
-  <w:abstractNum w:abstractNumId="6" w15:restartNumberingAfterBreak="0">
+  <w:abstractNum w:abstractNumId="7">
     <w:nsid w:val="608B0084"/>
     <w:multiLevelType w:val="hybridMultilevel"/>
     <w:tmpl w:val="C02E3C3E"/>
@@ -15851,7 +16670,7 @@
       </w:pPr>
     </w:lvl>
   </w:abstractNum>
-  <w:abstractNum w:abstractNumId="7" w15:restartNumberingAfterBreak="0">
+  <w:abstractNum w:abstractNumId="8">
     <w:nsid w:val="701A7535"/>
     <w:multiLevelType w:val="hybridMultilevel"/>
     <w:tmpl w:val="75085336"/>
@@ -15861,7 +16680,7 @@
       <w:lvlText w:val="%1."/>
       <w:lvlJc w:val="left"/>
       <w:pPr>
-        <w:ind w:left="1080" w:hanging="360"/>
+        <w:ind w:left="720" w:hanging="360"/>
       </w:pPr>
       <w:rPr>
         <w:rFonts w:hint="default"/>
@@ -15873,7 +16692,7 @@
       <w:lvlText w:val="%2."/>
       <w:lvlJc w:val="left"/>
       <w:pPr>
-        <w:ind w:left="1800" w:hanging="360"/>
+        <w:ind w:left="1440" w:hanging="360"/>
       </w:pPr>
     </w:lvl>
     <w:lvl w:ilvl="2" w:tplc="3809001B" w:tentative="1">
@@ -15882,7 +16701,7 @@
       <w:lvlText w:val="%3."/>
       <w:lvlJc w:val="right"/>
       <w:pPr>
-        <w:ind w:left="2520" w:hanging="180"/>
+        <w:ind w:left="2160" w:hanging="180"/>
       </w:pPr>
     </w:lvl>
     <w:lvl w:ilvl="3" w:tplc="3809000F" w:tentative="1">
@@ -15891,7 +16710,7 @@
       <w:lvlText w:val="%4."/>
       <w:lvlJc w:val="left"/>
       <w:pPr>
-        <w:ind w:left="3240" w:hanging="360"/>
+        <w:ind w:left="2880" w:hanging="360"/>
       </w:pPr>
     </w:lvl>
     <w:lvl w:ilvl="4" w:tplc="38090019" w:tentative="1">
@@ -15900,7 +16719,7 @@
       <w:lvlText w:val="%5."/>
       <w:lvlJc w:val="left"/>
       <w:pPr>
-        <w:ind w:left="3960" w:hanging="360"/>
+        <w:ind w:left="3600" w:hanging="360"/>
       </w:pPr>
     </w:lvl>
     <w:lvl w:ilvl="5" w:tplc="3809001B" w:tentative="1">
@@ -15909,7 +16728,7 @@
       <w:lvlText w:val="%6."/>
       <w:lvlJc w:val="right"/>
       <w:pPr>
-        <w:ind w:left="4680" w:hanging="180"/>
+        <w:ind w:left="4320" w:hanging="180"/>
       </w:pPr>
     </w:lvl>
     <w:lvl w:ilvl="6" w:tplc="3809000F" w:tentative="1">
@@ -15918,7 +16737,7 @@
       <w:lvlText w:val="%7."/>
       <w:lvlJc w:val="left"/>
       <w:pPr>
-        <w:ind w:left="5400" w:hanging="360"/>
+        <w:ind w:left="5040" w:hanging="360"/>
       </w:pPr>
     </w:lvl>
     <w:lvl w:ilvl="7" w:tplc="38090019" w:tentative="1">
@@ -15927,7 +16746,7 @@
       <w:lvlText w:val="%8."/>
       <w:lvlJc w:val="left"/>
       <w:pPr>
-        <w:ind w:left="6120" w:hanging="360"/>
+        <w:ind w:left="5760" w:hanging="360"/>
       </w:pPr>
     </w:lvl>
     <w:lvl w:ilvl="8" w:tplc="3809001B" w:tentative="1">
@@ -15936,11 +16755,100 @@
       <w:lvlText w:val="%9."/>
       <w:lvlJc w:val="right"/>
       <w:pPr>
-        <w:ind w:left="6840" w:hanging="180"/>
+        <w:ind w:left="6480" w:hanging="180"/>
       </w:pPr>
     </w:lvl>
   </w:abstractNum>
-  <w:abstractNum w:abstractNumId="8" w15:restartNumberingAfterBreak="0">
+  <w:abstractNum w:abstractNumId="9">
+    <w:nsid w:val="721C6107"/>
+    <w:multiLevelType w:val="hybridMultilevel"/>
+    <w:tmpl w:val="41105C26"/>
+    <w:lvl w:ilvl="0" w:tplc="0409000F">
+      <w:start w:val="1"/>
+      <w:numFmt w:val="decimal"/>
+      <w:lvlText w:val="%1."/>
+      <w:lvlJc w:val="left"/>
+      <w:pPr>
+        <w:ind w:left="720" w:hanging="360"/>
+      </w:pPr>
+      <w:rPr>
+        <w:rFonts w:hint="default"/>
+      </w:rPr>
+    </w:lvl>
+    <w:lvl w:ilvl="1" w:tplc="04090019" w:tentative="1">
+      <w:start w:val="1"/>
+      <w:numFmt w:val="lowerLetter"/>
+      <w:lvlText w:val="%2."/>
+      <w:lvlJc w:val="left"/>
+      <w:pPr>
+        <w:ind w:left="1440" w:hanging="360"/>
+      </w:pPr>
+    </w:lvl>
+    <w:lvl w:ilvl="2" w:tplc="0409001B" w:tentative="1">
+      <w:start w:val="1"/>
+      <w:numFmt w:val="lowerRoman"/>
+      <w:lvlText w:val="%3."/>
+      <w:lvlJc w:val="right"/>
+      <w:pPr>
+        <w:ind w:left="2160" w:hanging="180"/>
+      </w:pPr>
+    </w:lvl>
+    <w:lvl w:ilvl="3" w:tplc="0409000F" w:tentative="1">
+      <w:start w:val="1"/>
+      <w:numFmt w:val="decimal"/>
+      <w:lvlText w:val="%4."/>
+      <w:lvlJc w:val="left"/>
+      <w:pPr>
+        <w:ind w:left="2880" w:hanging="360"/>
+      </w:pPr>
+    </w:lvl>
+    <w:lvl w:ilvl="4" w:tplc="04090019" w:tentative="1">
+      <w:start w:val="1"/>
+      <w:numFmt w:val="lowerLetter"/>
+      <w:lvlText w:val="%5."/>
+      <w:lvlJc w:val="left"/>
+      <w:pPr>
+        <w:ind w:left="3600" w:hanging="360"/>
+      </w:pPr>
+    </w:lvl>
+    <w:lvl w:ilvl="5" w:tplc="0409001B" w:tentative="1">
+      <w:start w:val="1"/>
+      <w:numFmt w:val="lowerRoman"/>
+      <w:lvlText w:val="%6."/>
+      <w:lvlJc w:val="right"/>
+      <w:pPr>
+        <w:ind w:left="4320" w:hanging="180"/>
+      </w:pPr>
+    </w:lvl>
+    <w:lvl w:ilvl="6" w:tplc="0409000F" w:tentative="1">
+      <w:start w:val="1"/>
+      <w:numFmt w:val="decimal"/>
+      <w:lvlText w:val="%7."/>
+      <w:lvlJc w:val="left"/>
+      <w:pPr>
+        <w:ind w:left="5040" w:hanging="360"/>
+      </w:pPr>
+    </w:lvl>
+    <w:lvl w:ilvl="7" w:tplc="04090019" w:tentative="1">
+      <w:start w:val="1"/>
+      <w:numFmt w:val="lowerLetter"/>
+      <w:lvlText w:val="%8."/>
+      <w:lvlJc w:val="left"/>
+      <w:pPr>
+        <w:ind w:left="5760" w:hanging="360"/>
+      </w:pPr>
+    </w:lvl>
+    <w:lvl w:ilvl="8" w:tplc="0409001B" w:tentative="1">
+      <w:start w:val="1"/>
+      <w:numFmt w:val="lowerRoman"/>
+      <w:lvlText w:val="%9."/>
+      <w:lvlJc w:val="right"/>
+      <w:pPr>
+        <w:ind w:left="6480" w:hanging="180"/>
+      </w:pPr>
+    </w:lvl>
+  </w:abstractNum>
+  <w:abstractNum w:abstractNumId="10">
     <w:nsid w:val="73AB3719"/>
     <w:multiLevelType w:val="multilevel"/>
     <w:tmpl w:val="D54098A4"/>
@@ -16053,7 +16961,7 @@
       </w:rPr>
     </w:lvl>
   </w:abstractNum>
-  <w:abstractNum w:abstractNumId="9" w15:restartNumberingAfterBreak="0">
+  <w:abstractNum w:abstractNumId="11">
     <w:nsid w:val="7FC44F16"/>
     <w:multiLevelType w:val="hybridMultilevel"/>
     <w:tmpl w:val="9F4249B2"/>
@@ -16143,40 +17051,46 @@
     </w:lvl>
   </w:abstractNum>
   <w:num w:numId="1">
+    <w:abstractNumId w:val="3"/>
+  </w:num>
+  <w:num w:numId="2">
+    <w:abstractNumId w:val="6"/>
+  </w:num>
+  <w:num w:numId="3">
     <w:abstractNumId w:val="2"/>
   </w:num>
-  <w:num w:numId="2">
+  <w:num w:numId="4">
     <w:abstractNumId w:val="5"/>
   </w:num>
-  <w:num w:numId="3">
-    <w:abstractNumId w:val="1"/>
-  </w:num>
-  <w:num w:numId="4">
-    <w:abstractNumId w:val="4"/>
-  </w:num>
   <w:num w:numId="5">
-    <w:abstractNumId w:val="6"/>
+    <w:abstractNumId w:val="7"/>
   </w:num>
   <w:num w:numId="6">
-    <w:abstractNumId w:val="9"/>
+    <w:abstractNumId w:val="11"/>
   </w:num>
   <w:num w:numId="7">
-    <w:abstractNumId w:val="3"/>
+    <w:abstractNumId w:val="4"/>
   </w:num>
   <w:num w:numId="8">
     <w:abstractNumId w:val="0"/>
   </w:num>
   <w:num w:numId="9">
+    <w:abstractNumId w:val="10"/>
+  </w:num>
+  <w:num w:numId="10">
     <w:abstractNumId w:val="8"/>
   </w:num>
-  <w:num w:numId="10">
-    <w:abstractNumId w:val="7"/>
+  <w:num w:numId="11">
+    <w:abstractNumId w:val="1"/>
+  </w:num>
+  <w:num w:numId="12">
+    <w:abstractNumId w:val="9"/>
   </w:num>
 </w:numbering>
 </file>
 
 <file path=word/styles.xml><?xml version="1.0" encoding="utf-8"?>
-<w:styles xmlns:mc="http://schemas.openxmlformats.org/markup-compatibility/2006" xmlns:r="http://schemas.openxmlformats.org/officeDocument/2006/relationships" xmlns:w="http://schemas.openxmlformats.org/wordprocessingml/2006/main" xmlns:w14="http://schemas.microsoft.com/office/word/2010/wordml" xmlns:w15="http://schemas.microsoft.com/office/word/2012/wordml" xmlns:w16cid="http://schemas.microsoft.com/office/word/2016/wordml/cid" xmlns:w16se="http://schemas.microsoft.com/office/word/2015/wordml/symex" mc:Ignorable="w14 w15 w16se w16cid">
+<w:styles xmlns:mc="http://schemas.openxmlformats.org/markup-compatibility/2006" xmlns:r="http://schemas.openxmlformats.org/officeDocument/2006/relationships" xmlns:w="http://schemas.openxmlformats.org/wordprocessingml/2006/main" xmlns:w14="http://schemas.microsoft.com/office/word/2010/wordml" mc:Ignorable="w14">
   <w:docDefaults>
     <w:rPrDefault>
       <w:rPr>
@@ -16192,383 +17106,452 @@
       </w:pPr>
     </w:pPrDefault>
   </w:docDefaults>
-  <w:latentStyles w:defLockedState="0" w:defUIPriority="99" w:defSemiHidden="0" w:defUnhideWhenUsed="0" w:defQFormat="0" w:count="376">
-    <w:lsdException w:name="Normal" w:uiPriority="0" w:qFormat="1"/>
-    <w:lsdException w:name="heading 1" w:uiPriority="9" w:qFormat="1"/>
-    <w:lsdException w:name="heading 2" w:semiHidden="1" w:uiPriority="9" w:unhideWhenUsed="1" w:qFormat="1"/>
-    <w:lsdException w:name="heading 3" w:semiHidden="1" w:uiPriority="9" w:unhideWhenUsed="1" w:qFormat="1"/>
-    <w:lsdException w:name="heading 4" w:semiHidden="1" w:uiPriority="9" w:unhideWhenUsed="1" w:qFormat="1"/>
-    <w:lsdException w:name="heading 5" w:semiHidden="1" w:uiPriority="9" w:unhideWhenUsed="1" w:qFormat="1"/>
-    <w:lsdException w:name="heading 6" w:semiHidden="1" w:uiPriority="9" w:unhideWhenUsed="1" w:qFormat="1"/>
-    <w:lsdException w:name="heading 7" w:semiHidden="1" w:uiPriority="9" w:unhideWhenUsed="1" w:qFormat="1"/>
-    <w:lsdException w:name="heading 8" w:semiHidden="1" w:uiPriority="9" w:unhideWhenUsed="1" w:qFormat="1"/>
-    <w:lsdException w:name="heading 9" w:semiHidden="1" w:uiPriority="9" w:unhideWhenUsed="1" w:qFormat="1"/>
-    <w:lsdException w:name="index 1" w:semiHidden="1" w:unhideWhenUsed="1"/>
-    <w:lsdException w:name="index 2" w:semiHidden="1" w:unhideWhenUsed="1"/>
-    <w:lsdException w:name="index 3" w:semiHidden="1" w:unhideWhenUsed="1"/>
-    <w:lsdException w:name="index 4" w:semiHidden="1" w:unhideWhenUsed="1"/>
-    <w:lsdException w:name="index 5" w:semiHidden="1" w:unhideWhenUsed="1"/>
-    <w:lsdException w:name="index 6" w:semiHidden="1" w:unhideWhenUsed="1"/>
-    <w:lsdException w:name="index 7" w:semiHidden="1" w:unhideWhenUsed="1"/>
-    <w:lsdException w:name="index 8" w:semiHidden="1" w:unhideWhenUsed="1"/>
-    <w:lsdException w:name="index 9" w:semiHidden="1" w:unhideWhenUsed="1"/>
-    <w:lsdException w:name="toc 1" w:semiHidden="1" w:uiPriority="39" w:unhideWhenUsed="1"/>
-    <w:lsdException w:name="toc 2" w:semiHidden="1" w:uiPriority="39" w:unhideWhenUsed="1"/>
-    <w:lsdException w:name="toc 3" w:semiHidden="1" w:uiPriority="39" w:unhideWhenUsed="1"/>
-    <w:lsdException w:name="toc 4" w:semiHidden="1" w:uiPriority="39" w:unhideWhenUsed="1"/>
-    <w:lsdException w:name="toc 5" w:semiHidden="1" w:uiPriority="39" w:unhideWhenUsed="1"/>
-    <w:lsdException w:name="toc 6" w:semiHidden="1" w:uiPriority="39" w:unhideWhenUsed="1"/>
-    <w:lsdException w:name="toc 7" w:semiHidden="1" w:uiPriority="39" w:unhideWhenUsed="1"/>
-    <w:lsdException w:name="toc 8" w:semiHidden="1" w:uiPriority="39" w:unhideWhenUsed="1"/>
-    <w:lsdException w:name="toc 9" w:semiHidden="1" w:uiPriority="39" w:unhideWhenUsed="1"/>
-    <w:lsdException w:name="Normal Indent" w:semiHidden="1" w:unhideWhenUsed="1"/>
-    <w:lsdException w:name="footnote text" w:semiHidden="1" w:unhideWhenUsed="1"/>
-    <w:lsdException w:name="annotation text" w:semiHidden="1" w:unhideWhenUsed="1"/>
-    <w:lsdException w:name="header" w:semiHidden="1" w:unhideWhenUsed="1"/>
-    <w:lsdException w:name="footer" w:semiHidden="1" w:unhideWhenUsed="1"/>
-    <w:lsdException w:name="index heading" w:semiHidden="1" w:unhideWhenUsed="1"/>
-    <w:lsdException w:name="caption" w:semiHidden="1" w:uiPriority="35" w:unhideWhenUsed="1" w:qFormat="1"/>
-    <w:lsdException w:name="table of figures" w:semiHidden="1" w:unhideWhenUsed="1"/>
-    <w:lsdException w:name="envelope address" w:semiHidden="1" w:unhideWhenUsed="1"/>
-    <w:lsdException w:name="envelope return" w:semiHidden="1" w:unhideWhenUsed="1"/>
-    <w:lsdException w:name="footnote reference" w:semiHidden="1" w:unhideWhenUsed="1"/>
-    <w:lsdException w:name="annotation reference" w:semiHidden="1" w:unhideWhenUsed="1"/>
-    <w:lsdException w:name="line number" w:semiHidden="1" w:unhideWhenUsed="1"/>
-    <w:lsdException w:name="page number" w:semiHidden="1" w:unhideWhenUsed="1"/>
-    <w:lsdException w:name="endnote reference" w:semiHidden="1" w:unhideWhenUsed="1"/>
-    <w:lsdException w:name="endnote text" w:semiHidden="1" w:unhideWhenUsed="1"/>
-    <w:lsdException w:name="table of authorities" w:semiHidden="1" w:unhideWhenUsed="1"/>
-    <w:lsdException w:name="macro" w:semiHidden="1" w:unhideWhenUsed="1"/>
-    <w:lsdException w:name="toa heading" w:semiHidden="1" w:unhideWhenUsed="1"/>
-    <w:lsdException w:name="List" w:semiHidden="1" w:unhideWhenUsed="1"/>
-    <w:lsdException w:name="List Bullet" w:semiHidden="1" w:unhideWhenUsed="1"/>
-    <w:lsdException w:name="List Number" w:semiHidden="1" w:unhideWhenUsed="1"/>
-    <w:lsdException w:name="List 2" w:semiHidden="1" w:unhideWhenUsed="1"/>
-    <w:lsdException w:name="List 3" w:semiHidden="1" w:unhideWhenUsed="1"/>
-    <w:lsdException w:name="List 4" w:semiHidden="1" w:unhideWhenUsed="1"/>
-    <w:lsdException w:name="List 5" w:semiHidden="1" w:unhideWhenUsed="1"/>
-    <w:lsdException w:name="List Bullet 2" w:semiHidden="1" w:unhideWhenUsed="1"/>
-    <w:lsdException w:name="List Bullet 3" w:semiHidden="1" w:unhideWhenUsed="1"/>
-    <w:lsdException w:name="List Bullet 4" w:semiHidden="1" w:unhideWhenUsed="1"/>
-    <w:lsdException w:name="List Bullet 5" w:semiHidden="1" w:unhideWhenUsed="1"/>
-    <w:lsdException w:name="List Number 2" w:semiHidden="1" w:unhideWhenUsed="1"/>
-    <w:lsdException w:name="List Number 3" w:semiHidden="1" w:unhideWhenUsed="1"/>
-    <w:lsdException w:name="List Number 4" w:semiHidden="1" w:unhideWhenUsed="1"/>
-    <w:lsdException w:name="List Number 5" w:semiHidden="1" w:unhideWhenUsed="1"/>
-    <w:lsdException w:name="Title" w:uiPriority="10" w:qFormat="1"/>
-    <w:lsdException w:name="Closing" w:semiHidden="1" w:unhideWhenUsed="1"/>
-    <w:lsdException w:name="Signature" w:semiHidden="1" w:unhideWhenUsed="1"/>
-    <w:lsdException w:name="Default Paragraph Font" w:semiHidden="1" w:uiPriority="1" w:unhideWhenUsed="1"/>
-    <w:lsdException w:name="Body Text" w:semiHidden="1" w:unhideWhenUsed="1"/>
-    <w:lsdException w:name="Body Text Indent" w:semiHidden="1" w:unhideWhenUsed="1"/>
-    <w:lsdException w:name="List Continue" w:semiHidden="1" w:unhideWhenUsed="1"/>
-    <w:lsdException w:name="List Continue 2" w:semiHidden="1" w:unhideWhenUsed="1"/>
-    <w:lsdException w:name="List Continue 3" w:semiHidden="1" w:unhideWhenUsed="1"/>
-    <w:lsdException w:name="List Continue 4" w:semiHidden="1" w:unhideWhenUsed="1"/>
-    <w:lsdException w:name="List Continue 5" w:semiHidden="1" w:unhideWhenUsed="1"/>
-    <w:lsdException w:name="Message Header" w:semiHidden="1" w:unhideWhenUsed="1"/>
-    <w:lsdException w:name="Subtitle" w:uiPriority="11" w:qFormat="1"/>
-    <w:lsdException w:name="Salutation" w:semiHidden="1" w:unhideWhenUsed="1"/>
-    <w:lsdException w:name="Date" w:semiHidden="1" w:unhideWhenUsed="1"/>
-    <w:lsdException w:name="Body Text First Indent" w:semiHidden="1" w:unhideWhenUsed="1"/>
-    <w:lsdException w:name="Body Text First Indent 2" w:semiHidden="1" w:unhideWhenUsed="1"/>
-    <w:lsdException w:name="Note Heading" w:semiHidden="1" w:unhideWhenUsed="1"/>
-    <w:lsdException w:name="Body Text 2" w:semiHidden="1" w:unhideWhenUsed="1"/>
-    <w:lsdException w:name="Body Text 3" w:semiHidden="1" w:unhideWhenUsed="1"/>
-    <w:lsdException w:name="Body Text Indent 2" w:semiHidden="1" w:unhideWhenUsed="1"/>
-    <w:lsdException w:name="Body Text Indent 3" w:semiHidden="1" w:unhideWhenUsed="1"/>
-    <w:lsdException w:name="Block Text" w:semiHidden="1" w:unhideWhenUsed="1"/>
-    <w:lsdException w:name="Hyperlink" w:semiHidden="1" w:unhideWhenUsed="1"/>
-    <w:lsdException w:name="FollowedHyperlink" w:semiHidden="1" w:unhideWhenUsed="1"/>
-    <w:lsdException w:name="Strong" w:uiPriority="22" w:qFormat="1"/>
-    <w:lsdException w:name="Emphasis" w:uiPriority="20" w:qFormat="1"/>
-    <w:lsdException w:name="Document Map" w:semiHidden="1" w:unhideWhenUsed="1"/>
-    <w:lsdException w:name="Plain Text" w:semiHidden="1" w:unhideWhenUsed="1"/>
-    <w:lsdException w:name="E-mail Signature" w:semiHidden="1" w:unhideWhenUsed="1"/>
-    <w:lsdException w:name="HTML Top of Form" w:semiHidden="1" w:unhideWhenUsed="1"/>
-    <w:lsdException w:name="HTML Bottom of Form" w:semiHidden="1" w:unhideWhenUsed="1"/>
-    <w:lsdException w:name="Normal (Web)" w:semiHidden="1" w:unhideWhenUsed="1"/>
-    <w:lsdException w:name="HTML Acronym" w:semiHidden="1" w:unhideWhenUsed="1"/>
-    <w:lsdException w:name="HTML Address" w:semiHidden="1" w:unhideWhenUsed="1"/>
-    <w:lsdException w:name="HTML Cite" w:semiHidden="1" w:unhideWhenUsed="1"/>
-    <w:lsdException w:name="HTML Code" w:semiHidden="1" w:unhideWhenUsed="1"/>
-    <w:lsdException w:name="HTML Definition" w:semiHidden="1" w:unhideWhenUsed="1"/>
-    <w:lsdException w:name="HTML Keyboard" w:semiHidden="1" w:unhideWhenUsed="1"/>
-    <w:lsdException w:name="HTML Preformatted" w:semiHidden="1" w:unhideWhenUsed="1"/>
-    <w:lsdException w:name="HTML Sample" w:semiHidden="1" w:unhideWhenUsed="1"/>
-    <w:lsdException w:name="HTML Typewriter" w:semiHidden="1" w:unhideWhenUsed="1"/>
-    <w:lsdException w:name="HTML Variable" w:semiHidden="1" w:unhideWhenUsed="1"/>
-    <w:lsdException w:name="Normal Table" w:semiHidden="1" w:unhideWhenUsed="1"/>
-    <w:lsdException w:name="annotation subject" w:semiHidden="1" w:unhideWhenUsed="1"/>
-    <w:lsdException w:name="No List" w:semiHidden="1" w:unhideWhenUsed="1"/>
-    <w:lsdException w:name="Outline List 1" w:semiHidden="1" w:unhideWhenUsed="1"/>
-    <w:lsdException w:name="Outline List 2" w:semiHidden="1" w:unhideWhenUsed="1"/>
-    <w:lsdException w:name="Outline List 3" w:semiHidden="1" w:unhideWhenUsed="1"/>
-    <w:lsdException w:name="Table Simple 1" w:semiHidden="1" w:unhideWhenUsed="1"/>
-    <w:lsdException w:name="Table Simple 2" w:semiHidden="1" w:unhideWhenUsed="1"/>
-    <w:lsdException w:name="Table Simple 3" w:semiHidden="1" w:unhideWhenUsed="1"/>
-    <w:lsdException w:name="Table Classic 1" w:semiHidden="1" w:unhideWhenUsed="1"/>
-    <w:lsdException w:name="Table Classic 2" w:semiHidden="1" w:unhideWhenUsed="1"/>
-    <w:lsdException w:name="Table Classic 3" w:semiHidden="1" w:unhideWhenUsed="1"/>
-    <w:lsdException w:name="Table Classic 4" w:semiHidden="1" w:unhideWhenUsed="1"/>
-    <w:lsdException w:name="Table Colorful 1" w:semiHidden="1" w:unhideWhenUsed="1"/>
-    <w:lsdException w:name="Table Colorful 2" w:semiHidden="1" w:unhideWhenUsed="1"/>
-    <w:lsdException w:name="Table Colorful 3" w:semiHidden="1" w:unhideWhenUsed="1"/>
-    <w:lsdException w:name="Table Columns 1" w:semiHidden="1" w:unhideWhenUsed="1"/>
-    <w:lsdException w:name="Table Columns 2" w:semiHidden="1" w:unhideWhenUsed="1"/>
-    <w:lsdException w:name="Table Columns 3" w:semiHidden="1" w:unhideWhenUsed="1"/>
-    <w:lsdException w:name="Table Columns 4" w:semiHidden="1" w:unhideWhenUsed="1"/>
-    <w:lsdException w:name="Table Columns 5" w:semiHidden="1" w:unhideWhenUsed="1"/>
-    <w:lsdException w:name="Table Grid 1" w:semiHidden="1" w:unhideWhenUsed="1"/>
-    <w:lsdException w:name="Table Grid 2" w:semiHidden="1" w:unhideWhenUsed="1"/>
-    <w:lsdException w:name="Table Grid 3" w:semiHidden="1" w:unhideWhenUsed="1"/>
-    <w:lsdException w:name="Table Grid 4" w:semiHidden="1" w:unhideWhenUsed="1"/>
-    <w:lsdException w:name="Table Grid 5" w:semiHidden="1" w:unhideWhenUsed="1"/>
-    <w:lsdException w:name="Table Grid 6" w:semiHidden="1" w:unhideWhenUsed="1"/>
-    <w:lsdException w:name="Table Grid 7" w:semiHidden="1" w:unhideWhenUsed="1"/>
-    <w:lsdException w:name="Table Grid 8" w:semiHidden="1" w:unhideWhenUsed="1"/>
-    <w:lsdException w:name="Table List 1" w:semiHidden="1" w:unhideWhenUsed="1"/>
-    <w:lsdException w:name="Table List 2" w:semiHidden="1" w:unhideWhenUsed="1"/>
-    <w:lsdException w:name="Table List 3" w:semiHidden="1" w:unhideWhenUsed="1"/>
-    <w:lsdException w:name="Table List 4" w:semiHidden="1" w:unhideWhenUsed="1"/>
-    <w:lsdException w:name="Table List 5" w:semiHidden="1" w:unhideWhenUsed="1"/>
-    <w:lsdException w:name="Table List 6" w:semiHidden="1" w:unhideWhenUsed="1"/>
-    <w:lsdException w:name="Table List 7" w:semiHidden="1" w:unhideWhenUsed="1"/>
-    <w:lsdException w:name="Table List 8" w:semiHidden="1" w:unhideWhenUsed="1"/>
-    <w:lsdException w:name="Table 3D effects 1" w:semiHidden="1" w:unhideWhenUsed="1"/>
-    <w:lsdException w:name="Table 3D effects 2" w:semiHidden="1" w:unhideWhenUsed="1"/>
-    <w:lsdException w:name="Table 3D effects 3" w:semiHidden="1" w:unhideWhenUsed="1"/>
-    <w:lsdException w:name="Table Contemporary" w:semiHidden="1" w:unhideWhenUsed="1"/>
-    <w:lsdException w:name="Table Elegant" w:semiHidden="1" w:unhideWhenUsed="1"/>
-    <w:lsdException w:name="Table Professional" w:semiHidden="1" w:unhideWhenUsed="1"/>
-    <w:lsdException w:name="Table Subtle 1" w:semiHidden="1" w:unhideWhenUsed="1"/>
-    <w:lsdException w:name="Table Subtle 2" w:semiHidden="1" w:unhideWhenUsed="1"/>
-    <w:lsdException w:name="Table Web 1" w:semiHidden="1" w:unhideWhenUsed="1"/>
-    <w:lsdException w:name="Table Web 2" w:semiHidden="1" w:unhideWhenUsed="1"/>
-    <w:lsdException w:name="Table Web 3" w:semiHidden="1" w:unhideWhenUsed="1"/>
-    <w:lsdException w:name="Balloon Text" w:semiHidden="1" w:unhideWhenUsed="1"/>
-    <w:lsdException w:name="Table Grid" w:semiHidden="1" w:uiPriority="59" w:unhideWhenUsed="1"/>
-    <w:lsdException w:name="Table Theme" w:semiHidden="1" w:unhideWhenUsed="1"/>
-    <w:lsdException w:name="Placeholder Text" w:semiHidden="1"/>
-    <w:lsdException w:name="No Spacing" w:uiPriority="1" w:qFormat="1"/>
-    <w:lsdException w:name="Light Shading" w:uiPriority="60"/>
-    <w:lsdException w:name="Light List" w:uiPriority="61"/>
-    <w:lsdException w:name="Light Grid" w:uiPriority="62"/>
-    <w:lsdException w:name="Medium Shading 1" w:uiPriority="63"/>
-    <w:lsdException w:name="Medium Shading 2" w:uiPriority="64"/>
-    <w:lsdException w:name="Medium List 1" w:uiPriority="65"/>
-    <w:lsdException w:name="Medium List 2" w:uiPriority="66"/>
-    <w:lsdException w:name="Medium Grid 1" w:uiPriority="67"/>
-    <w:lsdException w:name="Medium Grid 2" w:uiPriority="68"/>
-    <w:lsdException w:name="Medium Grid 3" w:uiPriority="69"/>
-    <w:lsdException w:name="Dark List" w:uiPriority="70"/>
-    <w:lsdException w:name="Colorful Shading" w:uiPriority="71"/>
-    <w:lsdException w:name="Colorful List" w:uiPriority="72"/>
-    <w:lsdException w:name="Colorful Grid" w:uiPriority="73"/>
-    <w:lsdException w:name="Light Shading Accent 1" w:uiPriority="60"/>
-    <w:lsdException w:name="Light List Accent 1" w:uiPriority="61"/>
-    <w:lsdException w:name="Light Grid Accent 1" w:uiPriority="62"/>
-    <w:lsdException w:name="Medium Shading 1 Accent 1" w:uiPriority="63"/>
-    <w:lsdException w:name="Medium Shading 2 Accent 1" w:uiPriority="64"/>
-    <w:lsdException w:name="Medium List 1 Accent 1" w:uiPriority="65"/>
-    <w:lsdException w:name="Revision" w:semiHidden="1"/>
-    <w:lsdException w:name="List Paragraph" w:uiPriority="34" w:qFormat="1"/>
-    <w:lsdException w:name="Quote" w:uiPriority="29" w:qFormat="1"/>
-    <w:lsdException w:name="Intense Quote" w:uiPriority="30" w:qFormat="1"/>
-    <w:lsdException w:name="Medium List 2 Accent 1" w:uiPriority="66"/>
-    <w:lsdException w:name="Medium Grid 1 Accent 1" w:uiPriority="67"/>
-    <w:lsdException w:name="Medium Grid 2 Accent 1" w:uiPriority="68"/>
-    <w:lsdException w:name="Medium Grid 3 Accent 1" w:uiPriority="69"/>
-    <w:lsdException w:name="Dark List Accent 1" w:uiPriority="70"/>
-    <w:lsdException w:name="Colorful Shading Accent 1" w:uiPriority="71"/>
-    <w:lsdException w:name="Colorful List Accent 1" w:uiPriority="72"/>
-    <w:lsdException w:name="Colorful Grid Accent 1" w:uiPriority="73"/>
-    <w:lsdException w:name="Light Shading Accent 2" w:uiPriority="60"/>
-    <w:lsdException w:name="Light List Accent 2" w:uiPriority="61"/>
-    <w:lsdException w:name="Light Grid Accent 2" w:uiPriority="62"/>
-    <w:lsdException w:name="Medium Shading 1 Accent 2" w:uiPriority="63"/>
-    <w:lsdException w:name="Medium Shading 2 Accent 2" w:uiPriority="64"/>
-    <w:lsdException w:name="Medium List 1 Accent 2" w:uiPriority="65"/>
-    <w:lsdException w:name="Medium List 2 Accent 2" w:uiPriority="66"/>
-    <w:lsdException w:name="Medium Grid 1 Accent 2" w:uiPriority="67"/>
-    <w:lsdException w:name="Medium Grid 2 Accent 2" w:uiPriority="68"/>
-    <w:lsdException w:name="Medium Grid 3 Accent 2" w:uiPriority="69"/>
-    <w:lsdException w:name="Dark List Accent 2" w:uiPriority="70"/>
-    <w:lsdException w:name="Colorful Shading Accent 2" w:uiPriority="71"/>
-    <w:lsdException w:name="Colorful List Accent 2" w:uiPriority="72"/>
-    <w:lsdException w:name="Colorful Grid Accent 2" w:uiPriority="73"/>
-    <w:lsdException w:name="Light Shading Accent 3" w:uiPriority="60"/>
-    <w:lsdException w:name="Light List Accent 3" w:uiPriority="61"/>
-    <w:lsdException w:name="Light Grid Accent 3" w:uiPriority="62"/>
-    <w:lsdException w:name="Medium Shading 1 Accent 3" w:uiPriority="63"/>
-    <w:lsdException w:name="Medium Shading 2 Accent 3" w:uiPriority="64"/>
-    <w:lsdException w:name="Medium List 1 Accent 3" w:uiPriority="65"/>
-    <w:lsdException w:name="Medium List 2 Accent 3" w:uiPriority="66"/>
-    <w:lsdException w:name="Medium Grid 1 Accent 3" w:uiPriority="67"/>
-    <w:lsdException w:name="Medium Grid 2 Accent 3" w:uiPriority="68"/>
-    <w:lsdException w:name="Medium Grid 3 Accent 3" w:uiPriority="69"/>
-    <w:lsdException w:name="Dark List Accent 3" w:uiPriority="70"/>
-    <w:lsdException w:name="Colorful Shading Accent 3" w:uiPriority="71"/>
-    <w:lsdException w:name="Colorful List Accent 3" w:uiPriority="72"/>
-    <w:lsdException w:name="Colorful Grid Accent 3" w:uiPriority="73"/>
-    <w:lsdException w:name="Light Shading Accent 4" w:uiPriority="60"/>
-    <w:lsdException w:name="Light List Accent 4" w:uiPriority="61"/>
-    <w:lsdException w:name="Light Grid Accent 4" w:uiPriority="62"/>
-    <w:lsdException w:name="Medium Shading 1 Accent 4" w:uiPriority="63"/>
-    <w:lsdException w:name="Medium Shading 2 Accent 4" w:uiPriority="64"/>
-    <w:lsdException w:name="Medium List 1 Accent 4" w:uiPriority="65"/>
-    <w:lsdException w:name="Medium List 2 Accent 4" w:uiPriority="66"/>
-    <w:lsdException w:name="Medium Grid 1 Accent 4" w:uiPriority="67"/>
-    <w:lsdException w:name="Medium Grid 2 Accent 4" w:uiPriority="68"/>
-    <w:lsdException w:name="Medium Grid 3 Accent 4" w:uiPriority="69"/>
-    <w:lsdException w:name="Dark List Accent 4" w:uiPriority="70"/>
-    <w:lsdException w:name="Colorful Shading Accent 4" w:uiPriority="71"/>
-    <w:lsdException w:name="Colorful List Accent 4" w:uiPriority="72"/>
-    <w:lsdException w:name="Colorful Grid Accent 4" w:uiPriority="73"/>
-    <w:lsdException w:name="Light Shading Accent 5" w:uiPriority="60"/>
-    <w:lsdException w:name="Light List Accent 5" w:uiPriority="61"/>
-    <w:lsdException w:name="Light Grid Accent 5" w:uiPriority="62"/>
-    <w:lsdException w:name="Medium Shading 1 Accent 5" w:uiPriority="63"/>
-    <w:lsdException w:name="Medium Shading 2 Accent 5" w:uiPriority="64"/>
-    <w:lsdException w:name="Medium List 1 Accent 5" w:uiPriority="65"/>
-    <w:lsdException w:name="Medium List 2 Accent 5" w:uiPriority="66"/>
-    <w:lsdException w:name="Medium Grid 1 Accent 5" w:uiPriority="67"/>
-    <w:lsdException w:name="Medium Grid 2 Accent 5" w:uiPriority="68"/>
-    <w:lsdException w:name="Medium Grid 3 Accent 5" w:uiPriority="69"/>
-    <w:lsdException w:name="Dark List Accent 5" w:uiPriority="70"/>
-    <w:lsdException w:name="Colorful Shading Accent 5" w:uiPriority="71"/>
-    <w:lsdException w:name="Colorful List Accent 5" w:uiPriority="72"/>
-    <w:lsdException w:name="Colorful Grid Accent 5" w:uiPriority="73"/>
-    <w:lsdException w:name="Light Shading Accent 6" w:uiPriority="60"/>
-    <w:lsdException w:name="Light List Accent 6" w:uiPriority="61"/>
-    <w:lsdException w:name="Light Grid Accent 6" w:uiPriority="62"/>
-    <w:lsdException w:name="Medium Shading 1 Accent 6" w:uiPriority="63"/>
-    <w:lsdException w:name="Medium Shading 2 Accent 6" w:uiPriority="64"/>
-    <w:lsdException w:name="Medium List 1 Accent 6" w:uiPriority="65"/>
-    <w:lsdException w:name="Medium List 2 Accent 6" w:uiPriority="66"/>
-    <w:lsdException w:name="Medium Grid 1 Accent 6" w:uiPriority="67"/>
-    <w:lsdException w:name="Medium Grid 2 Accent 6" w:uiPriority="68"/>
-    <w:lsdException w:name="Medium Grid 3 Accent 6" w:uiPriority="69"/>
-    <w:lsdException w:name="Dark List Accent 6" w:uiPriority="70"/>
-    <w:lsdException w:name="Colorful Shading Accent 6" w:uiPriority="71"/>
-    <w:lsdException w:name="Colorful List Accent 6" w:uiPriority="72"/>
-    <w:lsdException w:name="Colorful Grid Accent 6" w:uiPriority="73"/>
-    <w:lsdException w:name="Subtle Emphasis" w:uiPriority="19" w:qFormat="1"/>
-    <w:lsdException w:name="Intense Emphasis" w:uiPriority="21" w:qFormat="1"/>
-    <w:lsdException w:name="Subtle Reference" w:uiPriority="31" w:qFormat="1"/>
-    <w:lsdException w:name="Intense Reference" w:uiPriority="32" w:qFormat="1"/>
-    <w:lsdException w:name="Book Title" w:uiPriority="33" w:qFormat="1"/>
-    <w:lsdException w:name="Bibliography" w:semiHidden="1" w:uiPriority="37" w:unhideWhenUsed="1"/>
-    <w:lsdException w:name="TOC Heading" w:semiHidden="1" w:uiPriority="39" w:unhideWhenUsed="1" w:qFormat="1"/>
-    <w:lsdException w:name="Plain Table 1" w:uiPriority="41"/>
-    <w:lsdException w:name="Plain Table 2" w:uiPriority="42"/>
-    <w:lsdException w:name="Plain Table 3" w:uiPriority="43"/>
-    <w:lsdException w:name="Plain Table 4" w:uiPriority="44"/>
-    <w:lsdException w:name="Plain Table 5" w:uiPriority="45"/>
-    <w:lsdException w:name="Grid Table Light" w:uiPriority="40"/>
-    <w:lsdException w:name="Grid Table 1 Light" w:uiPriority="46"/>
-    <w:lsdException w:name="Grid Table 2" w:uiPriority="47"/>
-    <w:lsdException w:name="Grid Table 3" w:uiPriority="48"/>
-    <w:lsdException w:name="Grid Table 4" w:uiPriority="49"/>
-    <w:lsdException w:name="Grid Table 5 Dark" w:uiPriority="50"/>
-    <w:lsdException w:name="Grid Table 6 Colorful" w:uiPriority="51"/>
-    <w:lsdException w:name="Grid Table 7 Colorful" w:uiPriority="52"/>
-    <w:lsdException w:name="Grid Table 1 Light Accent 1" w:uiPriority="46"/>
-    <w:lsdException w:name="Grid Table 2 Accent 1" w:uiPriority="47"/>
-    <w:lsdException w:name="Grid Table 3 Accent 1" w:uiPriority="48"/>
-    <w:lsdException w:name="Grid Table 4 Accent 1" w:uiPriority="49"/>
-    <w:lsdException w:name="Grid Table 5 Dark Accent 1" w:uiPriority="50"/>
-    <w:lsdException w:name="Grid Table 6 Colorful Accent 1" w:uiPriority="51"/>
-    <w:lsdException w:name="Grid Table 7 Colorful Accent 1" w:uiPriority="52"/>
-    <w:lsdException w:name="Grid Table 1 Light Accent 2" w:uiPriority="46"/>
-    <w:lsdException w:name="Grid Table 2 Accent 2" w:uiPriority="47"/>
-    <w:lsdException w:name="Grid Table 3 Accent 2" w:uiPriority="48"/>
-    <w:lsdException w:name="Grid Table 4 Accent 2" w:uiPriority="49"/>
-    <w:lsdException w:name="Grid Table 5 Dark Accent 2" w:uiPriority="50"/>
-    <w:lsdException w:name="Grid Table 6 Colorful Accent 2" w:uiPriority="51"/>
-    <w:lsdException w:name="Grid Table 7 Colorful Accent 2" w:uiPriority="52"/>
-    <w:lsdException w:name="Grid Table 1 Light Accent 3" w:uiPriority="46"/>
-    <w:lsdException w:name="Grid Table 2 Accent 3" w:uiPriority="47"/>
-    <w:lsdException w:name="Grid Table 3 Accent 3" w:uiPriority="48"/>
-    <w:lsdException w:name="Grid Table 4 Accent 3" w:uiPriority="49"/>
-    <w:lsdException w:name="Grid Table 5 Dark Accent 3" w:uiPriority="50"/>
-    <w:lsdException w:name="Grid Table 6 Colorful Accent 3" w:uiPriority="51"/>
-    <w:lsdException w:name="Grid Table 7 Colorful Accent 3" w:uiPriority="52"/>
-    <w:lsdException w:name="Grid Table 1 Light Accent 4" w:uiPriority="46"/>
-    <w:lsdException w:name="Grid Table 2 Accent 4" w:uiPriority="47"/>
-    <w:lsdException w:name="Grid Table 3 Accent 4" w:uiPriority="48"/>
-    <w:lsdException w:name="Grid Table 4 Accent 4" w:uiPriority="49"/>
-    <w:lsdException w:name="Grid Table 5 Dark Accent 4" w:uiPriority="50"/>
-    <w:lsdException w:name="Grid Table 6 Colorful Accent 4" w:uiPriority="51"/>
-    <w:lsdException w:name="Grid Table 7 Colorful Accent 4" w:uiPriority="52"/>
-    <w:lsdException w:name="Grid Table 1 Light Accent 5" w:uiPriority="46"/>
-    <w:lsdException w:name="Grid Table 2 Accent 5" w:uiPriority="47"/>
-    <w:lsdException w:name="Grid Table 3 Accent 5" w:uiPriority="48"/>
-    <w:lsdException w:name="Grid Table 4 Accent 5" w:uiPriority="49"/>
-    <w:lsdException w:name="Grid Table 5 Dark Accent 5" w:uiPriority="50"/>
-    <w:lsdException w:name="Grid Table 6 Colorful Accent 5" w:uiPriority="51"/>
-    <w:lsdException w:name="Grid Table 7 Colorful Accent 5" w:uiPriority="52"/>
-    <w:lsdException w:name="Grid Table 1 Light Accent 6" w:uiPriority="46"/>
-    <w:lsdException w:name="Grid Table 2 Accent 6" w:uiPriority="47"/>
-    <w:lsdException w:name="Grid Table 3 Accent 6" w:uiPriority="48"/>
-    <w:lsdException w:name="Grid Table 4 Accent 6" w:uiPriority="49"/>
-    <w:lsdException w:name="Grid Table 5 Dark Accent 6" w:uiPriority="50"/>
-    <w:lsdException w:name="Grid Table 6 Colorful Accent 6" w:uiPriority="51"/>
-    <w:lsdException w:name="Grid Table 7 Colorful Accent 6" w:uiPriority="52"/>
-    <w:lsdException w:name="List Table 1 Light" w:uiPriority="46"/>
-    <w:lsdException w:name="List Table 2" w:uiPriority="47"/>
-    <w:lsdException w:name="List Table 3" w:uiPriority="48"/>
-    <w:lsdException w:name="List Table 4" w:uiPriority="49"/>
-    <w:lsdException w:name="List Table 5 Dark" w:uiPriority="50"/>
-    <w:lsdException w:name="List Table 6 Colorful" w:uiPriority="51"/>
-    <w:lsdException w:name="List Table 7 Colorful" w:uiPriority="52"/>
-    <w:lsdException w:name="List Table 1 Light Accent 1" w:uiPriority="46"/>
-    <w:lsdException w:name="List Table 2 Accent 1" w:uiPriority="47"/>
-    <w:lsdException w:name="List Table 3 Accent 1" w:uiPriority="48"/>
-    <w:lsdException w:name="List Table 4 Accent 1" w:uiPriority="49"/>
-    <w:lsdException w:name="List Table 5 Dark Accent 1" w:uiPriority="50"/>
-    <w:lsdException w:name="List Table 6 Colorful Accent 1" w:uiPriority="51"/>
-    <w:lsdException w:name="List Table 7 Colorful Accent 1" w:uiPriority="52"/>
-    <w:lsdException w:name="List Table 1 Light Accent 2" w:uiPriority="46"/>
-    <w:lsdException w:name="List Table 2 Accent 2" w:uiPriority="47"/>
-    <w:lsdException w:name="List Table 3 Accent 2" w:uiPriority="48"/>
-    <w:lsdException w:name="List Table 4 Accent 2" w:uiPriority="49"/>
-    <w:lsdException w:name="List Table 5 Dark Accent 2" w:uiPriority="50"/>
-    <w:lsdException w:name="List Table 6 Colorful Accent 2" w:uiPriority="51"/>
-    <w:lsdException w:name="List Table 7 Colorful Accent 2" w:uiPriority="52"/>
-    <w:lsdException w:name="List Table 1 Light Accent 3" w:uiPriority="46"/>
-    <w:lsdException w:name="List Table 2 Accent 3" w:uiPriority="47"/>
-    <w:lsdException w:name="List Table 3 Accent 3" w:uiPriority="48"/>
-    <w:lsdException w:name="List Table 4 Accent 3" w:uiPriority="49"/>
-    <w:lsdException w:name="List Table 5 Dark Accent 3" w:uiPriority="50"/>
-    <w:lsdException w:name="List Table 6 Colorful Accent 3" w:uiPriority="51"/>
-    <w:lsdException w:name="List Table 7 Colorful Accent 3" w:uiPriority="52"/>
-    <w:lsdException w:name="List Table 1 Light Accent 4" w:uiPriority="46"/>
-    <w:lsdException w:name="List Table 2 Accent 4" w:uiPriority="47"/>
-    <w:lsdException w:name="List Table 3 Accent 4" w:uiPriority="48"/>
-    <w:lsdException w:name="List Table 4 Accent 4" w:uiPriority="49"/>
-    <w:lsdException w:name="List Table 5 Dark Accent 4" w:uiPriority="50"/>
-    <w:lsdException w:name="List Table 6 Colorful Accent 4" w:uiPriority="51"/>
-    <w:lsdException w:name="List Table 7 Colorful Accent 4" w:uiPriority="52"/>
-    <w:lsdException w:name="List Table 1 Light Accent 5" w:uiPriority="46"/>
-    <w:lsdException w:name="List Table 2 Accent 5" w:uiPriority="47"/>
-    <w:lsdException w:name="List Table 3 Accent 5" w:uiPriority="48"/>
-    <w:lsdException w:name="List Table 4 Accent 5" w:uiPriority="49"/>
-    <w:lsdException w:name="List Table 5 Dark Accent 5" w:uiPriority="50"/>
-    <w:lsdException w:name="List Table 6 Colorful Accent 5" w:uiPriority="51"/>
-    <w:lsdException w:name="List Table 7 Colorful Accent 5" w:uiPriority="52"/>
-    <w:lsdException w:name="List Table 1 Light Accent 6" w:uiPriority="46"/>
-    <w:lsdException w:name="List Table 2 Accent 6" w:uiPriority="47"/>
-    <w:lsdException w:name="List Table 3 Accent 6" w:uiPriority="48"/>
-    <w:lsdException w:name="List Table 4 Accent 6" w:uiPriority="49"/>
-    <w:lsdException w:name="List Table 5 Dark Accent 6" w:uiPriority="50"/>
-    <w:lsdException w:name="List Table 6 Colorful Accent 6" w:uiPriority="51"/>
-    <w:lsdException w:name="List Table 7 Colorful Accent 6" w:uiPriority="52"/>
-    <w:lsdException w:name="Mention" w:semiHidden="1" w:unhideWhenUsed="1"/>
-    <w:lsdException w:name="Smart Hyperlink" w:semiHidden="1" w:unhideWhenUsed="1"/>
-    <w:lsdException w:name="Hashtag" w:semiHidden="1" w:unhideWhenUsed="1"/>
-    <w:lsdException w:name="Unresolved Mention" w:semiHidden="1" w:unhideWhenUsed="1"/>
-    <w:lsdException w:name="Smart Link" w:semiHidden="1" w:unhideWhenUsed="1"/>
+  <w:latentStyles w:defLockedState="0" w:defUIPriority="99" w:defSemiHidden="1" w:defUnhideWhenUsed="1" w:defQFormat="0" w:count="267">
+    <w:lsdException w:name="Normal" w:semiHidden="0" w:uiPriority="0" w:unhideWhenUsed="0" w:qFormat="1"/>
+    <w:lsdException w:name="heading 1" w:semiHidden="0" w:uiPriority="9" w:unhideWhenUsed="0" w:qFormat="1"/>
+    <w:lsdException w:name="heading 2" w:uiPriority="9" w:qFormat="1"/>
+    <w:lsdException w:name="heading 3" w:uiPriority="9" w:qFormat="1"/>
+    <w:lsdException w:name="heading 4" w:uiPriority="9" w:qFormat="1"/>
+    <w:lsdException w:name="heading 5" w:uiPriority="9" w:qFormat="1"/>
+    <w:lsdException w:name="heading 6" w:uiPriority="9" w:qFormat="1"/>
+    <w:lsdException w:name="heading 7" w:uiPriority="9" w:qFormat="1"/>
+    <w:lsdException w:name="heading 8" w:uiPriority="9" w:qFormat="1"/>
+    <w:lsdException w:name="heading 9" w:uiPriority="9" w:qFormat="1"/>
+    <w:lsdException w:name="toc 1" w:uiPriority="39"/>
+    <w:lsdException w:name="toc 2" w:uiPriority="39"/>
+    <w:lsdException w:name="toc 3" w:uiPriority="39"/>
+    <w:lsdException w:name="toc 4" w:uiPriority="39"/>
+    <w:lsdException w:name="toc 5" w:uiPriority="39"/>
+    <w:lsdException w:name="toc 6" w:uiPriority="39"/>
+    <w:lsdException w:name="toc 7" w:uiPriority="39"/>
+    <w:lsdException w:name="toc 8" w:uiPriority="39"/>
+    <w:lsdException w:name="toc 9" w:uiPriority="39"/>
+    <w:lsdException w:name="caption" w:uiPriority="35" w:qFormat="1"/>
+    <w:lsdException w:name="Title" w:semiHidden="0" w:uiPriority="10" w:unhideWhenUsed="0" w:qFormat="1"/>
+    <w:lsdException w:name="Default Paragraph Font" w:uiPriority="1"/>
+    <w:lsdException w:name="Subtitle" w:semiHidden="0" w:uiPriority="11" w:unhideWhenUsed="0" w:qFormat="1"/>
+    <w:lsdException w:name="Strong" w:semiHidden="0" w:uiPriority="22" w:unhideWhenUsed="0" w:qFormat="1"/>
+    <w:lsdException w:name="Emphasis" w:semiHidden="0" w:uiPriority="20" w:unhideWhenUsed="0" w:qFormat="1"/>
+    <w:lsdException w:name="Table Grid" w:uiPriority="59"/>
+    <w:lsdException w:name="Placeholder Text" w:unhideWhenUsed="0"/>
+    <w:lsdException w:name="No Spacing" w:semiHidden="0" w:uiPriority="1" w:unhideWhenUsed="0" w:qFormat="1"/>
+    <w:lsdException w:name="Light Shading" w:semiHidden="0" w:uiPriority="60" w:unhideWhenUsed="0"/>
+    <w:lsdException w:name="Light List" w:semiHidden="0" w:uiPriority="61" w:unhideWhenUsed="0"/>
+    <w:lsdException w:name="Light Grid" w:semiHidden="0" w:uiPriority="62" w:unhideWhenUsed="0"/>
+    <w:lsdException w:name="Medium Shading 1" w:semiHidden="0" w:uiPriority="63" w:unhideWhenUsed="0"/>
+    <w:lsdException w:name="Medium Shading 2" w:semiHidden="0" w:uiPriority="64" w:unhideWhenUsed="0"/>
+    <w:lsdException w:name="Medium List 1" w:semiHidden="0" w:uiPriority="65" w:unhideWhenUsed="0"/>
+    <w:lsdException w:name="Medium List 2" w:semiHidden="0" w:uiPriority="66" w:unhideWhenUsed="0"/>
+    <w:lsdException w:name="Medium Grid 1" w:semiHidden="0" w:uiPriority="67" w:unhideWhenUsed="0"/>
+    <w:lsdException w:name="Medium Grid 2" w:semiHidden="0" w:uiPriority="68" w:unhideWhenUsed="0"/>
+    <w:lsdException w:name="Medium Grid 3" w:semiHidden="0" w:uiPriority="69" w:unhideWhenUsed="0"/>
+    <w:lsdException w:name="Dark List" w:semiHidden="0" w:uiPriority="70" w:unhideWhenUsed="0"/>
+    <w:lsdException w:name="Colorful Shading" w:semiHidden="0" w:uiPriority="71" w:unhideWhenUsed="0"/>
+    <w:lsdException w:name="Colorful List" w:semiHidden="0" w:uiPriority="72" w:unhideWhenUsed="0"/>
+    <w:lsdException w:name="Colorful Grid" w:semiHidden="0" w:uiPriority="73" w:unhideWhenUsed="0"/>
+    <w:lsdException w:name="Light Shading Accent 1" w:semiHidden="0" w:uiPriority="60" w:unhideWhenUsed="0"/>
+    <w:lsdException w:name="Light List Accent 1" w:semiHidden="0" w:uiPriority="61" w:unhideWhenUsed="0"/>
+    <w:lsdException w:name="Light Grid Accent 1" w:semiHidden="0" w:uiPriority="62" w:unhideWhenUsed="0"/>
+    <w:lsdException w:name="Medium Shading 1 Accent 1" w:semiHidden="0" w:uiPriority="63" w:unhideWhenUsed="0"/>
+    <w:lsdException w:name="Medium Shading 2 Accent 1" w:semiHidden="0" w:uiPriority="64" w:unhideWhenUsed="0"/>
+    <w:lsdException w:name="Medium List 1 Accent 1" w:semiHidden="0" w:uiPriority="65" w:unhideWhenUsed="0"/>
+    <w:lsdException w:name="Revision" w:unhideWhenUsed="0"/>
+    <w:lsdException w:name="List Paragraph" w:semiHidden="0" w:uiPriority="34" w:unhideWhenUsed="0" w:qFormat="1"/>
+    <w:lsdException w:name="Quote" w:semiHidden="0" w:uiPriority="29" w:unhideWhenUsed="0" w:qFormat="1"/>
+    <w:lsdException w:name="Intense Quote" w:semiHidden="0" w:uiPriority="30" w:unhideWhenUsed="0" w:qFormat="1"/>
+    <w:lsdException w:name="Medium List 2 Accent 1" w:semiHidden="0" w:uiPriority="66" w:unhideWhenUsed="0"/>
+    <w:lsdException w:name="Medium Grid 1 Accent 1" w:semiHidden="0" w:uiPriority="67" w:unhideWhenUsed="0"/>
+    <w:lsdException w:name="Medium Grid 2 Accent 1" w:semiHidden="0" w:uiPriority="68" w:unhideWhenUsed="0"/>
+    <w:lsdException w:name="Medium Grid 3 Accent 1" w:semiHidden="0" w:uiPriority="69" w:unhideWhenUsed="0"/>
+    <w:lsdException w:name="Dark List Accent 1" w:semiHidden="0" w:uiPriority="70" w:unhideWhenUsed="0"/>
+    <w:lsdException w:name="Colorful Shading Accent 1" w:semiHidden="0" w:uiPriority="71" w:unhideWhenUsed="0"/>
+    <w:lsdException w:name="Colorful List Accent 1" w:semiHidden="0" w:uiPriority="72" w:unhideWhenUsed="0"/>
+    <w:lsdException w:name="Colorful Grid Accent 1" w:semiHidden="0" w:uiPriority="73" w:unhideWhenUsed="0"/>
+    <w:lsdException w:name="Light Shading Accent 2" w:semiHidden="0" w:uiPriority="60" w:unhideWhenUsed="0"/>
+    <w:lsdException w:name="Light List Accent 2" w:semiHidden="0" w:uiPriority="61" w:unhideWhenUsed="0"/>
+    <w:lsdException w:name="Light Grid Accent 2" w:semiHidden="0" w:uiPriority="62" w:unhideWhenUsed="0"/>
+    <w:lsdException w:name="Medium Shading 1 Accent 2" w:semiHidden="0" w:uiPriority="63" w:unhideWhenUsed="0"/>
+    <w:lsdException w:name="Medium Shading 2 Accent 2" w:semiHidden="0" w:uiPriority="64" w:unhideWhenUsed="0"/>
+    <w:lsdException w:name="Medium List 1 Accent 2" w:semiHidden="0" w:uiPriority="65" w:unhideWhenUsed="0"/>
+    <w:lsdException w:name="Medium List 2 Accent 2" w:semiHidden="0" w:uiPriority="66" w:unhideWhenUsed="0"/>
+    <w:lsdException w:name="Medium Grid 1 Accent 2" w:semiHidden="0" w:uiPriority="67" w:unhideWhenUsed="0"/>
+    <w:lsdException w:name="Medium Grid 2 Accent 2" w:semiHidden="0" w:uiPriority="68" w:unhideWhenUsed="0"/>
+    <w:lsdException w:name="Medium Grid 3 Accent 2" w:semiHidden="0" w:uiPriority="69" w:unhideWhenUsed="0"/>
+    <w:lsdException w:name="Dark List Accent 2" w:semiHidden="0" w:uiPriority="70" w:unhideWhenUsed="0"/>
+    <w:lsdException w:name="Colorful Shading Accent 2" w:semiHidden="0" w:uiPriority="71" w:unhideWhenUsed="0"/>
+    <w:lsdException w:name="Colorful List Accent 2" w:semiHidden="0" w:uiPriority="72" w:unhideWhenUsed="0"/>
+    <w:lsdException w:name="Colorful Grid Accent 2" w:semiHidden="0" w:uiPriority="73" w:unhideWhenUsed="0"/>
+    <w:lsdException w:name="Light Shading Accent 3" w:semiHidden="0" w:uiPriority="60" w:unhideWhenUsed="0"/>
+    <w:lsdException w:name="Light List Accent 3" w:semiHidden="0" w:uiPriority="61" w:unhideWhenUsed="0"/>
+    <w:lsdException w:name="Light Grid Accent 3" w:semiHidden="0" w:uiPriority="62" w:unhideWhenUsed="0"/>
+    <w:lsdException w:name="Medium Shading 1 Accent 3" w:semiHidden="0" w:uiPriority="63" w:unhideWhenUsed="0"/>
+    <w:lsdException w:name="Medium Shading 2 Accent 3" w:semiHidden="0" w:uiPriority="64" w:unhideWhenUsed="0"/>
+    <w:lsdException w:name="Medium List 1 Accent 3" w:semiHidden="0" w:uiPriority="65" w:unhideWhenUsed="0"/>
+    <w:lsdException w:name="Medium List 2 Accent 3" w:semiHidden="0" w:uiPriority="66" w:unhideWhenUsed="0"/>
+    <w:lsdException w:name="Medium Grid 1 Accent 3" w:semiHidden="0" w:uiPriority="67" w:unhideWhenUsed="0"/>
+    <w:lsdException w:name="Medium Grid 2 Accent 3" w:semiHidden="0" w:uiPriority="68" w:unhideWhenUsed="0"/>
+    <w:lsdException w:name="Medium Grid 3 Accent 3" w:semiHidden="0" w:uiPriority="69" w:unhideWhenUsed="0"/>
+    <w:lsdException w:name="Dark List Accent 3" w:semiHidden="0" w:uiPriority="70" w:unhideWhenUsed="0"/>
+    <w:lsdException w:name="Colorful Shading Accent 3" w:semiHidden="0" w:uiPriority="71" w:unhideWhenUsed="0"/>
+    <w:lsdException w:name="Colorful List Accent 3" w:semiHidden="0" w:uiPriority="72" w:unhideWhenUsed="0"/>
+    <w:lsdException w:name="Colorful Grid Accent 3" w:semiHidden="0" w:uiPriority="73" w:unhideWhenUsed="0"/>
+    <w:lsdException w:name="Light Shading Accent 4" w:semiHidden="0" w:uiPriority="60" w:unhideWhenUsed="0"/>
+    <w:lsdException w:name="Light List Accent 4" w:semiHidden="0" w:uiPriority="61" w:unhideWhenUsed="0"/>
+    <w:lsdException w:name="Light Grid Accent 4" w:semiHidden="0" w:uiPriority="62" w:unhideWhenUsed="0"/>
+    <w:lsdException w:name="Medium Shading 1 Accent 4" w:semiHidden="0" w:uiPriority="63" w:unhideWhenUsed="0"/>
+    <w:lsdException w:name="Medium Shading 2 Accent 4" w:semiHidden="0" w:uiPriority="64" w:unhideWhenUsed="0"/>
+    <w:lsdException w:name="Medium List 1 Accent 4" w:semiHidden="0" w:uiPriority="65" w:unhideWhenUsed="0"/>
+    <w:lsdException w:name="Medium List 2 Accent 4" w:semiHidden="0" w:uiPriority="66" w:unhideWhenUsed="0"/>
+    <w:lsdException w:name="Medium Grid 1 Accent 4" w:semiHidden="0" w:uiPriority="67" w:unhideWhenUsed="0"/>
+    <w:lsdException w:name="Medium Grid 2 Accent 4" w:semiHidden="0" w:uiPriority="68" w:unhideWhenUsed="0"/>
+    <w:lsdException w:name="Medium Grid 3 Accent 4" w:semiHidden="0" w:uiPriority="69" w:unhideWhenUsed="0"/>
+    <w:lsdException w:name="Dark List Accent 4" w:semiHidden="0" w:uiPriority="70" w:unhideWhenUsed="0"/>
+    <w:lsdException w:name="Colorful Shading Accent 4" w:semiHidden="0" w:uiPriority="71" w:unhideWhenUsed="0"/>
+    <w:lsdException w:name="Colorful List Accent 4" w:semiHidden="0" w:uiPriority="72" w:unhideWhenUsed="0"/>
+    <w:lsdException w:name="Colorful Grid Accent 4" w:semiHidden="0" w:uiPriority="73" w:unhideWhenUsed="0"/>
+    <w:lsdException w:name="Light Shading Accent 5" w:semiHidden="0" w:uiPriority="60" w:unhideWhenUsed="0"/>
+    <w:lsdException w:name="Light List Accent 5" w:semiHidden="0" w:uiPriority="61" w:unhideWhenUsed="0"/>
+    <w:lsdException w:name="Light Grid Accent 5" w:semiHidden="0" w:uiPriority="62" w:unhideWhenUsed="0"/>
+    <w:lsdException w:name="Medium Shading 1 Accent 5" w:semiHidden="0" w:uiPriority="63" w:unhideWhenUsed="0"/>
+    <w:lsdException w:name="Medium Shading 2 Accent 5" w:semiHidden="0" w:uiPriority="64" w:unhideWhenUsed="0"/>
+    <w:lsdException w:name="Medium List 1 Accent 5" w:semiHidden="0" w:uiPriority="65" w:unhideWhenUsed="0"/>
+    <w:lsdException w:name="Medium List 2 Accent 5" w:semiHidden="0" w:uiPriority="66" w:unhideWhenUsed="0"/>
+    <w:lsdException w:name="Medium Grid 1 Accent 5" w:semiHidden="0" w:uiPriority="67" w:unhideWhenUsed="0"/>
+    <w:lsdException w:name="Medium Grid 2 Accent 5" w:semiHidden="0" w:uiPriority="68" w:unhideWhenUsed="0"/>
+    <w:lsdException w:name="Medium Grid 3 Accent 5" w:semiHidden="0" w:uiPriority="69" w:unhideWhenUsed="0"/>
+    <w:lsdException w:name="Dark List Accent 5" w:semiHidden="0" w:uiPriority="70" w:unhideWhenUsed="0"/>
+    <w:lsdException w:name="Colorful Shading Accent 5" w:semiHidden="0" w:uiPriority="71" w:unhideWhenUsed="0"/>
+    <w:lsdException w:name="Colorful List Accent 5" w:semiHidden="0" w:uiPriority="72" w:unhideWhenUsed="0"/>
+    <w:lsdException w:name="Colorful Grid Accent 5" w:semiHidden="0" w:uiPriority="73" w:unhideWhenUsed="0"/>
+    <w:lsdException w:name="Light Shading Accent 6" w:semiHidden="0" w:uiPriority="60" w:unhideWhenUsed="0"/>
+    <w:lsdException w:name="Light List Accent 6" w:semiHidden="0" w:uiPriority="61" w:unhideWhenUsed="0"/>
+    <w:lsdException w:name="Light Grid Accent 6" w:semiHidden="0" w:uiPriority="62" w:unhideWhenUsed="0"/>
+    <w:lsdException w:name="Medium Shading 1 Accent 6" w:semiHidden="0" w:uiPriority="63" w:unhideWhenUsed="0"/>
+    <w:lsdException w:name="Medium Shading 2 Accent 6" w:semiHidden="0" w:uiPriority="64" w:unhideWhenUsed="0"/>
+    <w:lsdException w:name="Medium List 1 Accent 6" w:semiHidden="0" w:uiPriority="65" w:unhideWhenUsed="0"/>
+    <w:lsdException w:name="Medium List 2 Accent 6" w:semiHidden="0" w:uiPriority="66" w:unhideWhenUsed="0"/>
+    <w:lsdException w:name="Medium Grid 1 Accent 6" w:semiHidden="0" w:uiPriority="67" w:unhideWhenUsed="0"/>
+    <w:lsdException w:name="Medium Grid 2 Accent 6" w:semiHidden="0" w:uiPriority="68" w:unhideWhenUsed="0"/>
+    <w:lsdException w:name="Medium Grid 3 Accent 6" w:semiHidden="0" w:uiPriority="69" w:unhideWhenUsed="0"/>
+    <w:lsdException w:name="Dark List Accent 6" w:semiHidden="0" w:uiPriority="70" w:unhideWhenUsed="0"/>
+    <w:lsdException w:name="Colorful Shading Accent 6" w:semiHidden="0" w:uiPriority="71" w:unhideWhenUsed="0"/>
+    <w:lsdException w:name="Colorful List Accent 6" w:semiHidden="0" w:uiPriority="72" w:unhideWhenUsed="0"/>
+    <w:lsdException w:name="Colorful Grid Accent 6" w:semiHidden="0" w:uiPriority="73" w:unhideWhenUsed="0"/>
+    <w:lsdException w:name="Subtle Emphasis" w:semiHidden="0" w:uiPriority="19" w:unhideWhenUsed="0" w:qFormat="1"/>
+    <w:lsdException w:name="Intense Emphasis" w:semiHidden="0" w:uiPriority="21" w:unhideWhenUsed="0" w:qFormat="1"/>
+    <w:lsdException w:name="Subtle Reference" w:semiHidden="0" w:uiPriority="31" w:unhideWhenUsed="0" w:qFormat="1"/>
+    <w:lsdException w:name="Intense Reference" w:semiHidden="0" w:uiPriority="32" w:unhideWhenUsed="0" w:qFormat="1"/>
+    <w:lsdException w:name="Book Title" w:semiHidden="0" w:uiPriority="33" w:unhideWhenUsed="0" w:qFormat="1"/>
+    <w:lsdException w:name="Bibliography" w:uiPriority="37"/>
+    <w:lsdException w:name="TOC Heading" w:uiPriority="39" w:qFormat="1"/>
+  </w:latentStyles>
+  <w:style w:type="paragraph" w:default="1" w:styleId="Normal">
+    <w:name w:val="Normal"/>
+    <w:qFormat/>
+    <w:rsid w:val="00503CFF"/>
+    <w:rPr>
+      <w:lang w:val="id-ID"/>
+    </w:rPr>
+  </w:style>
+  <w:style w:type="paragraph" w:styleId="Heading2">
+    <w:name w:val="heading 2"/>
+    <w:basedOn w:val="Normal"/>
+    <w:next w:val="Normal"/>
+    <w:link w:val="Heading2Char"/>
+    <w:uiPriority w:val="9"/>
+    <w:unhideWhenUsed/>
+    <w:qFormat/>
+    <w:rsid w:val="00623D85"/>
+    <w:pPr>
+      <w:keepNext/>
+      <w:keepLines/>
+      <w:spacing w:before="40" w:after="0"/>
+      <w:outlineLvl w:val="1"/>
+    </w:pPr>
+    <w:rPr>
+      <w:rFonts w:asciiTheme="majorHAnsi" w:eastAsiaTheme="majorEastAsia" w:hAnsiTheme="majorHAnsi" w:cstheme="majorBidi"/>
+      <w:color w:val="365F91" w:themeColor="accent1" w:themeShade="BF"/>
+      <w:sz w:val="26"/>
+      <w:szCs w:val="26"/>
+    </w:rPr>
+  </w:style>
+  <w:style w:type="character" w:default="1" w:styleId="DefaultParagraphFont">
+    <w:name w:val="Default Paragraph Font"/>
+    <w:uiPriority w:val="1"/>
+    <w:semiHidden/>
+    <w:unhideWhenUsed/>
+  </w:style>
+  <w:style w:type="table" w:default="1" w:styleId="TableNormal">
+    <w:name w:val="Normal Table"/>
+    <w:uiPriority w:val="99"/>
+    <w:semiHidden/>
+    <w:unhideWhenUsed/>
+    <w:tblPr>
+      <w:tblInd w:w="0" w:type="dxa"/>
+      <w:tblCellMar>
+        <w:top w:w="0" w:type="dxa"/>
+        <w:left w:w="108" w:type="dxa"/>
+        <w:bottom w:w="0" w:type="dxa"/>
+        <w:right w:w="108" w:type="dxa"/>
+      </w:tblCellMar>
+    </w:tblPr>
+  </w:style>
+  <w:style w:type="numbering" w:default="1" w:styleId="NoList">
+    <w:name w:val="No List"/>
+    <w:uiPriority w:val="99"/>
+    <w:semiHidden/>
+    <w:unhideWhenUsed/>
+  </w:style>
+  <w:style w:type="paragraph" w:styleId="BalloonText">
+    <w:name w:val="Balloon Text"/>
+    <w:basedOn w:val="Normal"/>
+    <w:link w:val="BalloonTextChar"/>
+    <w:uiPriority w:val="99"/>
+    <w:semiHidden/>
+    <w:unhideWhenUsed/>
+    <w:rsid w:val="00503CFF"/>
+    <w:pPr>
+      <w:spacing w:after="0" w:line="240" w:lineRule="auto"/>
+    </w:pPr>
+    <w:rPr>
+      <w:rFonts w:ascii="Tahoma" w:hAnsi="Tahoma" w:cs="Tahoma"/>
+      <w:sz w:val="16"/>
+      <w:szCs w:val="16"/>
+    </w:rPr>
+  </w:style>
+  <w:style w:type="character" w:customStyle="1" w:styleId="BalloonTextChar">
+    <w:name w:val="Balloon Text Char"/>
+    <w:basedOn w:val="DefaultParagraphFont"/>
+    <w:link w:val="BalloonText"/>
+    <w:uiPriority w:val="99"/>
+    <w:semiHidden/>
+    <w:rsid w:val="00503CFF"/>
+    <w:rPr>
+      <w:rFonts w:ascii="Tahoma" w:hAnsi="Tahoma" w:cs="Tahoma"/>
+      <w:sz w:val="16"/>
+      <w:szCs w:val="16"/>
+      <w:lang w:val="id-ID"/>
+    </w:rPr>
+  </w:style>
+  <w:style w:type="character" w:customStyle="1" w:styleId="Heading2Char">
+    <w:name w:val="Heading 2 Char"/>
+    <w:basedOn w:val="DefaultParagraphFont"/>
+    <w:link w:val="Heading2"/>
+    <w:uiPriority w:val="9"/>
+    <w:rsid w:val="00623D85"/>
+    <w:rPr>
+      <w:rFonts w:asciiTheme="majorHAnsi" w:eastAsiaTheme="majorEastAsia" w:hAnsiTheme="majorHAnsi" w:cstheme="majorBidi"/>
+      <w:color w:val="365F91" w:themeColor="accent1" w:themeShade="BF"/>
+      <w:sz w:val="26"/>
+      <w:szCs w:val="26"/>
+      <w:lang w:val="id-ID"/>
+    </w:rPr>
+  </w:style>
+  <w:style w:type="paragraph" w:styleId="ListParagraph">
+    <w:name w:val="List Paragraph"/>
+    <w:basedOn w:val="Normal"/>
+    <w:link w:val="ListParagraphChar"/>
+    <w:uiPriority w:val="34"/>
+    <w:qFormat/>
+    <w:rsid w:val="00623D85"/>
+    <w:pPr>
+      <w:ind w:left="720"/>
+      <w:contextualSpacing/>
+    </w:pPr>
+  </w:style>
+  <w:style w:type="character" w:customStyle="1" w:styleId="ListParagraphChar">
+    <w:name w:val="List Paragraph Char"/>
+    <w:link w:val="ListParagraph"/>
+    <w:uiPriority w:val="34"/>
+    <w:locked/>
+    <w:rsid w:val="00623D85"/>
+    <w:rPr>
+      <w:lang w:val="id-ID"/>
+    </w:rPr>
+  </w:style>
+  <w:style w:type="character" w:customStyle="1" w:styleId="e24kjd">
+    <w:name w:val="e24kjd"/>
+    <w:basedOn w:val="DefaultParagraphFont"/>
+    <w:rsid w:val="00623D85"/>
+  </w:style>
+  <w:style w:type="paragraph" w:styleId="Bibliography">
+    <w:name w:val="Bibliography"/>
+    <w:basedOn w:val="Normal"/>
+    <w:next w:val="Normal"/>
+    <w:uiPriority w:val="37"/>
+    <w:semiHidden/>
+    <w:unhideWhenUsed/>
+    <w:rsid w:val="00995CD8"/>
+  </w:style>
+  <w:style w:type="character" w:styleId="Hyperlink">
+    <w:name w:val="Hyperlink"/>
+    <w:basedOn w:val="DefaultParagraphFont"/>
+    <w:uiPriority w:val="99"/>
+    <w:unhideWhenUsed/>
+    <w:rsid w:val="00995CD8"/>
+    <w:rPr>
+      <w:color w:val="0000FF"/>
+      <w:u w:val="single"/>
+    </w:rPr>
+  </w:style>
+</w:styles>
+</file>
+
+<file path=word/stylesWithEffects.xml><?xml version="1.0" encoding="utf-8"?>
+<w:styles xmlns:wpc="http://schemas.microsoft.com/office/word/2010/wordprocessingCanvas" xmlns:mc="http://schemas.openxmlformats.org/markup-compatibility/2006" xmlns:o="urn:schemas-microsoft-com:office:office" xmlns:r="http://schemas.openxmlformats.org/officeDocument/2006/relationships" xmlns:m="http://schemas.openxmlformats.org/officeDocument/2006/math" xmlns:v="urn:schemas-microsoft-com:vml" xmlns:wp14="http://schemas.microsoft.com/office/word/2010/wordprocessingDrawing" xmlns:wp="http://schemas.openxmlformats.org/drawingml/2006/wordprocessingDrawing" xmlns:w10="urn:schemas-microsoft-com:office:word" xmlns:w="http://schemas.openxmlformats.org/wordprocessingml/2006/main" xmlns:w14="http://schemas.microsoft.com/office/word/2010/wordml" xmlns:wpg="http://schemas.microsoft.com/office/word/2010/wordprocessingGroup" xmlns:wpi="http://schemas.microsoft.com/office/word/2010/wordprocessingInk" xmlns:wne="http://schemas.microsoft.com/office/word/2006/wordml" xmlns:wps="http://schemas.microsoft.com/office/word/2010/wordprocessingShape" mc:Ignorable="w14 wp14">
+  <w:docDefaults>
+    <w:rPrDefault>
+      <w:rPr>
+        <w:rFonts w:asciiTheme="minorHAnsi" w:eastAsiaTheme="minorHAnsi" w:hAnsiTheme="minorHAnsi" w:cstheme="minorBidi"/>
+        <w:sz w:val="22"/>
+        <w:szCs w:val="22"/>
+        <w:lang w:val="en-US" w:eastAsia="en-US" w:bidi="ar-SA"/>
+      </w:rPr>
+    </w:rPrDefault>
+    <w:pPrDefault>
+      <w:pPr>
+        <w:spacing w:after="200" w:line="276" w:lineRule="auto"/>
+      </w:pPr>
+    </w:pPrDefault>
+  </w:docDefaults>
+  <w:latentStyles w:defLockedState="0" w:defUIPriority="99" w:defSemiHidden="1" w:defUnhideWhenUsed="1" w:defQFormat="0" w:count="267">
+    <w:lsdException w:name="Normal" w:semiHidden="0" w:uiPriority="0" w:unhideWhenUsed="0" w:qFormat="1"/>
+    <w:lsdException w:name="heading 1" w:semiHidden="0" w:uiPriority="9" w:unhideWhenUsed="0" w:qFormat="1"/>
+    <w:lsdException w:name="heading 2" w:uiPriority="9" w:qFormat="1"/>
+    <w:lsdException w:name="heading 3" w:uiPriority="9" w:qFormat="1"/>
+    <w:lsdException w:name="heading 4" w:uiPriority="9" w:qFormat="1"/>
+    <w:lsdException w:name="heading 5" w:uiPriority="9" w:qFormat="1"/>
+    <w:lsdException w:name="heading 6" w:uiPriority="9" w:qFormat="1"/>
+    <w:lsdException w:name="heading 7" w:uiPriority="9" w:qFormat="1"/>
+    <w:lsdException w:name="heading 8" w:uiPriority="9" w:qFormat="1"/>
+    <w:lsdException w:name="heading 9" w:uiPriority="9" w:qFormat="1"/>
+    <w:lsdException w:name="toc 1" w:uiPriority="39"/>
+    <w:lsdException w:name="toc 2" w:uiPriority="39"/>
+    <w:lsdException w:name="toc 3" w:uiPriority="39"/>
+    <w:lsdException w:name="toc 4" w:uiPriority="39"/>
+    <w:lsdException w:name="toc 5" w:uiPriority="39"/>
+    <w:lsdException w:name="toc 6" w:uiPriority="39"/>
+    <w:lsdException w:name="toc 7" w:uiPriority="39"/>
+    <w:lsdException w:name="toc 8" w:uiPriority="39"/>
+    <w:lsdException w:name="toc 9" w:uiPriority="39"/>
+    <w:lsdException w:name="caption" w:uiPriority="35" w:qFormat="1"/>
+    <w:lsdException w:name="Title" w:semiHidden="0" w:uiPriority="10" w:unhideWhenUsed="0" w:qFormat="1"/>
+    <w:lsdException w:name="Default Paragraph Font" w:uiPriority="1"/>
+    <w:lsdException w:name="Subtitle" w:semiHidden="0" w:uiPriority="11" w:unhideWhenUsed="0" w:qFormat="1"/>
+    <w:lsdException w:name="Strong" w:semiHidden="0" w:uiPriority="22" w:unhideWhenUsed="0" w:qFormat="1"/>
+    <w:lsdException w:name="Emphasis" w:semiHidden="0" w:uiPriority="20" w:unhideWhenUsed="0" w:qFormat="1"/>
+    <w:lsdException w:name="Table Grid" w:uiPriority="59"/>
+    <w:lsdException w:name="Placeholder Text" w:unhideWhenUsed="0"/>
+    <w:lsdException w:name="No Spacing" w:semiHidden="0" w:uiPriority="1" w:unhideWhenUsed="0" w:qFormat="1"/>
+    <w:lsdException w:name="Light Shading" w:semiHidden="0" w:uiPriority="60" w:unhideWhenUsed="0"/>
+    <w:lsdException w:name="Light List" w:semiHidden="0" w:uiPriority="61" w:unhideWhenUsed="0"/>
+    <w:lsdException w:name="Light Grid" w:semiHidden="0" w:uiPriority="62" w:unhideWhenUsed="0"/>
+    <w:lsdException w:name="Medium Shading 1" w:semiHidden="0" w:uiPriority="63" w:unhideWhenUsed="0"/>
+    <w:lsdException w:name="Medium Shading 2" w:semiHidden="0" w:uiPriority="64" w:unhideWhenUsed="0"/>
+    <w:lsdException w:name="Medium List 1" w:semiHidden="0" w:uiPriority="65" w:unhideWhenUsed="0"/>
+    <w:lsdException w:name="Medium List 2" w:semiHidden="0" w:uiPriority="66" w:unhideWhenUsed="0"/>
+    <w:lsdException w:name="Medium Grid 1" w:semiHidden="0" w:uiPriority="67" w:unhideWhenUsed="0"/>
+    <w:lsdException w:name="Medium Grid 2" w:semiHidden="0" w:uiPriority="68" w:unhideWhenUsed="0"/>
+    <w:lsdException w:name="Medium Grid 3" w:semiHidden="0" w:uiPriority="69" w:unhideWhenUsed="0"/>
+    <w:lsdException w:name="Dark List" w:semiHidden="0" w:uiPriority="70" w:unhideWhenUsed="0"/>
+    <w:lsdException w:name="Colorful Shading" w:semiHidden="0" w:uiPriority="71" w:unhideWhenUsed="0"/>
+    <w:lsdException w:name="Colorful List" w:semiHidden="0" w:uiPriority="72" w:unhideWhenUsed="0"/>
+    <w:lsdException w:name="Colorful Grid" w:semiHidden="0" w:uiPriority="73" w:unhideWhenUsed="0"/>
+    <w:lsdException w:name="Light Shading Accent 1" w:semiHidden="0" w:uiPriority="60" w:unhideWhenUsed="0"/>
+    <w:lsdException w:name="Light List Accent 1" w:semiHidden="0" w:uiPriority="61" w:unhideWhenUsed="0"/>
+    <w:lsdException w:name="Light Grid Accent 1" w:semiHidden="0" w:uiPriority="62" w:unhideWhenUsed="0"/>
+    <w:lsdException w:name="Medium Shading 1 Accent 1" w:semiHidden="0" w:uiPriority="63" w:unhideWhenUsed="0"/>
+    <w:lsdException w:name="Medium Shading 2 Accent 1" w:semiHidden="0" w:uiPriority="64" w:unhideWhenUsed="0"/>
+    <w:lsdException w:name="Medium List 1 Accent 1" w:semiHidden="0" w:uiPriority="65" w:unhideWhenUsed="0"/>
+    <w:lsdException w:name="Revision" w:unhideWhenUsed="0"/>
+    <w:lsdException w:name="List Paragraph" w:semiHidden="0" w:uiPriority="34" w:unhideWhenUsed="0" w:qFormat="1"/>
+    <w:lsdException w:name="Quote" w:semiHidden="0" w:uiPriority="29" w:unhideWhenUsed="0" w:qFormat="1"/>
+    <w:lsdException w:name="Intense Quote" w:semiHidden="0" w:uiPriority="30" w:unhideWhenUsed="0" w:qFormat="1"/>
+    <w:lsdException w:name="Medium List 2 Accent 1" w:semiHidden="0" w:uiPriority="66" w:unhideWhenUsed="0"/>
+    <w:lsdException w:name="Medium Grid 1 Accent 1" w:semiHidden="0" w:uiPriority="67" w:unhideWhenUsed="0"/>
+    <w:lsdException w:name="Medium Grid 2 Accent 1" w:semiHidden="0" w:uiPriority="68" w:unhideWhenUsed="0"/>
+    <w:lsdException w:name="Medium Grid 3 Accent 1" w:semiHidden="0" w:uiPriority="69" w:unhideWhenUsed="0"/>
+    <w:lsdException w:name="Dark List Accent 1" w:semiHidden="0" w:uiPriority="70" w:unhideWhenUsed="0"/>
+    <w:lsdException w:name="Colorful Shading Accent 1" w:semiHidden="0" w:uiPriority="71" w:unhideWhenUsed="0"/>
+    <w:lsdException w:name="Colorful List Accent 1" w:semiHidden="0" w:uiPriority="72" w:unhideWhenUsed="0"/>
+    <w:lsdException w:name="Colorful Grid Accent 1" w:semiHidden="0" w:uiPriority="73" w:unhideWhenUsed="0"/>
+    <w:lsdException w:name="Light Shading Accent 2" w:semiHidden="0" w:uiPriority="60" w:unhideWhenUsed="0"/>
+    <w:lsdException w:name="Light List Accent 2" w:semiHidden="0" w:uiPriority="61" w:unhideWhenUsed="0"/>
+    <w:lsdException w:name="Light Grid Accent 2" w:semiHidden="0" w:uiPriority="62" w:unhideWhenUsed="0"/>
+    <w:lsdException w:name="Medium Shading 1 Accent 2" w:semiHidden="0" w:uiPriority="63" w:unhideWhenUsed="0"/>
+    <w:lsdException w:name="Medium Shading 2 Accent 2" w:semiHidden="0" w:uiPriority="64" w:unhideWhenUsed="0"/>
+    <w:lsdException w:name="Medium List 1 Accent 2" w:semiHidden="0" w:uiPriority="65" w:unhideWhenUsed="0"/>
+    <w:lsdException w:name="Medium List 2 Accent 2" w:semiHidden="0" w:uiPriority="66" w:unhideWhenUsed="0"/>
+    <w:lsdException w:name="Medium Grid 1 Accent 2" w:semiHidden="0" w:uiPriority="67" w:unhideWhenUsed="0"/>
+    <w:lsdException w:name="Medium Grid 2 Accent 2" w:semiHidden="0" w:uiPriority="68" w:unhideWhenUsed="0"/>
+    <w:lsdException w:name="Medium Grid 3 Accent 2" w:semiHidden="0" w:uiPriority="69" w:unhideWhenUsed="0"/>
+    <w:lsdException w:name="Dark List Accent 2" w:semiHidden="0" w:uiPriority="70" w:unhideWhenUsed="0"/>
+    <w:lsdException w:name="Colorful Shading Accent 2" w:semiHidden="0" w:uiPriority="71" w:unhideWhenUsed="0"/>
+    <w:lsdException w:name="Colorful List Accent 2" w:semiHidden="0" w:uiPriority="72" w:unhideWhenUsed="0"/>
+    <w:lsdException w:name="Colorful Grid Accent 2" w:semiHidden="0" w:uiPriority="73" w:unhideWhenUsed="0"/>
+    <w:lsdException w:name="Light Shading Accent 3" w:semiHidden="0" w:uiPriority="60" w:unhideWhenUsed="0"/>
+    <w:lsdException w:name="Light List Accent 3" w:semiHidden="0" w:uiPriority="61" w:unhideWhenUsed="0"/>
+    <w:lsdException w:name="Light Grid Accent 3" w:semiHidden="0" w:uiPriority="62" w:unhideWhenUsed="0"/>
+    <w:lsdException w:name="Medium Shading 1 Accent 3" w:semiHidden="0" w:uiPriority="63" w:unhideWhenUsed="0"/>
+    <w:lsdException w:name="Medium Shading 2 Accent 3" w:semiHidden="0" w:uiPriority="64" w:unhideWhenUsed="0"/>
+    <w:lsdException w:name="Medium List 1 Accent 3" w:semiHidden="0" w:uiPriority="65" w:unhideWhenUsed="0"/>
+    <w:lsdException w:name="Medium List 2 Accent 3" w:semiHidden="0" w:uiPriority="66" w:unhideWhenUsed="0"/>
+    <w:lsdException w:name="Medium Grid 1 Accent 3" w:semiHidden="0" w:uiPriority="67" w:unhideWhenUsed="0"/>
+    <w:lsdException w:name="Medium Grid 2 Accent 3" w:semiHidden="0" w:uiPriority="68" w:unhideWhenUsed="0"/>
+    <w:lsdException w:name="Medium Grid 3 Accent 3" w:semiHidden="0" w:uiPriority="69" w:unhideWhenUsed="0"/>
+    <w:lsdException w:name="Dark List Accent 3" w:semiHidden="0" w:uiPriority="70" w:unhideWhenUsed="0"/>
+    <w:lsdException w:name="Colorful Shading Accent 3" w:semiHidden="0" w:uiPriority="71" w:unhideWhenUsed="0"/>
+    <w:lsdException w:name="Colorful List Accent 3" w:semiHidden="0" w:uiPriority="72" w:unhideWhenUsed="0"/>
+    <w:lsdException w:name="Colorful Grid Accent 3" w:semiHidden="0" w:uiPriority="73" w:unhideWhenUsed="0"/>
+    <w:lsdException w:name="Light Shading Accent 4" w:semiHidden="0" w:uiPriority="60" w:unhideWhenUsed="0"/>
+    <w:lsdException w:name="Light List Accent 4" w:semiHidden="0" w:uiPriority="61" w:unhideWhenUsed="0"/>
+    <w:lsdException w:name="Light Grid Accent 4" w:semiHidden="0" w:uiPriority="62" w:unhideWhenUsed="0"/>
+    <w:lsdException w:name="Medium Shading 1 Accent 4" w:semiHidden="0" w:uiPriority="63" w:unhideWhenUsed="0"/>
+    <w:lsdException w:name="Medium Shading 2 Accent 4" w:semiHidden="0" w:uiPriority="64" w:unhideWhenUsed="0"/>
+    <w:lsdException w:name="Medium List 1 Accent 4" w:semiHidden="0" w:uiPriority="65" w:unhideWhenUsed="0"/>
+    <w:lsdException w:name="Medium List 2 Accent 4" w:semiHidden="0" w:uiPriority="66" w:unhideWhenUsed="0"/>
+    <w:lsdException w:name="Medium Grid 1 Accent 4" w:semiHidden="0" w:uiPriority="67" w:unhideWhenUsed="0"/>
+    <w:lsdException w:name="Medium Grid 2 Accent 4" w:semiHidden="0" w:uiPriority="68" w:unhideWhenUsed="0"/>
+    <w:lsdException w:name="Medium Grid 3 Accent 4" w:semiHidden="0" w:uiPriority="69" w:unhideWhenUsed="0"/>
+    <w:lsdException w:name="Dark List Accent 4" w:semiHidden="0" w:uiPriority="70" w:unhideWhenUsed="0"/>
+    <w:lsdException w:name="Colorful Shading Accent 4" w:semiHidden="0" w:uiPriority="71" w:unhideWhenUsed="0"/>
+    <w:lsdException w:name="Colorful List Accent 4" w:semiHidden="0" w:uiPriority="72" w:unhideWhenUsed="0"/>
+    <w:lsdException w:name="Colorful Grid Accent 4" w:semiHidden="0" w:uiPriority="73" w:unhideWhenUsed="0"/>
+    <w:lsdException w:name="Light Shading Accent 5" w:semiHidden="0" w:uiPriority="60" w:unhideWhenUsed="0"/>
+    <w:lsdException w:name="Light List Accent 5" w:semiHidden="0" w:uiPriority="61" w:unhideWhenUsed="0"/>
+    <w:lsdException w:name="Light Grid Accent 5" w:semiHidden="0" w:uiPriority="62" w:unhideWhenUsed="0"/>
+    <w:lsdException w:name="Medium Shading 1 Accent 5" w:semiHidden="0" w:uiPriority="63" w:unhideWhenUsed="0"/>
+    <w:lsdException w:name="Medium Shading 2 Accent 5" w:semiHidden="0" w:uiPriority="64" w:unhideWhenUsed="0"/>
+    <w:lsdException w:name="Medium List 1 Accent 5" w:semiHidden="0" w:uiPriority="65" w:unhideWhenUsed="0"/>
+    <w:lsdException w:name="Medium List 2 Accent 5" w:semiHidden="0" w:uiPriority="66" w:unhideWhenUsed="0"/>
+    <w:lsdException w:name="Medium Grid 1 Accent 5" w:semiHidden="0" w:uiPriority="67" w:unhideWhenUsed="0"/>
+    <w:lsdException w:name="Medium Grid 2 Accent 5" w:semiHidden="0" w:uiPriority="68" w:unhideWhenUsed="0"/>
+    <w:lsdException w:name="Medium Grid 3 Accent 5" w:semiHidden="0" w:uiPriority="69" w:unhideWhenUsed="0"/>
+    <w:lsdException w:name="Dark List Accent 5" w:semiHidden="0" w:uiPriority="70" w:unhideWhenUsed="0"/>
+    <w:lsdException w:name="Colorful Shading Accent 5" w:semiHidden="0" w:uiPriority="71" w:unhideWhenUsed="0"/>
+    <w:lsdException w:name="Colorful List Accent 5" w:semiHidden="0" w:uiPriority="72" w:unhideWhenUsed="0"/>
+    <w:lsdException w:name="Colorful Grid Accent 5" w:semiHidden="0" w:uiPriority="73" w:unhideWhenUsed="0"/>
+    <w:lsdException w:name="Light Shading Accent 6" w:semiHidden="0" w:uiPriority="60" w:unhideWhenUsed="0"/>
+    <w:lsdException w:name="Light List Accent 6" w:semiHidden="0" w:uiPriority="61" w:unhideWhenUsed="0"/>
+    <w:lsdException w:name="Light Grid Accent 6" w:semiHidden="0" w:uiPriority="62" w:unhideWhenUsed="0"/>
+    <w:lsdException w:name="Medium Shading 1 Accent 6" w:semiHidden="0" w:uiPriority="63" w:unhideWhenUsed="0"/>
+    <w:lsdException w:name="Medium Shading 2 Accent 6" w:semiHidden="0" w:uiPriority="64" w:unhideWhenUsed="0"/>
+    <w:lsdException w:name="Medium List 1 Accent 6" w:semiHidden="0" w:uiPriority="65" w:unhideWhenUsed="0"/>
+    <w:lsdException w:name="Medium List 2 Accent 6" w:semiHidden="0" w:uiPriority="66" w:unhideWhenUsed="0"/>
+    <w:lsdException w:name="Medium Grid 1 Accent 6" w:semiHidden="0" w:uiPriority="67" w:unhideWhenUsed="0"/>
+    <w:lsdException w:name="Medium Grid 2 Accent 6" w:semiHidden="0" w:uiPriority="68" w:unhideWhenUsed="0"/>
+    <w:lsdException w:name="Medium Grid 3 Accent 6" w:semiHidden="0" w:uiPriority="69" w:unhideWhenUsed="0"/>
+    <w:lsdException w:name="Dark List Accent 6" w:semiHidden="0" w:uiPriority="70" w:unhideWhenUsed="0"/>
+    <w:lsdException w:name="Colorful Shading Accent 6" w:semiHidden="0" w:uiPriority="71" w:unhideWhenUsed="0"/>
+    <w:lsdException w:name="Colorful List Accent 6" w:semiHidden="0" w:uiPriority="72" w:unhideWhenUsed="0"/>
+    <w:lsdException w:name="Colorful Grid Accent 6" w:semiHidden="0" w:uiPriority="73" w:unhideWhenUsed="0"/>
+    <w:lsdException w:name="Subtle Emphasis" w:semiHidden="0" w:uiPriority="19" w:unhideWhenUsed="0" w:qFormat="1"/>
+    <w:lsdException w:name="Intense Emphasis" w:semiHidden="0" w:uiPriority="21" w:unhideWhenUsed="0" w:qFormat="1"/>
+    <w:lsdException w:name="Subtle Reference" w:semiHidden="0" w:uiPriority="31" w:unhideWhenUsed="0" w:qFormat="1"/>
+    <w:lsdException w:name="Intense Reference" w:semiHidden="0" w:uiPriority="32" w:unhideWhenUsed="0" w:qFormat="1"/>
+    <w:lsdException w:name="Book Title" w:semiHidden="0" w:uiPriority="33" w:unhideWhenUsed="0" w:qFormat="1"/>
+    <w:lsdException w:name="Bibliography" w:uiPriority="37"/>
+    <w:lsdException w:name="TOC Heading" w:uiPriority="39" w:qFormat="1"/>
   </w:latentStyles>
   <w:style w:type="paragraph" w:default="1" w:styleId="Normal">
     <w:name w:val="Normal"/>
@@ -17012,7 +17995,7 @@
 </file>
 
 <file path=customXml/itemProps1.xml><?xml version="1.0" encoding="utf-8"?>
-<ds:datastoreItem xmlns:ds="http://schemas.openxmlformats.org/officeDocument/2006/customXml" ds:itemID="{EF511247-79D4-4797-91AA-B18AA0E3BAF8}">
+<ds:datastoreItem xmlns:ds="http://schemas.openxmlformats.org/officeDocument/2006/customXml" ds:itemID="{5AF048F9-6EF3-452B-9F50-381DDEEDFA1C}">
   <ds:schemaRefs>
     <ds:schemaRef ds:uri="http://schemas.openxmlformats.org/officeDocument/2006/bibliography"/>
   </ds:schemaRefs>

</xml_diff>

<commit_message>
Update Tambahkan BAB III - Analisis Sistem
</commit_message>
<xml_diff>
--- a/Kelompok/Proyek 1/Laporan Proyek 1.docx
+++ b/Kelompok/Proyek 1/Laporan Proyek 1.docx
@@ -1155,9 +1155,9 @@
               </wp:anchor>
             </w:drawing>
           </mc:Choice>
-          <mc:Fallback xmlns:cx="http://schemas.microsoft.com/office/drawing/2014/chartex" xmlns:cx1="http://schemas.microsoft.com/office/drawing/2015/9/8/chartex" xmlns:cx2="http://schemas.microsoft.com/office/drawing/2015/10/21/chartex" xmlns:cx3="http://schemas.microsoft.com/office/drawing/2016/5/9/chartex" xmlns:cx4="http://schemas.microsoft.com/office/drawing/2016/5/10/chartex" xmlns:cx5="http://schemas.microsoft.com/office/drawing/2016/5/11/chartex" xmlns:cx6="http://schemas.microsoft.com/office/drawing/2016/5/12/chartex" xmlns:cx7="http://schemas.microsoft.com/office/drawing/2016/5/13/chartex" xmlns:cx8="http://schemas.microsoft.com/office/drawing/2016/5/14/chartex" xmlns:aink="http://schemas.microsoft.com/office/drawing/2016/ink" xmlns:am3d="http://schemas.microsoft.com/office/drawing/2017/model3d" xmlns:w15="http://schemas.microsoft.com/office/word/2012/wordml" xmlns:w16cid="http://schemas.microsoft.com/office/word/2016/wordml/cid" xmlns:w16se="http://schemas.microsoft.com/office/word/2015/wordml/symex">
+          <mc:Fallback>
             <w:pict>
-              <v:shapetype w14:anchorId="46C39469" id="_x0000_t202" coordsize="21600,21600" o:spt="202" path="m,l,21600r21600,l21600,xe">
+              <v:shapetype id="_x0000_t202" coordsize="21600,21600" o:spt="202" path="m,l,21600r21600,l21600,xe">
                 <v:stroke joinstyle="miter"/>
                 <v:path gradientshapeok="t" o:connecttype="rect"/>
               </v:shapetype>
@@ -1792,9 +1792,9 @@
               </wp:anchor>
             </w:drawing>
           </mc:Choice>
-          <mc:Fallback xmlns:cx="http://schemas.microsoft.com/office/drawing/2014/chartex" xmlns:cx1="http://schemas.microsoft.com/office/drawing/2015/9/8/chartex" xmlns:cx2="http://schemas.microsoft.com/office/drawing/2015/10/21/chartex" xmlns:cx3="http://schemas.microsoft.com/office/drawing/2016/5/9/chartex" xmlns:cx4="http://schemas.microsoft.com/office/drawing/2016/5/10/chartex" xmlns:cx5="http://schemas.microsoft.com/office/drawing/2016/5/11/chartex" xmlns:cx6="http://schemas.microsoft.com/office/drawing/2016/5/12/chartex" xmlns:cx7="http://schemas.microsoft.com/office/drawing/2016/5/13/chartex" xmlns:cx8="http://schemas.microsoft.com/office/drawing/2016/5/14/chartex" xmlns:aink="http://schemas.microsoft.com/office/drawing/2016/ink" xmlns:am3d="http://schemas.microsoft.com/office/drawing/2017/model3d" xmlns:w15="http://schemas.microsoft.com/office/word/2012/wordml" xmlns:w16cid="http://schemas.microsoft.com/office/word/2016/wordml/cid" xmlns:w16se="http://schemas.microsoft.com/office/word/2015/wordml/symex">
+          <mc:Fallback>
             <w:pict>
-              <v:shape w14:anchorId="131883A0" id="Text Box 3" o:spid="_x0000_s1027" type="#_x0000_t202" style="position:absolute;margin-left:264pt;margin-top:18.75pt;width:170.4pt;height:135pt;z-index:251659264;visibility:visible;mso-wrap-style:square;mso-width-percent:0;mso-height-percent:0;mso-wrap-distance-left:9pt;mso-wrap-distance-top:3.6pt;mso-wrap-distance-right:9pt;mso-wrap-distance-bottom:3.6pt;mso-position-horizontal:absolute;mso-position-horizontal-relative:margin;mso-position-vertical:absolute;mso-position-vertical-relative:text;mso-width-percent:0;mso-height-percent:0;mso-width-relative:margin;mso-height-relative:margin;v-text-anchor:top" o:gfxdata="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" filled="f" stroked="f">
+              <v:shape id="Text Box 3" o:spid="_x0000_s1027" type="#_x0000_t202" style="position:absolute;margin-left:264pt;margin-top:18.75pt;width:170.4pt;height:135pt;z-index:251659264;visibility:visible;mso-wrap-style:square;mso-width-percent:0;mso-height-percent:0;mso-wrap-distance-left:9pt;mso-wrap-distance-top:3.6pt;mso-wrap-distance-right:9pt;mso-wrap-distance-bottom:3.6pt;mso-position-horizontal:absolute;mso-position-horizontal-relative:margin;mso-position-vertical:absolute;mso-position-vertical-relative:text;mso-width-percent:0;mso-height-percent:0;mso-width-relative:margin;mso-height-relative:margin;v-text-anchor:top" o:gfxdata="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" filled="f" stroked="f">
                 <v:textbox>
                   <w:txbxContent>
                     <w:p>
@@ -2155,9 +2155,9 @@
               </wp:anchor>
             </w:drawing>
           </mc:Choice>
-          <mc:Fallback xmlns:cx="http://schemas.microsoft.com/office/drawing/2014/chartex" xmlns:cx1="http://schemas.microsoft.com/office/drawing/2015/9/8/chartex" xmlns:cx2="http://schemas.microsoft.com/office/drawing/2015/10/21/chartex" xmlns:cx3="http://schemas.microsoft.com/office/drawing/2016/5/9/chartex" xmlns:cx4="http://schemas.microsoft.com/office/drawing/2016/5/10/chartex" xmlns:cx5="http://schemas.microsoft.com/office/drawing/2016/5/11/chartex" xmlns:cx6="http://schemas.microsoft.com/office/drawing/2016/5/12/chartex" xmlns:cx7="http://schemas.microsoft.com/office/drawing/2016/5/13/chartex" xmlns:cx8="http://schemas.microsoft.com/office/drawing/2016/5/14/chartex" xmlns:aink="http://schemas.microsoft.com/office/drawing/2016/ink" xmlns:am3d="http://schemas.microsoft.com/office/drawing/2017/model3d" xmlns:w15="http://schemas.microsoft.com/office/word/2012/wordml" xmlns:w16cid="http://schemas.microsoft.com/office/word/2016/wordml/cid" xmlns:w16se="http://schemas.microsoft.com/office/word/2015/wordml/symex">
+          <mc:Fallback>
             <w:pict>
-              <v:shape w14:anchorId="4008D7DD" id="_x0000_s1028" type="#_x0000_t202" style="position:absolute;margin-left:-31.2pt;margin-top:18.75pt;width:177.6pt;height:135pt;z-index:251657216;visibility:visible;mso-wrap-style:square;mso-width-percent:0;mso-height-percent:0;mso-wrap-distance-left:9pt;mso-wrap-distance-top:3.6pt;mso-wrap-distance-right:9pt;mso-wrap-distance-bottom:3.6pt;mso-position-horizontal:absolute;mso-position-horizontal-relative:margin;mso-position-vertical:absolute;mso-position-vertical-relative:text;mso-width-percent:0;mso-height-percent:0;mso-width-relative:margin;mso-height-relative:margin;v-text-anchor:top" o:gfxdata="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" filled="f" stroked="f">
+              <v:shape id="_x0000_s1028" type="#_x0000_t202" style="position:absolute;margin-left:-31.2pt;margin-top:18.75pt;width:177.6pt;height:135pt;z-index:251657216;visibility:visible;mso-wrap-style:square;mso-width-percent:0;mso-height-percent:0;mso-wrap-distance-left:9pt;mso-wrap-distance-top:3.6pt;mso-wrap-distance-right:9pt;mso-wrap-distance-bottom:3.6pt;mso-position-horizontal:absolute;mso-position-horizontal-relative:margin;mso-position-vertical:absolute;mso-position-vertical-relative:text;mso-width-percent:0;mso-height-percent:0;mso-width-relative:margin;mso-height-relative:margin;v-text-anchor:top" o:gfxdata="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" filled="f" stroked="f">
                 <v:textbox>
                   <w:txbxContent>
                     <w:p>
@@ -4721,6 +4721,7 @@
           <w:ilvl w:val="1"/>
           <w:numId w:val="9"/>
         </w:numPr>
+        <w:spacing w:line="360" w:lineRule="auto"/>
         <w:rPr>
           <w:rFonts w:ascii="Times New Roman" w:hAnsi="Times New Roman" w:cs="Times New Roman"/>
           <w:b/>
@@ -4978,6 +4979,7 @@
           <w:ilvl w:val="1"/>
           <w:numId w:val="9"/>
         </w:numPr>
+        <w:spacing w:line="360" w:lineRule="auto"/>
         <w:rPr>
           <w:rFonts w:ascii="Times New Roman" w:hAnsi="Times New Roman" w:cs="Times New Roman"/>
           <w:b/>
@@ -5529,60 +5531,11 @@
     </w:p>
     <w:p>
       <w:pPr>
-        <w:spacing w:line="360" w:lineRule="auto"/>
-        <w:rPr>
-          <w:rFonts w:ascii="Times New Roman" w:hAnsi="Times New Roman" w:cs="Times New Roman"/>
-          <w:b/>
-          <w:sz w:val="24"/>
-          <w:szCs w:val="24"/>
-          <w:lang w:val="en-US"/>
-        </w:rPr>
-      </w:pPr>
-      <w:r>
-        <w:rPr>
-          <w:rFonts w:ascii="Times New Roman" w:hAnsi="Times New Roman" w:cs="Times New Roman"/>
-          <w:b/>
-          <w:sz w:val="24"/>
-          <w:szCs w:val="24"/>
-          <w:lang w:val="en-US"/>
-        </w:rPr>
-        <w:t xml:space="preserve">2.1 </w:t>
-      </w:r>
-      <w:r>
-        <w:rPr>
-          <w:rFonts w:ascii="Times New Roman" w:hAnsi="Times New Roman" w:cs="Times New Roman"/>
-          <w:b/>
-          <w:sz w:val="24"/>
-          <w:szCs w:val="24"/>
-          <w:lang w:val="en-US"/>
-        </w:rPr>
-        <w:t>Antrian</w:t>
-      </w:r>
-    </w:p>
-    <w:p>
-      <w:pPr>
-        <w:spacing w:line="360" w:lineRule="auto"/>
-        <w:ind w:firstLine="720"/>
-        <w:jc w:val="both"/>
-        <w:rPr>
-          <w:rFonts w:ascii="Times New Roman" w:hAnsi="Times New Roman" w:cs="Times New Roman"/>
-          <w:sz w:val="24"/>
-          <w:szCs w:val="24"/>
-          <w:lang w:val="en-US"/>
-        </w:rPr>
-      </w:pPr>
-      <w:r>
-        <w:rPr>
-          <w:rFonts w:ascii="Times New Roman" w:hAnsi="Times New Roman" w:cs="Times New Roman"/>
-          <w:sz w:val="24"/>
-          <w:szCs w:val="24"/>
-          <w:lang w:val="en-US"/>
-        </w:rPr>
-        <w:t>Antrian merupakan prosedur dimana seseorang menunggu gilirannya untuk melakukan suatu kegiatan atau suatu keperluan. Proses antrian bertujuan untuk memaksimalkan efesiensi pelayanan terhadap permintaan.</w:t>
-      </w:r>
-    </w:p>
-    <w:p>
-      <w:pPr>
+        <w:pStyle w:val="ListParagraph"/>
+        <w:numPr>
+          <w:ilvl w:val="1"/>
+          <w:numId w:val="19"/>
+        </w:numPr>
         <w:spacing w:line="360" w:lineRule="auto"/>
         <w:jc w:val="both"/>
         <w:rPr>
@@ -5601,9 +5554,40 @@
           <w:szCs w:val="24"/>
           <w:lang w:val="en-US"/>
         </w:rPr>
-        <w:t xml:space="preserve">2.2 </w:t>
-      </w:r>
-      <w:r>
+        <w:t>Antrian</w:t>
+      </w:r>
+    </w:p>
+    <w:p>
+      <w:pPr>
+        <w:spacing w:line="360" w:lineRule="auto"/>
+        <w:ind w:firstLine="480"/>
+        <w:jc w:val="both"/>
+        <w:rPr>
+          <w:rFonts w:ascii="Times New Roman" w:hAnsi="Times New Roman" w:cs="Times New Roman"/>
+          <w:sz w:val="24"/>
+          <w:szCs w:val="24"/>
+          <w:lang w:val="en-US"/>
+        </w:rPr>
+      </w:pPr>
+      <w:r>
+        <w:rPr>
+          <w:rFonts w:ascii="Times New Roman" w:hAnsi="Times New Roman" w:cs="Times New Roman"/>
+          <w:sz w:val="24"/>
+          <w:szCs w:val="24"/>
+          <w:lang w:val="en-US"/>
+        </w:rPr>
+        <w:t>Antrian merupakan prosedur dimana seseorang menunggu gilirannya untuk melakukan suatu kegiatan atau suatu keperluan. Proses antrian bertujuan untuk memaksimalkan efesiensi pelayanan terhadap permintaan.</w:t>
+      </w:r>
+    </w:p>
+    <w:p>
+      <w:pPr>
+        <w:pStyle w:val="ListParagraph"/>
+        <w:numPr>
+          <w:ilvl w:val="1"/>
+          <w:numId w:val="19"/>
+        </w:numPr>
+        <w:spacing w:line="360" w:lineRule="auto"/>
+        <w:jc w:val="both"/>
         <w:rPr>
           <w:rFonts w:ascii="Times New Roman" w:hAnsi="Times New Roman" w:cs="Times New Roman"/>
           <w:b/>
@@ -5611,6 +5595,15 @@
           <w:szCs w:val="24"/>
           <w:lang w:val="en-US"/>
         </w:rPr>
+      </w:pPr>
+      <w:r>
+        <w:rPr>
+          <w:rFonts w:ascii="Times New Roman" w:hAnsi="Times New Roman" w:cs="Times New Roman"/>
+          <w:b/>
+          <w:sz w:val="24"/>
+          <w:szCs w:val="24"/>
+          <w:lang w:val="en-US"/>
+        </w:rPr>
         <w:t xml:space="preserve">Pengertian </w:t>
       </w:r>
       <w:r>
@@ -5628,7 +5621,7 @@
     <w:p>
       <w:pPr>
         <w:spacing w:line="360" w:lineRule="auto"/>
-        <w:ind w:firstLine="720"/>
+        <w:ind w:firstLine="480"/>
         <w:jc w:val="both"/>
         <w:rPr>
           <w:rFonts w:ascii="Times New Roman" w:hAnsi="Times New Roman" w:cs="Times New Roman"/>
@@ -6974,8 +6967,6 @@
         </w:rPr>
         <w:t>.</w:t>
       </w:r>
-      <w:bookmarkStart w:id="1" w:name="_GoBack"/>
-      <w:bookmarkEnd w:id="1"/>
     </w:p>
     <w:p>
       <w:pPr>
@@ -9717,25 +9708,6 @@
     </w:p>
     <w:p>
       <w:pPr>
-        <w:rPr>
-          <w:rFonts w:ascii="Times New Roman" w:hAnsi="Times New Roman" w:cs="Times New Roman"/>
-          <w:sz w:val="28"/>
-          <w:szCs w:val="28"/>
-          <w:lang w:val="en-US"/>
-        </w:rPr>
-      </w:pPr>
-      <w:r>
-        <w:rPr>
-          <w:rFonts w:ascii="Times New Roman" w:hAnsi="Times New Roman" w:cs="Times New Roman"/>
-          <w:sz w:val="28"/>
-          <w:szCs w:val="28"/>
-          <w:lang w:val="en-US"/>
-        </w:rPr>
-        <w:t>#UJICOBA</w:t>
-      </w:r>
-    </w:p>
-    <w:p>
-      <w:pPr>
         <w:pStyle w:val="Heading2"/>
         <w:numPr>
           <w:ilvl w:val="1"/>
@@ -9761,11 +9733,2258 @@
           <w:szCs w:val="24"/>
           <w:lang w:val="en-US"/>
         </w:rPr>
+        <w:t xml:space="preserve">  </w:t>
+      </w:r>
+      <w:r>
+        <w:rPr>
+          <w:rFonts w:ascii="Times New Roman" w:hAnsi="Times New Roman" w:cs="Times New Roman"/>
+          <w:b/>
+          <w:color w:val="000000" w:themeColor="text1"/>
+          <w:sz w:val="24"/>
+          <w:szCs w:val="24"/>
+          <w:lang w:val="en-US"/>
+        </w:rPr>
+        <w:t>Analisis Sistem</w:t>
+      </w:r>
+    </w:p>
+    <w:p>
+      <w:pPr>
+        <w:spacing w:line="360" w:lineRule="auto"/>
+        <w:ind w:firstLine="360"/>
+        <w:jc w:val="both"/>
+        <w:rPr>
+          <w:rFonts w:ascii="Times New Roman" w:hAnsi="Times New Roman" w:cs="Times New Roman"/>
+          <w:sz w:val="24"/>
+          <w:szCs w:val="24"/>
+          <w:lang w:val="en-US"/>
+        </w:rPr>
+      </w:pPr>
+      <w:r>
+        <w:rPr>
+          <w:rFonts w:ascii="Times New Roman" w:hAnsi="Times New Roman" w:cs="Times New Roman"/>
+          <w:sz w:val="24"/>
+          <w:szCs w:val="24"/>
+          <w:lang w:val="en-US"/>
+        </w:rPr>
+        <w:t xml:space="preserve">  </w:t>
+      </w:r>
+      <w:r>
+        <w:rPr>
+          <w:rFonts w:ascii="Times New Roman" w:hAnsi="Times New Roman" w:cs="Times New Roman"/>
+          <w:sz w:val="24"/>
+          <w:szCs w:val="24"/>
+          <w:lang w:val="en-US"/>
+        </w:rPr>
+        <w:t xml:space="preserve">Analisis sistem merupakan kegiatan untuk menguraikan </w:t>
+      </w:r>
+      <w:r>
+        <w:rPr>
+          <w:rFonts w:ascii="Times New Roman" w:hAnsi="Times New Roman" w:cs="Times New Roman"/>
+          <w:sz w:val="24"/>
+          <w:szCs w:val="24"/>
+          <w:lang w:val="en-US"/>
+        </w:rPr>
+        <w:t xml:space="preserve">informasi dari suatu sistem dengan tujuan untuk mengidentifikasi serta mengevaluasi permasalahan – permasalahannya, yang kemudian diharapkan dapat di usulkan perbaikan – perbaikan nya. Bada bagian ini , akan membahas tentang bagan alur </w:t>
+      </w:r>
+      <w:r>
+        <w:rPr>
+          <w:rFonts w:ascii="Times New Roman" w:hAnsi="Times New Roman" w:cs="Times New Roman"/>
+          <w:i/>
+          <w:sz w:val="24"/>
+          <w:szCs w:val="24"/>
+          <w:lang w:val="en-US"/>
+        </w:rPr>
+        <w:t xml:space="preserve">flowmap </w:t>
+      </w:r>
+      <w:r>
+        <w:rPr>
+          <w:rFonts w:ascii="Times New Roman" w:hAnsi="Times New Roman" w:cs="Times New Roman"/>
+          <w:sz w:val="24"/>
+          <w:szCs w:val="24"/>
+          <w:lang w:val="en-US"/>
+        </w:rPr>
+        <w:t>dari aplikasi/sistem</w:t>
+      </w:r>
+      <w:r>
+        <w:rPr>
+          <w:rFonts w:ascii="Times New Roman" w:hAnsi="Times New Roman" w:cs="Times New Roman"/>
+          <w:sz w:val="24"/>
+          <w:szCs w:val="24"/>
+          <w:lang w:val="en-US"/>
+        </w:rPr>
+        <w:t xml:space="preserve"> antrian</w:t>
+      </w:r>
+      <w:r>
+        <w:rPr>
+          <w:rFonts w:ascii="Times New Roman" w:hAnsi="Times New Roman" w:cs="Times New Roman"/>
+          <w:sz w:val="24"/>
+          <w:szCs w:val="24"/>
+          <w:lang w:val="en-US"/>
+        </w:rPr>
+        <w:t xml:space="preserve"> khususnya pada fitur </w:t>
+      </w:r>
+      <w:r>
+        <w:rPr>
+          <w:rFonts w:ascii="Times New Roman" w:hAnsi="Times New Roman" w:cs="Times New Roman"/>
+          <w:i/>
+          <w:sz w:val="24"/>
+          <w:szCs w:val="24"/>
+          <w:lang w:val="en-US"/>
+        </w:rPr>
+        <w:t>customer</w:t>
+      </w:r>
+      <w:r>
+        <w:rPr>
+          <w:rFonts w:ascii="Times New Roman" w:hAnsi="Times New Roman" w:cs="Times New Roman"/>
+          <w:sz w:val="24"/>
+          <w:szCs w:val="24"/>
+          <w:lang w:val="en-US"/>
+        </w:rPr>
+        <w:t xml:space="preserve"> administrasi</w:t>
+      </w:r>
+      <w:r>
+        <w:rPr>
+          <w:rFonts w:ascii="Times New Roman" w:hAnsi="Times New Roman" w:cs="Times New Roman"/>
+          <w:sz w:val="24"/>
+          <w:szCs w:val="24"/>
+          <w:lang w:val="en-US"/>
+        </w:rPr>
+        <w:t xml:space="preserve">, </w:t>
+      </w:r>
+      <w:r>
+        <w:rPr>
+          <w:rFonts w:ascii="Times New Roman" w:hAnsi="Times New Roman" w:cs="Times New Roman"/>
+          <w:sz w:val="24"/>
+          <w:szCs w:val="24"/>
+          <w:lang w:val="en-US"/>
+        </w:rPr>
+        <w:t xml:space="preserve">yang isinya mengenai analisis prosedur dan aliran dokumen yang sedang berjalan, kemudian membahas tentang pengkodean dan analisis sistem </w:t>
+      </w:r>
+      <w:r>
+        <w:rPr>
+          <w:rFonts w:ascii="Times New Roman" w:hAnsi="Times New Roman" w:cs="Times New Roman"/>
+          <w:i/>
+          <w:sz w:val="24"/>
+          <w:szCs w:val="24"/>
+          <w:lang w:val="en-US"/>
+        </w:rPr>
+        <w:t>non-fungsional</w:t>
+      </w:r>
+      <w:r>
+        <w:rPr>
+          <w:rFonts w:ascii="Times New Roman" w:hAnsi="Times New Roman" w:cs="Times New Roman"/>
+          <w:sz w:val="24"/>
+          <w:szCs w:val="24"/>
+          <w:lang w:val="en-US"/>
+        </w:rPr>
+        <w:t xml:space="preserve"> yang meliputi perangkat keras dan perangkat lunak yang di gunakan</w:t>
+      </w:r>
+      <w:r>
+        <w:rPr>
+          <w:rFonts w:ascii="Times New Roman" w:hAnsi="Times New Roman" w:cs="Times New Roman"/>
+          <w:sz w:val="24"/>
+          <w:szCs w:val="24"/>
+          <w:lang w:val="en-US"/>
+        </w:rPr>
+        <w:t xml:space="preserve">, serta analisis </w:t>
+      </w:r>
+      <w:r>
+        <w:rPr>
+          <w:rFonts w:ascii="Times New Roman" w:hAnsi="Times New Roman" w:cs="Times New Roman"/>
+          <w:i/>
+          <w:sz w:val="24"/>
+          <w:szCs w:val="24"/>
+          <w:lang w:val="en-US"/>
+        </w:rPr>
+        <w:t>user</w:t>
+      </w:r>
+      <w:r>
+        <w:rPr>
+          <w:rFonts w:ascii="Times New Roman" w:hAnsi="Times New Roman" w:cs="Times New Roman"/>
+          <w:sz w:val="24"/>
+          <w:szCs w:val="24"/>
+          <w:lang w:val="en-US"/>
+        </w:rPr>
+        <w:t xml:space="preserve"> yang terlibat di dalam aplikasi/sistem</w:t>
+      </w:r>
+      <w:r>
+        <w:rPr>
+          <w:rFonts w:ascii="Times New Roman" w:hAnsi="Times New Roman" w:cs="Times New Roman"/>
+          <w:sz w:val="24"/>
+          <w:szCs w:val="24"/>
+          <w:lang w:val="en-US"/>
+        </w:rPr>
+        <w:t xml:space="preserve"> antrian</w:t>
+      </w:r>
+      <w:r>
+        <w:rPr>
+          <w:rFonts w:ascii="Times New Roman" w:hAnsi="Times New Roman" w:cs="Times New Roman"/>
+          <w:sz w:val="24"/>
+          <w:szCs w:val="24"/>
+          <w:lang w:val="en-US"/>
+        </w:rPr>
+        <w:t xml:space="preserve"> pada fitur </w:t>
+      </w:r>
+      <w:r>
+        <w:rPr>
+          <w:rFonts w:ascii="Times New Roman" w:hAnsi="Times New Roman" w:cs="Times New Roman"/>
+          <w:i/>
+          <w:sz w:val="24"/>
+          <w:szCs w:val="24"/>
+          <w:lang w:val="en-US"/>
+        </w:rPr>
+        <w:t>customer</w:t>
+      </w:r>
+      <w:r>
+        <w:rPr>
+          <w:rFonts w:ascii="Times New Roman" w:hAnsi="Times New Roman" w:cs="Times New Roman"/>
+          <w:sz w:val="24"/>
+          <w:szCs w:val="24"/>
+          <w:lang w:val="en-US"/>
+        </w:rPr>
+        <w:t xml:space="preserve"> administrasi</w:t>
+      </w:r>
+      <w:r>
+        <w:rPr>
+          <w:rFonts w:ascii="Times New Roman" w:hAnsi="Times New Roman" w:cs="Times New Roman"/>
+          <w:sz w:val="24"/>
+          <w:szCs w:val="24"/>
+          <w:lang w:val="en-US"/>
+        </w:rPr>
+        <w:t>.</w:t>
+      </w:r>
+    </w:p>
+    <w:p>
+      <w:pPr>
+        <w:pStyle w:val="ListParagraph"/>
+        <w:numPr>
+          <w:ilvl w:val="2"/>
+          <w:numId w:val="16"/>
+        </w:numPr>
+        <w:spacing w:line="360" w:lineRule="auto"/>
+        <w:rPr>
+          <w:rFonts w:ascii="Times New Roman" w:hAnsi="Times New Roman" w:cs="Times New Roman"/>
+          <w:b/>
+          <w:sz w:val="24"/>
+          <w:szCs w:val="24"/>
+          <w:lang w:val="en-US"/>
+        </w:rPr>
+      </w:pPr>
+      <w:r>
+        <w:rPr>
+          <w:rFonts w:ascii="Times New Roman" w:hAnsi="Times New Roman" w:cs="Times New Roman"/>
+          <w:b/>
+          <w:sz w:val="24"/>
+          <w:szCs w:val="24"/>
+          <w:lang w:val="en-US"/>
+        </w:rPr>
+        <w:t xml:space="preserve">Analisis Sistem Berjalan ( </w:t>
+      </w:r>
+      <w:r>
+        <w:rPr>
+          <w:rFonts w:ascii="Times New Roman" w:hAnsi="Times New Roman" w:cs="Times New Roman"/>
+          <w:b/>
+          <w:i/>
+          <w:sz w:val="24"/>
+          <w:szCs w:val="24"/>
+          <w:lang w:val="en-US"/>
+        </w:rPr>
+        <w:t>Current S</w:t>
+      </w:r>
+      <w:r>
+        <w:rPr>
+          <w:rFonts w:ascii="Times New Roman" w:hAnsi="Times New Roman" w:cs="Times New Roman"/>
+          <w:b/>
+          <w:i/>
+          <w:sz w:val="24"/>
+          <w:szCs w:val="24"/>
+          <w:lang w:val="en-US"/>
+        </w:rPr>
+        <w:t>ystem</w:t>
+      </w:r>
+      <w:r>
+        <w:rPr>
+          <w:rFonts w:ascii="Times New Roman" w:hAnsi="Times New Roman" w:cs="Times New Roman"/>
+          <w:b/>
+          <w:sz w:val="24"/>
+          <w:szCs w:val="24"/>
+          <w:lang w:val="en-US"/>
+        </w:rPr>
+        <w:t xml:space="preserve"> )</w:t>
+      </w:r>
+    </w:p>
+    <w:p>
+      <w:pPr>
+        <w:pStyle w:val="ListParagraph"/>
+        <w:spacing w:line="360" w:lineRule="auto"/>
+        <w:ind w:left="0" w:firstLine="720"/>
+        <w:jc w:val="both"/>
+        <w:rPr>
+          <w:rFonts w:ascii="Times New Roman" w:hAnsi="Times New Roman" w:cs="Times New Roman"/>
+          <w:sz w:val="24"/>
+          <w:szCs w:val="24"/>
+          <w:lang w:val="en-US"/>
+        </w:rPr>
+      </w:pPr>
+      <w:r>
+        <w:rPr>
+          <w:rFonts w:ascii="Times New Roman" w:hAnsi="Times New Roman" w:cs="Times New Roman"/>
+          <w:sz w:val="24"/>
+          <w:szCs w:val="24"/>
+          <w:lang w:val="en-US"/>
+        </w:rPr>
+        <w:t xml:space="preserve">Sistem yang berjalan saat ini terdiri dari beberapa prosedur, diantaranya adalah fitur </w:t>
+      </w:r>
+      <w:r>
+        <w:rPr>
+          <w:rFonts w:ascii="Times New Roman" w:hAnsi="Times New Roman" w:cs="Times New Roman"/>
+          <w:i/>
+          <w:sz w:val="24"/>
+          <w:szCs w:val="24"/>
+          <w:lang w:val="en-US"/>
+        </w:rPr>
+        <w:t>login</w:t>
+      </w:r>
+      <w:r>
+        <w:rPr>
+          <w:rFonts w:ascii="Times New Roman" w:hAnsi="Times New Roman" w:cs="Times New Roman"/>
+          <w:sz w:val="24"/>
+          <w:szCs w:val="24"/>
+          <w:lang w:val="en-US"/>
+        </w:rPr>
+        <w:t xml:space="preserve"> </w:t>
+      </w:r>
+      <w:r>
+        <w:rPr>
+          <w:rFonts w:ascii="Times New Roman" w:hAnsi="Times New Roman" w:cs="Times New Roman"/>
+          <w:sz w:val="24"/>
+          <w:szCs w:val="24"/>
+          <w:lang w:val="en-US"/>
+        </w:rPr>
+        <w:t>,</w:t>
+      </w:r>
+      <w:r>
+        <w:rPr>
+          <w:rFonts w:ascii="Times New Roman" w:hAnsi="Times New Roman" w:cs="Times New Roman"/>
+          <w:sz w:val="24"/>
+          <w:szCs w:val="24"/>
+          <w:lang w:val="en-US"/>
+        </w:rPr>
+        <w:t xml:space="preserve"> fitur loket administrasi yang terdiri dari menu antrian dan data </w:t>
+      </w:r>
+      <w:r>
+        <w:rPr>
+          <w:rFonts w:ascii="Times New Roman" w:hAnsi="Times New Roman" w:cs="Times New Roman"/>
+          <w:i/>
+          <w:sz w:val="24"/>
+          <w:szCs w:val="24"/>
+          <w:lang w:val="en-US"/>
+        </w:rPr>
+        <w:t>customer</w:t>
+      </w:r>
+      <w:r>
+        <w:rPr>
+          <w:rFonts w:ascii="Times New Roman" w:hAnsi="Times New Roman" w:cs="Times New Roman"/>
+          <w:sz w:val="24"/>
+          <w:szCs w:val="24"/>
+          <w:lang w:val="en-US"/>
+        </w:rPr>
+        <w:t xml:space="preserve"> administrasi</w:t>
+      </w:r>
+      <w:r>
+        <w:rPr>
+          <w:rFonts w:ascii="Times New Roman" w:hAnsi="Times New Roman" w:cs="Times New Roman"/>
+          <w:sz w:val="24"/>
+          <w:szCs w:val="24"/>
+          <w:lang w:val="en-US"/>
+        </w:rPr>
+        <w:t xml:space="preserve"> , fitur layar lcd untuk menampilkan nomor antrian yang di panggil oleh petugas ke user, dan fitur layar printer yang berguna untuk mencetak nomor antriannya</w:t>
+      </w:r>
+      <w:r>
+        <w:rPr>
+          <w:rFonts w:ascii="Times New Roman" w:hAnsi="Times New Roman" w:cs="Times New Roman"/>
+          <w:sz w:val="24"/>
+          <w:szCs w:val="24"/>
+          <w:lang w:val="en-US"/>
+        </w:rPr>
+        <w:t>.</w:t>
+      </w:r>
+    </w:p>
+    <w:p>
+      <w:pPr>
+        <w:pStyle w:val="ListParagraph"/>
+        <w:spacing w:line="360" w:lineRule="auto"/>
+        <w:ind w:left="0" w:firstLine="720"/>
+        <w:jc w:val="both"/>
+        <w:rPr>
+          <w:rFonts w:ascii="Times New Roman" w:hAnsi="Times New Roman" w:cs="Times New Roman"/>
+          <w:sz w:val="24"/>
+          <w:szCs w:val="24"/>
+          <w:lang w:val="en-US"/>
+        </w:rPr>
+      </w:pPr>
+    </w:p>
+    <w:p>
+      <w:pPr>
+        <w:pStyle w:val="ListParagraph"/>
+        <w:numPr>
+          <w:ilvl w:val="0"/>
+          <w:numId w:val="21"/>
+        </w:numPr>
+        <w:spacing w:line="360" w:lineRule="auto"/>
+        <w:rPr>
+          <w:rFonts w:ascii="Times New Roman" w:hAnsi="Times New Roman" w:cs="Times New Roman"/>
+          <w:b/>
+          <w:sz w:val="24"/>
+          <w:szCs w:val="24"/>
+          <w:lang w:val="en-US"/>
+        </w:rPr>
+      </w:pPr>
+      <w:r>
+        <w:rPr>
+          <w:rFonts w:ascii="Times New Roman" w:hAnsi="Times New Roman" w:cs="Times New Roman"/>
+          <w:b/>
+          <w:sz w:val="24"/>
+          <w:szCs w:val="24"/>
+          <w:lang w:val="en-US"/>
+        </w:rPr>
+        <w:t xml:space="preserve">Analisis </w:t>
+      </w:r>
+      <w:r>
+        <w:rPr>
+          <w:rFonts w:ascii="Times New Roman" w:hAnsi="Times New Roman" w:cs="Times New Roman"/>
+          <w:b/>
+          <w:sz w:val="24"/>
+          <w:szCs w:val="24"/>
+          <w:lang w:val="en-US"/>
+        </w:rPr>
+        <w:t>Prosedur</w:t>
+      </w:r>
+      <w:r>
+        <w:rPr>
+          <w:rFonts w:ascii="Times New Roman" w:hAnsi="Times New Roman" w:cs="Times New Roman"/>
+          <w:b/>
+          <w:sz w:val="24"/>
+          <w:szCs w:val="24"/>
+          <w:lang w:val="en-US"/>
+        </w:rPr>
+        <w:t xml:space="preserve"> ( </w:t>
+      </w:r>
+      <w:r>
+        <w:rPr>
+          <w:rFonts w:ascii="Times New Roman" w:hAnsi="Times New Roman" w:cs="Times New Roman"/>
+          <w:b/>
+          <w:i/>
+          <w:sz w:val="24"/>
+          <w:szCs w:val="24"/>
+          <w:lang w:val="en-US"/>
+        </w:rPr>
+        <w:t>flowmap</w:t>
+      </w:r>
+      <w:r>
+        <w:rPr>
+          <w:rFonts w:ascii="Times New Roman" w:hAnsi="Times New Roman" w:cs="Times New Roman"/>
+          <w:b/>
+          <w:sz w:val="24"/>
+          <w:szCs w:val="24"/>
+          <w:lang w:val="en-US"/>
+        </w:rPr>
+        <w:t xml:space="preserve"> )</w:t>
+      </w:r>
+    </w:p>
+    <w:p>
+      <w:pPr>
+        <w:pStyle w:val="ListParagraph"/>
+        <w:numPr>
+          <w:ilvl w:val="0"/>
+          <w:numId w:val="22"/>
+        </w:numPr>
+        <w:spacing w:line="360" w:lineRule="auto"/>
+        <w:rPr>
+          <w:rFonts w:ascii="Times New Roman" w:hAnsi="Times New Roman" w:cs="Times New Roman"/>
+          <w:b/>
+          <w:sz w:val="24"/>
+          <w:szCs w:val="24"/>
+          <w:lang w:val="en-US"/>
+        </w:rPr>
+      </w:pPr>
+      <w:r>
+        <w:rPr>
+          <w:rFonts w:ascii="Times New Roman" w:hAnsi="Times New Roman" w:cs="Times New Roman"/>
+          <w:b/>
+          <w:sz w:val="24"/>
+          <w:szCs w:val="24"/>
+          <w:lang w:val="en-US"/>
+        </w:rPr>
+        <w:t>Analisis Sistem Yang Berjalan Pada Menu Antrian</w:t>
+      </w:r>
+      <w:r>
+        <w:rPr>
+          <w:rFonts w:ascii="Times New Roman" w:hAnsi="Times New Roman" w:cs="Times New Roman"/>
+          <w:b/>
+          <w:sz w:val="24"/>
+          <w:szCs w:val="24"/>
+          <w:lang w:val="en-US"/>
+        </w:rPr>
+        <w:t xml:space="preserve"> Administrasi</w:t>
+      </w:r>
+    </w:p>
+    <w:p>
+      <w:pPr>
+        <w:pStyle w:val="ListParagraph"/>
+        <w:spacing w:line="360" w:lineRule="auto"/>
+        <w:ind w:left="0" w:firstLine="360"/>
+        <w:jc w:val="both"/>
+        <w:rPr>
+          <w:rFonts w:ascii="Times New Roman" w:hAnsi="Times New Roman" w:cs="Times New Roman"/>
+          <w:sz w:val="24"/>
+          <w:szCs w:val="24"/>
+          <w:lang w:val="en-US"/>
+        </w:rPr>
+      </w:pPr>
+      <w:r>
+        <w:rPr>
+          <w:rFonts w:ascii="Times New Roman" w:hAnsi="Times New Roman" w:cs="Times New Roman"/>
+          <w:sz w:val="24"/>
+          <w:szCs w:val="24"/>
+          <w:lang w:val="en-US"/>
+        </w:rPr>
+        <w:t xml:space="preserve">Untuk menjalankan fitur pada menu antrian pengguna harus </w:t>
+      </w:r>
+      <w:r>
+        <w:rPr>
+          <w:rFonts w:ascii="Times New Roman" w:hAnsi="Times New Roman" w:cs="Times New Roman"/>
+          <w:i/>
+          <w:sz w:val="24"/>
+          <w:szCs w:val="24"/>
+          <w:lang w:val="en-US"/>
+        </w:rPr>
+        <w:t>login</w:t>
+      </w:r>
+      <w:r>
+        <w:rPr>
+          <w:rFonts w:ascii="Times New Roman" w:hAnsi="Times New Roman" w:cs="Times New Roman"/>
+          <w:sz w:val="24"/>
+          <w:szCs w:val="24"/>
+          <w:lang w:val="en-US"/>
+        </w:rPr>
+        <w:t xml:space="preserve"> terlebih dahulu </w:t>
+      </w:r>
+      <w:r>
+        <w:rPr>
+          <w:rFonts w:ascii="Times New Roman" w:hAnsi="Times New Roman" w:cs="Times New Roman"/>
+          <w:sz w:val="24"/>
+          <w:szCs w:val="24"/>
+          <w:lang w:val="en-US"/>
+        </w:rPr>
+        <w:t xml:space="preserve">dengan menggunakan akun yang memiliki hak akses pada menu tersebut, </w:t>
+      </w:r>
+      <w:r>
+        <w:rPr>
+          <w:rFonts w:ascii="Times New Roman" w:hAnsi="Times New Roman" w:cs="Times New Roman"/>
+          <w:sz w:val="24"/>
+          <w:szCs w:val="24"/>
+          <w:lang w:val="en-US"/>
+        </w:rPr>
+        <w:t xml:space="preserve">setelah login </w:t>
+      </w:r>
+      <w:r>
+        <w:rPr>
+          <w:rFonts w:ascii="Times New Roman" w:hAnsi="Times New Roman" w:cs="Times New Roman"/>
+          <w:sz w:val="24"/>
+          <w:szCs w:val="24"/>
+          <w:lang w:val="en-US"/>
+        </w:rPr>
+        <w:t xml:space="preserve">kemudian pengguna dapat mengakses menu antrian administrasi tersebut. Di dalam menu antrian administrasi terdapat beberapa fitur di antaranya adalah menu untuk pemanggilan nomor antrian dengan suara, menu </w:t>
+      </w:r>
+      <w:r>
+        <w:rPr>
+          <w:rFonts w:ascii="Times New Roman" w:hAnsi="Times New Roman" w:cs="Times New Roman"/>
+          <w:i/>
+          <w:sz w:val="24"/>
+          <w:szCs w:val="24"/>
+          <w:lang w:val="en-US"/>
+        </w:rPr>
+        <w:t>jump</w:t>
+      </w:r>
+      <w:r>
+        <w:rPr>
+          <w:rFonts w:ascii="Times New Roman" w:hAnsi="Times New Roman" w:cs="Times New Roman"/>
+          <w:sz w:val="24"/>
+          <w:szCs w:val="24"/>
+          <w:lang w:val="en-US"/>
+        </w:rPr>
+        <w:t xml:space="preserve"> antrian untuk loncat ke nomor antrian yang di inginkan, menu </w:t>
+      </w:r>
+      <w:r>
+        <w:rPr>
+          <w:rFonts w:ascii="Times New Roman" w:hAnsi="Times New Roman" w:cs="Times New Roman"/>
+          <w:i/>
+          <w:sz w:val="24"/>
+          <w:szCs w:val="24"/>
+          <w:lang w:val="en-US"/>
+        </w:rPr>
+        <w:t>save</w:t>
+      </w:r>
+      <w:r>
+        <w:rPr>
+          <w:rFonts w:ascii="Times New Roman" w:hAnsi="Times New Roman" w:cs="Times New Roman"/>
+          <w:sz w:val="24"/>
+          <w:szCs w:val="24"/>
+          <w:lang w:val="en-US"/>
+        </w:rPr>
+        <w:t xml:space="preserve"> antrian untuk simpan data antrian, menu </w:t>
+      </w:r>
+      <w:r>
+        <w:rPr>
+          <w:rFonts w:ascii="Times New Roman" w:hAnsi="Times New Roman" w:cs="Times New Roman"/>
+          <w:i/>
+          <w:sz w:val="24"/>
+          <w:szCs w:val="24"/>
+          <w:lang w:val="en-US"/>
+        </w:rPr>
+        <w:t>restart</w:t>
+      </w:r>
+      <w:r>
+        <w:rPr>
+          <w:rFonts w:ascii="Times New Roman" w:hAnsi="Times New Roman" w:cs="Times New Roman"/>
+          <w:i/>
+          <w:sz w:val="24"/>
+          <w:szCs w:val="24"/>
+          <w:lang w:val="en-US"/>
+        </w:rPr>
+        <w:t xml:space="preserve"> </w:t>
+      </w:r>
+      <w:r>
+        <w:rPr>
+          <w:rFonts w:ascii="Times New Roman" w:hAnsi="Times New Roman" w:cs="Times New Roman"/>
+          <w:sz w:val="24"/>
+          <w:szCs w:val="24"/>
+          <w:lang w:val="en-US"/>
+        </w:rPr>
+        <w:lastRenderedPageBreak/>
+        <w:t xml:space="preserve">untuk mereset nomor antrian ( kembali ke awal ), dan terakhir fitur reset print untuk mereset nomor antrian </w:t>
+      </w:r>
+      <w:r>
+        <w:rPr>
+          <w:rFonts w:ascii="Times New Roman" w:hAnsi="Times New Roman" w:cs="Times New Roman"/>
+          <w:sz w:val="24"/>
+          <w:szCs w:val="24"/>
+          <w:lang w:val="en-US"/>
+        </w:rPr>
+        <w:t xml:space="preserve">pada </w:t>
+      </w:r>
+      <w:r>
+        <w:rPr>
+          <w:rFonts w:ascii="Times New Roman" w:hAnsi="Times New Roman" w:cs="Times New Roman"/>
+          <w:sz w:val="24"/>
+          <w:szCs w:val="24"/>
+          <w:lang w:val="en-US"/>
+        </w:rPr>
+        <w:t>menu</w:t>
+      </w:r>
+      <w:r>
+        <w:rPr>
+          <w:rFonts w:ascii="Times New Roman" w:hAnsi="Times New Roman" w:cs="Times New Roman"/>
+          <w:sz w:val="24"/>
+          <w:szCs w:val="24"/>
+          <w:lang w:val="en-US"/>
+        </w:rPr>
+        <w:t xml:space="preserve"> layar printer </w:t>
+      </w:r>
+      <w:r>
+        <w:rPr>
+          <w:rFonts w:ascii="Times New Roman" w:hAnsi="Times New Roman" w:cs="Times New Roman"/>
+          <w:sz w:val="24"/>
+          <w:szCs w:val="24"/>
+          <w:lang w:val="en-US"/>
+        </w:rPr>
+        <w:t>yang di ambil</w:t>
+      </w:r>
+      <w:r>
+        <w:rPr>
+          <w:rFonts w:ascii="Times New Roman" w:hAnsi="Times New Roman" w:cs="Times New Roman"/>
+          <w:sz w:val="24"/>
+          <w:szCs w:val="24"/>
+          <w:lang w:val="en-US"/>
+        </w:rPr>
+        <w:t>/dicetak oleh</w:t>
+      </w:r>
+      <w:r>
+        <w:rPr>
+          <w:rFonts w:ascii="Times New Roman" w:hAnsi="Times New Roman" w:cs="Times New Roman"/>
+          <w:sz w:val="24"/>
+          <w:szCs w:val="24"/>
+          <w:lang w:val="en-US"/>
+        </w:rPr>
+        <w:t xml:space="preserve"> </w:t>
+      </w:r>
+      <w:r>
+        <w:rPr>
+          <w:rFonts w:ascii="Times New Roman" w:hAnsi="Times New Roman" w:cs="Times New Roman"/>
+          <w:i/>
+          <w:sz w:val="24"/>
+          <w:szCs w:val="24"/>
+          <w:lang w:val="en-US"/>
+        </w:rPr>
+        <w:t>customer</w:t>
+      </w:r>
+      <w:r>
+        <w:rPr>
+          <w:rFonts w:ascii="Times New Roman" w:hAnsi="Times New Roman" w:cs="Times New Roman"/>
+          <w:sz w:val="24"/>
+          <w:szCs w:val="24"/>
+          <w:lang w:val="en-US"/>
+        </w:rPr>
+        <w:t>.</w:t>
+      </w:r>
+      <w:r>
+        <w:rPr>
+          <w:rFonts w:ascii="Times New Roman" w:hAnsi="Times New Roman" w:cs="Times New Roman"/>
+          <w:sz w:val="24"/>
+          <w:szCs w:val="24"/>
+          <w:lang w:val="en-US"/>
+        </w:rPr>
+        <w:t xml:space="preserve"> Adapun </w:t>
+      </w:r>
+      <w:r>
+        <w:rPr>
+          <w:rFonts w:ascii="Times New Roman" w:hAnsi="Times New Roman" w:cs="Times New Roman"/>
+          <w:i/>
+          <w:sz w:val="24"/>
+          <w:szCs w:val="24"/>
+          <w:lang w:val="en-US"/>
+        </w:rPr>
+        <w:t>flowmap</w:t>
+      </w:r>
+      <w:r>
+        <w:rPr>
+          <w:rFonts w:ascii="Times New Roman" w:hAnsi="Times New Roman" w:cs="Times New Roman"/>
+          <w:i/>
+          <w:sz w:val="24"/>
+          <w:szCs w:val="24"/>
+          <w:lang w:val="en-US"/>
+        </w:rPr>
+        <w:t xml:space="preserve"> </w:t>
+      </w:r>
+      <w:r>
+        <w:rPr>
+          <w:rFonts w:ascii="Times New Roman" w:hAnsi="Times New Roman" w:cs="Times New Roman"/>
+          <w:sz w:val="24"/>
+          <w:szCs w:val="24"/>
+          <w:lang w:val="en-US"/>
+        </w:rPr>
+        <w:t>prosedur menu antrian administrasi adalah sebagai berikut :</w:t>
+      </w:r>
+      <w:r>
+        <w:rPr>
+          <w:noProof/>
+          <w:lang w:val="en-US"/>
+        </w:rPr>
+        <w:drawing>
+          <wp:anchor distT="0" distB="0" distL="114300" distR="114300" simplePos="0" relativeHeight="251660288" behindDoc="0" locked="0" layoutInCell="1" allowOverlap="1" wp14:anchorId="1DDB06F7" wp14:editId="5201554E">
+            <wp:simplePos x="0" y="0"/>
+            <wp:positionH relativeFrom="margin">
+              <wp:posOffset>68580</wp:posOffset>
+            </wp:positionH>
+            <wp:positionV relativeFrom="margin">
+              <wp:posOffset>1074420</wp:posOffset>
+            </wp:positionV>
+            <wp:extent cx="5431790" cy="5295900"/>
+            <wp:effectExtent l="0" t="0" r="0" b="0"/>
+            <wp:wrapSquare wrapText="bothSides"/>
+            <wp:docPr id="9" name="Picture 9"/>
+            <wp:cNvGraphicFramePr>
+              <a:graphicFrameLocks xmlns:a="http://schemas.openxmlformats.org/drawingml/2006/main" noChangeAspect="1"/>
+            </wp:cNvGraphicFramePr>
+            <a:graphic xmlns:a="http://schemas.openxmlformats.org/drawingml/2006/main">
+              <a:graphicData uri="http://schemas.openxmlformats.org/drawingml/2006/picture">
+                <pic:pic xmlns:pic="http://schemas.openxmlformats.org/drawingml/2006/picture">
+                  <pic:nvPicPr>
+                    <pic:cNvPr id="0" name="Antrian Administrasi.jpg"/>
+                    <pic:cNvPicPr/>
+                  </pic:nvPicPr>
+                  <pic:blipFill>
+                    <a:blip r:embed="rId8" cstate="print">
+                      <a:extLst>
+                        <a:ext uri="{28A0092B-C50C-407E-A947-70E740481C1C}">
+                          <a14:useLocalDpi xmlns:a14="http://schemas.microsoft.com/office/drawing/2010/main" val="0"/>
+                        </a:ext>
+                      </a:extLst>
+                    </a:blip>
+                    <a:stretch>
+                      <a:fillRect/>
+                    </a:stretch>
+                  </pic:blipFill>
+                  <pic:spPr>
+                    <a:xfrm>
+                      <a:off x="0" y="0"/>
+                      <a:ext cx="5431790" cy="5295900"/>
+                    </a:xfrm>
+                    <a:prstGeom prst="rect">
+                      <a:avLst/>
+                    </a:prstGeom>
+                  </pic:spPr>
+                </pic:pic>
+              </a:graphicData>
+            </a:graphic>
+          </wp:anchor>
+        </w:drawing>
+      </w:r>
+    </w:p>
+    <w:p>
+      <w:pPr>
+        <w:pStyle w:val="NoSpacing"/>
+        <w:spacing w:line="480" w:lineRule="auto"/>
+        <w:jc w:val="center"/>
+        <w:rPr>
+          <w:rFonts w:ascii="Times New Roman" w:hAnsi="Times New Roman"/>
+          <w:i/>
+          <w:sz w:val="24"/>
+          <w:szCs w:val="24"/>
+          <w:lang w:val="en-US"/>
+        </w:rPr>
+      </w:pPr>
+      <w:r>
+        <w:rPr>
+          <w:rFonts w:ascii="Times New Roman" w:hAnsi="Times New Roman"/>
+          <w:i/>
+          <w:sz w:val="24"/>
+          <w:szCs w:val="24"/>
+        </w:rPr>
+        <w:t xml:space="preserve">Gambar 3.1 </w:t>
+      </w:r>
+      <w:r>
+        <w:rPr>
+          <w:rFonts w:ascii="Times New Roman" w:hAnsi="Times New Roman"/>
+          <w:i/>
+          <w:sz w:val="24"/>
+          <w:szCs w:val="24"/>
+        </w:rPr>
+        <w:t>F</w:t>
+      </w:r>
+      <w:r>
+        <w:rPr>
+          <w:rFonts w:ascii="Times New Roman" w:hAnsi="Times New Roman"/>
+          <w:i/>
+          <w:sz w:val="24"/>
+          <w:szCs w:val="24"/>
+        </w:rPr>
+        <w:t xml:space="preserve">lowmap analisis sistem yang berjalan pada </w:t>
+      </w:r>
+      <w:r>
+        <w:rPr>
+          <w:rFonts w:ascii="Times New Roman" w:hAnsi="Times New Roman"/>
+          <w:i/>
+          <w:sz w:val="24"/>
+          <w:szCs w:val="24"/>
+          <w:lang w:val="en-US"/>
+        </w:rPr>
+        <w:t>prosedur menu antrian administrasi</w:t>
+      </w:r>
+    </w:p>
+    <w:p>
+      <w:pPr>
+        <w:pStyle w:val="NoSpacing"/>
+        <w:spacing w:line="480" w:lineRule="auto"/>
+        <w:jc w:val="center"/>
+        <w:rPr>
+          <w:rFonts w:ascii="Times New Roman" w:hAnsi="Times New Roman"/>
+          <w:i/>
+          <w:sz w:val="24"/>
+          <w:szCs w:val="24"/>
+          <w:lang w:val="en-US"/>
+        </w:rPr>
+      </w:pPr>
+    </w:p>
+    <w:p>
+      <w:pPr>
+        <w:pStyle w:val="ListParagraph"/>
+        <w:numPr>
+          <w:ilvl w:val="0"/>
+          <w:numId w:val="22"/>
+        </w:numPr>
+        <w:spacing w:line="360" w:lineRule="auto"/>
+        <w:rPr>
+          <w:rFonts w:ascii="Times New Roman" w:hAnsi="Times New Roman" w:cs="Times New Roman"/>
+          <w:b/>
+          <w:sz w:val="24"/>
+          <w:szCs w:val="24"/>
+          <w:lang w:val="en-US"/>
+        </w:rPr>
+      </w:pPr>
+      <w:r>
+        <w:rPr>
+          <w:rFonts w:ascii="Times New Roman" w:hAnsi="Times New Roman" w:cs="Times New Roman"/>
+          <w:b/>
+          <w:sz w:val="24"/>
+          <w:szCs w:val="24"/>
+          <w:lang w:val="en-US"/>
+        </w:rPr>
+        <w:lastRenderedPageBreak/>
+        <w:t xml:space="preserve">Analisis Sistem Yang Berjalan Pada Menu </w:t>
+      </w:r>
+      <w:r>
+        <w:rPr>
+          <w:rFonts w:ascii="Times New Roman" w:hAnsi="Times New Roman" w:cs="Times New Roman"/>
+          <w:b/>
+          <w:sz w:val="24"/>
+          <w:szCs w:val="24"/>
+          <w:lang w:val="en-US"/>
+        </w:rPr>
+        <w:t>Layar Printer</w:t>
+      </w:r>
+    </w:p>
+    <w:p>
+      <w:pPr>
+        <w:spacing w:line="360" w:lineRule="auto"/>
+        <w:jc w:val="both"/>
+        <w:rPr>
+          <w:rFonts w:ascii="Times New Roman" w:hAnsi="Times New Roman" w:cs="Times New Roman"/>
+          <w:sz w:val="24"/>
+          <w:szCs w:val="24"/>
+          <w:lang w:val="en-US"/>
+        </w:rPr>
+      </w:pPr>
+      <w:r>
+        <w:rPr>
+          <w:rFonts w:ascii="Times New Roman" w:hAnsi="Times New Roman" w:cs="Times New Roman"/>
+          <w:sz w:val="24"/>
+          <w:szCs w:val="24"/>
+          <w:lang w:val="en-US"/>
+        </w:rPr>
+        <w:t xml:space="preserve">Pada prosedur pencetakan nomor antrian </w:t>
+      </w:r>
+      <w:r>
+        <w:rPr>
+          <w:rFonts w:ascii="Times New Roman" w:hAnsi="Times New Roman" w:cs="Times New Roman"/>
+          <w:i/>
+          <w:sz w:val="24"/>
+          <w:szCs w:val="24"/>
+          <w:lang w:val="en-US"/>
+        </w:rPr>
+        <w:t>customer</w:t>
+      </w:r>
+      <w:r>
+        <w:rPr>
+          <w:rFonts w:ascii="Times New Roman" w:hAnsi="Times New Roman" w:cs="Times New Roman"/>
+          <w:sz w:val="24"/>
+          <w:szCs w:val="24"/>
+          <w:lang w:val="en-US"/>
+        </w:rPr>
+        <w:t xml:space="preserve"> menekan tompol cetak sesuai dengan keperluannya, ada 2 pilihan yaitu untuk mengurus administrasi dan untuk mengurus transaksi, pada pembahasan ini hanya membahas untuk pengurusan administrasi.</w:t>
+      </w:r>
+      <w:r>
+        <w:rPr>
+          <w:rFonts w:ascii="Times New Roman" w:hAnsi="Times New Roman" w:cs="Times New Roman"/>
+          <w:sz w:val="24"/>
+          <w:szCs w:val="24"/>
+          <w:lang w:val="en-US"/>
+        </w:rPr>
+        <w:t xml:space="preserve"> Setelah </w:t>
+      </w:r>
+      <w:r>
+        <w:rPr>
+          <w:rFonts w:ascii="Times New Roman" w:hAnsi="Times New Roman" w:cs="Times New Roman"/>
+          <w:i/>
+          <w:sz w:val="24"/>
+          <w:szCs w:val="24"/>
+          <w:lang w:val="en-US"/>
+        </w:rPr>
+        <w:t>customer</w:t>
+      </w:r>
+      <w:r>
+        <w:rPr>
+          <w:rFonts w:ascii="Times New Roman" w:hAnsi="Times New Roman" w:cs="Times New Roman"/>
+          <w:i/>
+          <w:sz w:val="24"/>
+          <w:szCs w:val="24"/>
+          <w:lang w:val="en-US"/>
+        </w:rPr>
+        <w:t xml:space="preserve"> </w:t>
+      </w:r>
+      <w:r>
+        <w:rPr>
+          <w:rFonts w:ascii="Times New Roman" w:hAnsi="Times New Roman" w:cs="Times New Roman"/>
+          <w:sz w:val="24"/>
+          <w:szCs w:val="24"/>
+          <w:lang w:val="en-US"/>
+        </w:rPr>
+        <w:t xml:space="preserve"> mendapatkan nomor antriannya , kemudian </w:t>
+      </w:r>
+      <w:r>
+        <w:rPr>
+          <w:rFonts w:ascii="Times New Roman" w:hAnsi="Times New Roman" w:cs="Times New Roman"/>
+          <w:i/>
+          <w:sz w:val="24"/>
+          <w:szCs w:val="24"/>
+          <w:lang w:val="en-US"/>
+        </w:rPr>
+        <w:t>costumer</w:t>
+      </w:r>
+      <w:r>
+        <w:rPr>
+          <w:rFonts w:ascii="Times New Roman" w:hAnsi="Times New Roman" w:cs="Times New Roman"/>
+          <w:sz w:val="24"/>
+          <w:szCs w:val="24"/>
+          <w:lang w:val="en-US"/>
+        </w:rPr>
+        <w:t xml:space="preserve"> hanya tinggal menunggu petugas loket memanggil nomor antrian dan mengarahkan ke loket sesuai dengan keperluan </w:t>
+      </w:r>
+      <w:r>
+        <w:rPr>
+          <w:rFonts w:ascii="Times New Roman" w:hAnsi="Times New Roman" w:cs="Times New Roman"/>
+          <w:i/>
+          <w:sz w:val="24"/>
+          <w:szCs w:val="24"/>
+          <w:lang w:val="en-US"/>
+        </w:rPr>
+        <w:t>customer</w:t>
+      </w:r>
+      <w:r>
+        <w:rPr>
+          <w:rFonts w:ascii="Times New Roman" w:hAnsi="Times New Roman" w:cs="Times New Roman"/>
+          <w:sz w:val="24"/>
+          <w:szCs w:val="24"/>
+          <w:lang w:val="en-US"/>
+        </w:rPr>
+        <w:t xml:space="preserve"> tersebut. Adapun </w:t>
+      </w:r>
+      <w:r>
+        <w:rPr>
+          <w:rFonts w:ascii="Times New Roman" w:hAnsi="Times New Roman" w:cs="Times New Roman"/>
+          <w:i/>
+          <w:sz w:val="24"/>
+          <w:szCs w:val="24"/>
+          <w:lang w:val="en-US"/>
+        </w:rPr>
+        <w:t>flowmap</w:t>
+      </w:r>
+      <w:r>
+        <w:rPr>
+          <w:rFonts w:ascii="Times New Roman" w:hAnsi="Times New Roman" w:cs="Times New Roman"/>
+          <w:i/>
+          <w:sz w:val="24"/>
+          <w:szCs w:val="24"/>
+          <w:lang w:val="en-US"/>
+        </w:rPr>
+        <w:t xml:space="preserve"> </w:t>
+      </w:r>
+      <w:r>
+        <w:rPr>
+          <w:rFonts w:ascii="Times New Roman" w:hAnsi="Times New Roman" w:cs="Times New Roman"/>
+          <w:sz w:val="24"/>
+          <w:szCs w:val="24"/>
+          <w:lang w:val="en-US"/>
+        </w:rPr>
+        <w:t>prosedur pada menu layar printer adalah sebagai berikut :</w:t>
+      </w:r>
+    </w:p>
+    <w:p>
+      <w:pPr>
+        <w:spacing w:line="360" w:lineRule="auto"/>
+        <w:jc w:val="both"/>
+        <w:rPr>
+          <w:rFonts w:ascii="Times New Roman" w:hAnsi="Times New Roman" w:cs="Times New Roman"/>
+          <w:sz w:val="24"/>
+          <w:szCs w:val="24"/>
+          <w:lang w:val="en-US"/>
+        </w:rPr>
+      </w:pPr>
+      <w:r>
+        <w:rPr>
+          <w:rFonts w:ascii="Times New Roman" w:hAnsi="Times New Roman" w:cs="Times New Roman"/>
+          <w:noProof/>
+          <w:sz w:val="24"/>
+          <w:szCs w:val="24"/>
+          <w:lang w:val="en-US"/>
+        </w:rPr>
+        <w:drawing>
+          <wp:anchor distT="0" distB="0" distL="114300" distR="114300" simplePos="0" relativeHeight="251661312" behindDoc="0" locked="0" layoutInCell="1" allowOverlap="1" wp14:anchorId="4A432BDF" wp14:editId="12F24D95">
+            <wp:simplePos x="0" y="0"/>
+            <wp:positionH relativeFrom="column">
+              <wp:align>left</wp:align>
+            </wp:positionH>
+            <wp:positionV relativeFrom="paragraph">
+              <wp:align>top</wp:align>
+            </wp:positionV>
+            <wp:extent cx="4922520" cy="4495800"/>
+            <wp:effectExtent l="0" t="0" r="0" b="0"/>
+            <wp:wrapSquare wrapText="bothSides"/>
+            <wp:docPr id="11" name="Picture 11"/>
+            <wp:cNvGraphicFramePr>
+              <a:graphicFrameLocks xmlns:a="http://schemas.openxmlformats.org/drawingml/2006/main" noChangeAspect="1"/>
+            </wp:cNvGraphicFramePr>
+            <a:graphic xmlns:a="http://schemas.openxmlformats.org/drawingml/2006/main">
+              <a:graphicData uri="http://schemas.openxmlformats.org/drawingml/2006/picture">
+                <pic:pic xmlns:pic="http://schemas.openxmlformats.org/drawingml/2006/picture">
+                  <pic:nvPicPr>
+                    <pic:cNvPr id="0" name="Customer.jpg"/>
+                    <pic:cNvPicPr/>
+                  </pic:nvPicPr>
+                  <pic:blipFill>
+                    <a:blip r:embed="rId9" cstate="print">
+                      <a:extLst>
+                        <a:ext uri="{28A0092B-C50C-407E-A947-70E740481C1C}">
+                          <a14:useLocalDpi xmlns:a14="http://schemas.microsoft.com/office/drawing/2010/main" val="0"/>
+                        </a:ext>
+                      </a:extLst>
+                    </a:blip>
+                    <a:stretch>
+                      <a:fillRect/>
+                    </a:stretch>
+                  </pic:blipFill>
+                  <pic:spPr>
+                    <a:xfrm>
+                      <a:off x="0" y="0"/>
+                      <a:ext cx="4922520" cy="4495800"/>
+                    </a:xfrm>
+                    <a:prstGeom prst="rect">
+                      <a:avLst/>
+                    </a:prstGeom>
+                  </pic:spPr>
+                </pic:pic>
+              </a:graphicData>
+            </a:graphic>
+            <wp14:sizeRelH relativeFrom="margin">
+              <wp14:pctWidth>0</wp14:pctWidth>
+            </wp14:sizeRelH>
+            <wp14:sizeRelV relativeFrom="margin">
+              <wp14:pctHeight>0</wp14:pctHeight>
+            </wp14:sizeRelV>
+          </wp:anchor>
+        </w:drawing>
+      </w:r>
+    </w:p>
+    <w:p>
+      <w:pPr>
+        <w:pStyle w:val="NoSpacing"/>
+        <w:spacing w:line="480" w:lineRule="auto"/>
+        <w:jc w:val="center"/>
+        <w:rPr>
+          <w:rFonts w:ascii="Times New Roman" w:hAnsi="Times New Roman"/>
+          <w:i/>
+          <w:sz w:val="24"/>
+          <w:szCs w:val="24"/>
+          <w:lang w:val="en-US"/>
+        </w:rPr>
+      </w:pPr>
+      <w:r>
+        <w:rPr>
+          <w:rFonts w:ascii="Times New Roman" w:hAnsi="Times New Roman"/>
+          <w:sz w:val="24"/>
+          <w:szCs w:val="24"/>
+          <w:lang w:val="en-US"/>
+        </w:rPr>
+        <w:br w:type="textWrapping" w:clear="all"/>
+      </w:r>
+      <w:r>
+        <w:rPr>
+          <w:rFonts w:ascii="Times New Roman" w:hAnsi="Times New Roman"/>
+          <w:i/>
+          <w:sz w:val="24"/>
+          <w:szCs w:val="24"/>
+        </w:rPr>
+        <w:t>Gambar 3.</w:t>
+      </w:r>
+      <w:r>
+        <w:rPr>
+          <w:rFonts w:ascii="Times New Roman" w:hAnsi="Times New Roman"/>
+          <w:i/>
+          <w:sz w:val="24"/>
+          <w:szCs w:val="24"/>
+          <w:lang w:val="en-US"/>
+        </w:rPr>
+        <w:t>2</w:t>
+      </w:r>
+      <w:r>
+        <w:rPr>
+          <w:rFonts w:ascii="Times New Roman" w:hAnsi="Times New Roman"/>
+          <w:i/>
+          <w:sz w:val="24"/>
+          <w:szCs w:val="24"/>
+        </w:rPr>
+        <w:t xml:space="preserve"> </w:t>
+      </w:r>
+      <w:r>
+        <w:rPr>
+          <w:rFonts w:ascii="Times New Roman" w:hAnsi="Times New Roman"/>
+          <w:i/>
+          <w:sz w:val="24"/>
+          <w:szCs w:val="24"/>
+        </w:rPr>
+        <w:t>F</w:t>
+      </w:r>
+      <w:r>
+        <w:rPr>
+          <w:rFonts w:ascii="Times New Roman" w:hAnsi="Times New Roman"/>
+          <w:i/>
+          <w:sz w:val="24"/>
+          <w:szCs w:val="24"/>
+        </w:rPr>
+        <w:t xml:space="preserve">lowmap analisis sistem yang berjalan pada </w:t>
+      </w:r>
+      <w:r>
+        <w:rPr>
+          <w:rFonts w:ascii="Times New Roman" w:hAnsi="Times New Roman"/>
+          <w:i/>
+          <w:sz w:val="24"/>
+          <w:szCs w:val="24"/>
+          <w:lang w:val="en-US"/>
+        </w:rPr>
+        <w:t xml:space="preserve">prosedur </w:t>
+      </w:r>
+      <w:r>
+        <w:rPr>
+          <w:rFonts w:ascii="Times New Roman" w:hAnsi="Times New Roman"/>
+          <w:i/>
+          <w:sz w:val="24"/>
+          <w:szCs w:val="24"/>
+          <w:lang w:val="en-US"/>
+        </w:rPr>
+        <w:t>layar printer.</w:t>
+      </w:r>
+    </w:p>
+    <w:p>
+      <w:pPr>
+        <w:pStyle w:val="NoSpacing"/>
+        <w:spacing w:line="480" w:lineRule="auto"/>
+        <w:jc w:val="center"/>
+        <w:rPr>
+          <w:rFonts w:ascii="Times New Roman" w:hAnsi="Times New Roman"/>
+          <w:i/>
+          <w:sz w:val="24"/>
+          <w:szCs w:val="24"/>
+          <w:lang w:val="en-US"/>
+        </w:rPr>
+      </w:pPr>
+    </w:p>
+    <w:p>
+      <w:pPr>
+        <w:pStyle w:val="ListParagraph"/>
+        <w:numPr>
+          <w:ilvl w:val="0"/>
+          <w:numId w:val="22"/>
+        </w:numPr>
+        <w:spacing w:line="360" w:lineRule="auto"/>
+        <w:rPr>
+          <w:rFonts w:ascii="Times New Roman" w:hAnsi="Times New Roman" w:cs="Times New Roman"/>
+          <w:b/>
+          <w:sz w:val="24"/>
+          <w:szCs w:val="24"/>
+          <w:lang w:val="en-US"/>
+        </w:rPr>
+      </w:pPr>
+      <w:r>
+        <w:rPr>
+          <w:rFonts w:ascii="Times New Roman" w:hAnsi="Times New Roman" w:cs="Times New Roman"/>
+          <w:b/>
+          <w:sz w:val="24"/>
+          <w:szCs w:val="24"/>
+          <w:lang w:val="en-US"/>
+        </w:rPr>
+        <w:lastRenderedPageBreak/>
+        <w:t>Analisis Sistem Yang Berjalan Pada Prosedur Login</w:t>
+      </w:r>
+    </w:p>
+    <w:p>
+      <w:pPr>
+        <w:pStyle w:val="ListParagraph"/>
+        <w:spacing w:line="360" w:lineRule="auto"/>
+        <w:ind w:left="0" w:firstLine="360"/>
+        <w:jc w:val="both"/>
+        <w:rPr>
+          <w:rFonts w:ascii="Times New Roman" w:hAnsi="Times New Roman" w:cs="Times New Roman"/>
+          <w:sz w:val="24"/>
+          <w:szCs w:val="24"/>
+          <w:lang w:val="en-US"/>
+        </w:rPr>
+      </w:pPr>
+      <w:r>
+        <w:rPr>
+          <w:rFonts w:ascii="Times New Roman" w:hAnsi="Times New Roman" w:cs="Times New Roman"/>
+          <w:sz w:val="24"/>
+          <w:szCs w:val="24"/>
+          <w:lang w:val="en-US"/>
+        </w:rPr>
+        <w:t xml:space="preserve">Untuk dapat menjalankan aplikasi ini pengguna (petugas) harus </w:t>
+      </w:r>
+      <w:r>
+        <w:rPr>
+          <w:rFonts w:ascii="Times New Roman" w:hAnsi="Times New Roman" w:cs="Times New Roman"/>
+          <w:i/>
+          <w:sz w:val="24"/>
+          <w:szCs w:val="24"/>
+          <w:lang w:val="en-US"/>
+        </w:rPr>
+        <w:t>login</w:t>
+      </w:r>
+      <w:r>
+        <w:rPr>
+          <w:rFonts w:ascii="Times New Roman" w:hAnsi="Times New Roman" w:cs="Times New Roman"/>
+          <w:sz w:val="24"/>
+          <w:szCs w:val="24"/>
+          <w:lang w:val="en-US"/>
+        </w:rPr>
+        <w:t xml:space="preserve"> terlebih dahulu. Setelah </w:t>
+      </w:r>
+      <w:r>
+        <w:rPr>
+          <w:rFonts w:ascii="Times New Roman" w:hAnsi="Times New Roman" w:cs="Times New Roman"/>
+          <w:i/>
+          <w:sz w:val="24"/>
+          <w:szCs w:val="24"/>
+          <w:lang w:val="en-US"/>
+        </w:rPr>
+        <w:t>login</w:t>
+      </w:r>
+      <w:r>
+        <w:rPr>
+          <w:rFonts w:ascii="Times New Roman" w:hAnsi="Times New Roman" w:cs="Times New Roman"/>
+          <w:sz w:val="24"/>
+          <w:szCs w:val="24"/>
+          <w:lang w:val="en-US"/>
+        </w:rPr>
+        <w:t xml:space="preserve"> sesuai dengan hak aksesnya kemudian setelah itu petugas dapat mengoperasikan aplikasi. Adapun </w:t>
+      </w:r>
+      <w:r>
+        <w:rPr>
+          <w:rFonts w:ascii="Times New Roman" w:hAnsi="Times New Roman" w:cs="Times New Roman"/>
+          <w:i/>
+          <w:sz w:val="24"/>
+          <w:szCs w:val="24"/>
+          <w:lang w:val="en-US"/>
+        </w:rPr>
+        <w:t>flowmap</w:t>
+      </w:r>
+      <w:r>
+        <w:rPr>
+          <w:rFonts w:ascii="Times New Roman" w:hAnsi="Times New Roman" w:cs="Times New Roman"/>
+          <w:sz w:val="24"/>
+          <w:szCs w:val="24"/>
+          <w:lang w:val="en-US"/>
+        </w:rPr>
+        <w:t xml:space="preserve"> dari prosedur login adalah sebagai berikut :</w:t>
+      </w:r>
+    </w:p>
+    <w:p>
+      <w:pPr>
+        <w:pStyle w:val="NoSpacing"/>
+        <w:spacing w:line="480" w:lineRule="auto"/>
+        <w:rPr>
+          <w:rFonts w:ascii="Times New Roman" w:hAnsi="Times New Roman"/>
+          <w:sz w:val="24"/>
+          <w:szCs w:val="24"/>
+          <w:lang w:val="en-US"/>
+        </w:rPr>
+      </w:pPr>
+      <w:r>
+        <w:rPr>
+          <w:rFonts w:ascii="Times New Roman" w:hAnsi="Times New Roman"/>
+          <w:noProof/>
+          <w:sz w:val="24"/>
+          <w:szCs w:val="24"/>
+          <w:lang w:val="en-US"/>
+        </w:rPr>
+        <w:drawing>
+          <wp:inline distT="0" distB="0" distL="0" distR="0" wp14:anchorId="426AFD48" wp14:editId="27368FBE">
+            <wp:extent cx="5431790" cy="3159760"/>
+            <wp:effectExtent l="0" t="0" r="0" b="2540"/>
+            <wp:docPr id="14" name="Picture 14"/>
+            <wp:cNvGraphicFramePr>
+              <a:graphicFrameLocks xmlns:a="http://schemas.openxmlformats.org/drawingml/2006/main" noChangeAspect="1"/>
+            </wp:cNvGraphicFramePr>
+            <a:graphic xmlns:a="http://schemas.openxmlformats.org/drawingml/2006/main">
+              <a:graphicData uri="http://schemas.openxmlformats.org/drawingml/2006/picture">
+                <pic:pic xmlns:pic="http://schemas.openxmlformats.org/drawingml/2006/picture">
+                  <pic:nvPicPr>
+                    <pic:cNvPr id="0" name="flowMapLogin - Antrian.jpg"/>
+                    <pic:cNvPicPr/>
+                  </pic:nvPicPr>
+                  <pic:blipFill>
+                    <a:blip r:embed="rId10">
+                      <a:extLst>
+                        <a:ext uri="{28A0092B-C50C-407E-A947-70E740481C1C}">
+                          <a14:useLocalDpi xmlns:a14="http://schemas.microsoft.com/office/drawing/2010/main" val="0"/>
+                        </a:ext>
+                      </a:extLst>
+                    </a:blip>
+                    <a:stretch>
+                      <a:fillRect/>
+                    </a:stretch>
+                  </pic:blipFill>
+                  <pic:spPr>
+                    <a:xfrm>
+                      <a:off x="0" y="0"/>
+                      <a:ext cx="5431790" cy="3159760"/>
+                    </a:xfrm>
+                    <a:prstGeom prst="rect">
+                      <a:avLst/>
+                    </a:prstGeom>
+                  </pic:spPr>
+                </pic:pic>
+              </a:graphicData>
+            </a:graphic>
+          </wp:inline>
+        </w:drawing>
+      </w:r>
+    </w:p>
+    <w:p>
+      <w:pPr>
+        <w:jc w:val="center"/>
+        <w:rPr>
+          <w:rFonts w:ascii="Times New Roman" w:hAnsi="Times New Roman"/>
+          <w:i/>
+          <w:sz w:val="24"/>
+          <w:szCs w:val="24"/>
+          <w:lang w:val="en-US"/>
+        </w:rPr>
+      </w:pPr>
+      <w:r>
+        <w:rPr>
+          <w:rFonts w:ascii="Times New Roman" w:hAnsi="Times New Roman"/>
+          <w:i/>
+          <w:sz w:val="24"/>
+          <w:szCs w:val="24"/>
+        </w:rPr>
+        <w:t>Gambar 3.</w:t>
+      </w:r>
+      <w:r>
+        <w:rPr>
+          <w:rFonts w:ascii="Times New Roman" w:hAnsi="Times New Roman"/>
+          <w:i/>
+          <w:sz w:val="24"/>
+          <w:szCs w:val="24"/>
+          <w:lang w:val="en-US"/>
+        </w:rPr>
+        <w:t>3</w:t>
+      </w:r>
+      <w:r>
+        <w:rPr>
+          <w:rFonts w:ascii="Times New Roman" w:hAnsi="Times New Roman"/>
+          <w:i/>
+          <w:sz w:val="24"/>
+          <w:szCs w:val="24"/>
+        </w:rPr>
+        <w:t xml:space="preserve"> </w:t>
+      </w:r>
+      <w:r>
+        <w:rPr>
+          <w:rFonts w:ascii="Times New Roman" w:hAnsi="Times New Roman"/>
+          <w:i/>
+          <w:sz w:val="24"/>
+          <w:szCs w:val="24"/>
+        </w:rPr>
+        <w:t>F</w:t>
+      </w:r>
+      <w:r>
+        <w:rPr>
+          <w:rFonts w:ascii="Times New Roman" w:hAnsi="Times New Roman"/>
+          <w:i/>
+          <w:sz w:val="24"/>
+          <w:szCs w:val="24"/>
+        </w:rPr>
+        <w:t xml:space="preserve">lowmap analisis sistem yang berjalan pada </w:t>
+      </w:r>
+      <w:r>
+        <w:rPr>
+          <w:rFonts w:ascii="Times New Roman" w:hAnsi="Times New Roman" w:cs="Times New Roman"/>
+          <w:i/>
+          <w:sz w:val="24"/>
+          <w:szCs w:val="24"/>
+          <w:lang w:val="en-US"/>
+        </w:rPr>
+        <w:t xml:space="preserve">prosedur </w:t>
+      </w:r>
+      <w:r>
+        <w:rPr>
+          <w:rFonts w:ascii="Times New Roman" w:hAnsi="Times New Roman"/>
+          <w:i/>
+          <w:sz w:val="24"/>
+          <w:szCs w:val="24"/>
+          <w:lang w:val="en-US"/>
+        </w:rPr>
+        <w:t>login.</w:t>
+      </w:r>
+    </w:p>
+    <w:p>
+      <w:pPr>
+        <w:jc w:val="center"/>
+        <w:rPr>
+          <w:rFonts w:ascii="Times New Roman" w:hAnsi="Times New Roman"/>
+          <w:sz w:val="24"/>
+          <w:szCs w:val="24"/>
+          <w:lang w:val="en-US"/>
+        </w:rPr>
+      </w:pPr>
+    </w:p>
+    <w:p>
+      <w:pPr>
+        <w:jc w:val="center"/>
+        <w:rPr>
+          <w:rFonts w:ascii="Times New Roman" w:hAnsi="Times New Roman"/>
+          <w:sz w:val="24"/>
+          <w:szCs w:val="24"/>
+          <w:lang w:val="en-US"/>
+        </w:rPr>
+      </w:pPr>
+    </w:p>
+    <w:p>
+      <w:pPr>
+        <w:jc w:val="center"/>
+        <w:rPr>
+          <w:rFonts w:ascii="Times New Roman" w:hAnsi="Times New Roman"/>
+          <w:sz w:val="24"/>
+          <w:szCs w:val="24"/>
+          <w:lang w:val="en-US"/>
+        </w:rPr>
+      </w:pPr>
+    </w:p>
+    <w:p>
+      <w:pPr>
+        <w:jc w:val="center"/>
+        <w:rPr>
+          <w:rFonts w:ascii="Times New Roman" w:hAnsi="Times New Roman"/>
+          <w:sz w:val="24"/>
+          <w:szCs w:val="24"/>
+          <w:lang w:val="en-US"/>
+        </w:rPr>
+      </w:pPr>
+    </w:p>
+    <w:p>
+      <w:pPr>
+        <w:jc w:val="center"/>
+        <w:rPr>
+          <w:rFonts w:ascii="Times New Roman" w:hAnsi="Times New Roman"/>
+          <w:sz w:val="24"/>
+          <w:szCs w:val="24"/>
+          <w:lang w:val="en-US"/>
+        </w:rPr>
+      </w:pPr>
+    </w:p>
+    <w:p>
+      <w:pPr>
+        <w:jc w:val="center"/>
+        <w:rPr>
+          <w:rFonts w:ascii="Times New Roman" w:hAnsi="Times New Roman"/>
+          <w:sz w:val="24"/>
+          <w:szCs w:val="24"/>
+          <w:lang w:val="en-US"/>
+        </w:rPr>
+      </w:pPr>
+    </w:p>
+    <w:p>
+      <w:pPr>
+        <w:jc w:val="center"/>
+        <w:rPr>
+          <w:rFonts w:ascii="Times New Roman" w:hAnsi="Times New Roman"/>
+          <w:sz w:val="24"/>
+          <w:szCs w:val="24"/>
+          <w:lang w:val="en-US"/>
+        </w:rPr>
+      </w:pPr>
+    </w:p>
+    <w:p>
+      <w:pPr>
+        <w:jc w:val="center"/>
+        <w:rPr>
+          <w:rFonts w:ascii="Times New Roman" w:hAnsi="Times New Roman"/>
+          <w:sz w:val="24"/>
+          <w:szCs w:val="24"/>
+          <w:lang w:val="en-US"/>
+        </w:rPr>
+      </w:pPr>
+    </w:p>
+    <w:p>
+      <w:pPr>
+        <w:pStyle w:val="ListParagraph"/>
+        <w:numPr>
+          <w:ilvl w:val="2"/>
+          <w:numId w:val="16"/>
+        </w:numPr>
+        <w:spacing w:line="360" w:lineRule="auto"/>
+        <w:rPr>
+          <w:rFonts w:ascii="Times New Roman" w:hAnsi="Times New Roman" w:cs="Times New Roman"/>
+          <w:b/>
+          <w:sz w:val="24"/>
+          <w:szCs w:val="24"/>
+          <w:lang w:val="en-US"/>
+        </w:rPr>
+      </w:pPr>
+      <w:r>
+        <w:rPr>
+          <w:rFonts w:ascii="Times New Roman" w:hAnsi="Times New Roman" w:cs="Times New Roman"/>
+          <w:b/>
+          <w:sz w:val="24"/>
+          <w:szCs w:val="24"/>
+          <w:lang w:val="en-US"/>
+        </w:rPr>
+        <w:lastRenderedPageBreak/>
+        <w:t>Analisis Sistem Yang Akan Dibangun</w:t>
+      </w:r>
+    </w:p>
+    <w:p>
+      <w:pPr>
+        <w:pStyle w:val="ListParagraph"/>
+        <w:spacing w:line="360" w:lineRule="auto"/>
+        <w:ind w:left="0" w:firstLine="720"/>
+        <w:jc w:val="both"/>
+        <w:rPr>
+          <w:rFonts w:ascii="Times New Roman" w:hAnsi="Times New Roman" w:cs="Times New Roman"/>
+          <w:sz w:val="24"/>
+          <w:szCs w:val="24"/>
+          <w:lang w:val="en-US"/>
+        </w:rPr>
+      </w:pPr>
+      <w:r>
+        <w:rPr>
+          <w:rFonts w:ascii="Times New Roman" w:hAnsi="Times New Roman" w:cs="Times New Roman"/>
+          <w:sz w:val="24"/>
+          <w:szCs w:val="24"/>
+          <w:lang w:val="en-US"/>
+        </w:rPr>
+        <w:t xml:space="preserve">Pada bagian ini berisikan </w:t>
+      </w:r>
+      <w:r>
+        <w:rPr>
+          <w:rFonts w:ascii="Times New Roman" w:hAnsi="Times New Roman" w:cs="Times New Roman"/>
+          <w:i/>
+          <w:sz w:val="24"/>
+          <w:szCs w:val="24"/>
+          <w:lang w:val="en-US"/>
+        </w:rPr>
+        <w:t>flowmap</w:t>
+      </w:r>
+      <w:r>
+        <w:rPr>
+          <w:rFonts w:ascii="Times New Roman" w:hAnsi="Times New Roman" w:cs="Times New Roman"/>
+          <w:i/>
+          <w:sz w:val="24"/>
+          <w:szCs w:val="24"/>
+          <w:lang w:val="en-US"/>
+        </w:rPr>
+        <w:t xml:space="preserve"> </w:t>
+      </w:r>
+      <w:r>
+        <w:rPr>
+          <w:rFonts w:ascii="Times New Roman" w:hAnsi="Times New Roman" w:cs="Times New Roman"/>
+          <w:sz w:val="24"/>
+          <w:szCs w:val="24"/>
+          <w:lang w:val="en-US"/>
+        </w:rPr>
+        <w:t xml:space="preserve">dari sistem yang akan dibangun yaitu pada prosedur menu layar printer. </w:t>
+      </w:r>
+      <w:r>
+        <w:rPr>
+          <w:rFonts w:ascii="Times New Roman" w:hAnsi="Times New Roman" w:cs="Times New Roman"/>
+          <w:sz w:val="24"/>
+          <w:szCs w:val="24"/>
+          <w:lang w:val="en-US"/>
+        </w:rPr>
+        <w:t xml:space="preserve">Di sini kami menambahkan menu </w:t>
+      </w:r>
+      <w:r>
+        <w:rPr>
+          <w:rFonts w:ascii="Times New Roman" w:hAnsi="Times New Roman" w:cs="Times New Roman"/>
+          <w:i/>
+          <w:sz w:val="24"/>
+          <w:szCs w:val="24"/>
+          <w:lang w:val="en-US"/>
+        </w:rPr>
+        <w:t>cansel</w:t>
+      </w:r>
+      <w:r>
+        <w:rPr>
+          <w:rFonts w:ascii="Times New Roman" w:hAnsi="Times New Roman" w:cs="Times New Roman"/>
+          <w:sz w:val="24"/>
+          <w:szCs w:val="24"/>
+          <w:lang w:val="en-US"/>
+        </w:rPr>
+        <w:t xml:space="preserve"> untuk membatalkan nomor antrian agar dapat mengefesiensikan waktu dari petugas. Adapun </w:t>
+      </w:r>
+      <w:r>
+        <w:rPr>
+          <w:rFonts w:ascii="Times New Roman" w:hAnsi="Times New Roman" w:cs="Times New Roman"/>
+          <w:i/>
+          <w:sz w:val="24"/>
+          <w:szCs w:val="24"/>
+          <w:lang w:val="en-US"/>
+        </w:rPr>
+        <w:t>flowmap</w:t>
+      </w:r>
+      <w:r>
+        <w:rPr>
+          <w:rFonts w:ascii="Times New Roman" w:hAnsi="Times New Roman" w:cs="Times New Roman"/>
+          <w:sz w:val="24"/>
+          <w:szCs w:val="24"/>
+          <w:lang w:val="en-US"/>
+        </w:rPr>
+        <w:t xml:space="preserve"> yang akan dibangun adalah sebagai berikut :</w:t>
+      </w:r>
+    </w:p>
+    <w:p>
+      <w:pPr>
+        <w:pStyle w:val="ListParagraph"/>
+        <w:spacing w:line="360" w:lineRule="auto"/>
+        <w:ind w:left="0" w:firstLine="720"/>
+        <w:jc w:val="both"/>
+        <w:rPr>
+          <w:rFonts w:ascii="Times New Roman" w:hAnsi="Times New Roman" w:cs="Times New Roman"/>
+          <w:sz w:val="24"/>
+          <w:szCs w:val="24"/>
+          <w:lang w:val="en-US"/>
+        </w:rPr>
+      </w:pPr>
+    </w:p>
+    <w:p>
+      <w:pPr>
+        <w:pStyle w:val="ListParagraph"/>
+        <w:numPr>
+          <w:ilvl w:val="0"/>
+          <w:numId w:val="23"/>
+        </w:numPr>
+        <w:spacing w:line="360" w:lineRule="auto"/>
+        <w:jc w:val="both"/>
+        <w:rPr>
+          <w:rFonts w:ascii="Times New Roman" w:hAnsi="Times New Roman" w:cs="Times New Roman"/>
+          <w:b/>
+          <w:sz w:val="24"/>
+          <w:szCs w:val="24"/>
+          <w:lang w:val="en-US"/>
+        </w:rPr>
+      </w:pPr>
+      <w:r>
+        <w:rPr>
+          <w:rFonts w:ascii="Times New Roman" w:hAnsi="Times New Roman" w:cs="Times New Roman"/>
+          <w:b/>
+          <w:sz w:val="24"/>
+          <w:szCs w:val="24"/>
+          <w:lang w:val="en-US"/>
+        </w:rPr>
+        <w:t>Analisis sistem yang akan dibangun pada prosedur layar printer.</w:t>
+      </w:r>
+    </w:p>
+    <w:p>
+      <w:pPr>
+        <w:pStyle w:val="ListParagraph"/>
+        <w:spacing w:line="360" w:lineRule="auto"/>
+        <w:ind w:left="0" w:firstLine="360"/>
+        <w:jc w:val="both"/>
+        <w:rPr>
+          <w:rFonts w:ascii="Times New Roman" w:hAnsi="Times New Roman" w:cs="Times New Roman"/>
+          <w:sz w:val="24"/>
+          <w:szCs w:val="24"/>
+          <w:lang w:val="en-US"/>
+        </w:rPr>
+      </w:pPr>
+      <w:r>
+        <w:rPr>
+          <w:rFonts w:ascii="Times New Roman" w:hAnsi="Times New Roman" w:cs="Times New Roman"/>
+          <w:sz w:val="24"/>
+          <w:szCs w:val="24"/>
+          <w:lang w:val="en-US"/>
+        </w:rPr>
+        <w:t xml:space="preserve">Pada prosedur layar printer melibatkan 3 entitas yaitu petugas , kemudian aplikasi antrian dan terakhir </w:t>
+      </w:r>
+      <w:r>
+        <w:rPr>
+          <w:rFonts w:ascii="Times New Roman" w:hAnsi="Times New Roman" w:cs="Times New Roman"/>
+          <w:i/>
+          <w:sz w:val="24"/>
+          <w:szCs w:val="24"/>
+          <w:lang w:val="en-US"/>
+        </w:rPr>
+        <w:t>customer</w:t>
+      </w:r>
+      <w:r>
+        <w:rPr>
+          <w:rFonts w:ascii="Times New Roman" w:hAnsi="Times New Roman" w:cs="Times New Roman"/>
+          <w:sz w:val="24"/>
+          <w:szCs w:val="24"/>
+          <w:lang w:val="en-US"/>
+        </w:rPr>
+        <w:t xml:space="preserve"> itu sendiri.</w:t>
+      </w:r>
+      <w:r>
+        <w:rPr>
+          <w:rFonts w:ascii="Times New Roman" w:hAnsi="Times New Roman" w:cs="Times New Roman"/>
+          <w:sz w:val="24"/>
+          <w:szCs w:val="24"/>
+          <w:lang w:val="en-US"/>
+        </w:rPr>
+        <w:t xml:space="preserve"> </w:t>
+      </w:r>
+      <w:r>
+        <w:rPr>
+          <w:rFonts w:ascii="Times New Roman" w:hAnsi="Times New Roman" w:cs="Times New Roman"/>
+          <w:i/>
+          <w:sz w:val="24"/>
+          <w:szCs w:val="24"/>
+          <w:lang w:val="en-US"/>
+        </w:rPr>
+        <w:t>Customer</w:t>
+      </w:r>
+      <w:r>
+        <w:rPr>
+          <w:rFonts w:ascii="Times New Roman" w:hAnsi="Times New Roman" w:cs="Times New Roman"/>
+          <w:sz w:val="24"/>
+          <w:szCs w:val="24"/>
+          <w:lang w:val="en-US"/>
+        </w:rPr>
+        <w:t xml:space="preserve"> datang ke loket antrian kemudian menekan tombol </w:t>
+      </w:r>
+      <w:r>
+        <w:rPr>
+          <w:rFonts w:ascii="Times New Roman" w:hAnsi="Times New Roman" w:cs="Times New Roman"/>
+          <w:sz w:val="24"/>
+          <w:szCs w:val="24"/>
+          <w:lang w:val="en-US"/>
+        </w:rPr>
+        <w:t xml:space="preserve">pada layar aplikasi </w:t>
+      </w:r>
+      <w:r>
+        <w:rPr>
+          <w:rFonts w:ascii="Times New Roman" w:hAnsi="Times New Roman" w:cs="Times New Roman"/>
+          <w:sz w:val="24"/>
+          <w:szCs w:val="24"/>
+          <w:lang w:val="en-US"/>
+        </w:rPr>
+        <w:t xml:space="preserve">untuk mencetak nomor antrian sesuai dengan keperluannya, kemudian apabila </w:t>
+      </w:r>
+      <w:r>
+        <w:rPr>
+          <w:rFonts w:ascii="Times New Roman" w:hAnsi="Times New Roman" w:cs="Times New Roman"/>
+          <w:i/>
+          <w:sz w:val="24"/>
+          <w:szCs w:val="24"/>
+          <w:lang w:val="en-US"/>
+        </w:rPr>
+        <w:t>customer</w:t>
+      </w:r>
+      <w:r>
+        <w:rPr>
+          <w:rFonts w:ascii="Times New Roman" w:hAnsi="Times New Roman" w:cs="Times New Roman"/>
+          <w:sz w:val="24"/>
+          <w:szCs w:val="24"/>
+          <w:lang w:val="en-US"/>
+        </w:rPr>
+        <w:t xml:space="preserve"> ingin </w:t>
+      </w:r>
+      <w:r>
+        <w:rPr>
+          <w:rFonts w:ascii="Times New Roman" w:hAnsi="Times New Roman" w:cs="Times New Roman"/>
+          <w:sz w:val="24"/>
+          <w:szCs w:val="24"/>
+          <w:lang w:val="en-US"/>
+        </w:rPr>
+        <w:t xml:space="preserve">membatalkan nomor antriannya dikarenakan ada masalah seperti salah mencetak nomor atau jika </w:t>
+      </w:r>
+      <w:r>
+        <w:rPr>
+          <w:rFonts w:ascii="Times New Roman" w:hAnsi="Times New Roman" w:cs="Times New Roman"/>
+          <w:i/>
+          <w:sz w:val="24"/>
+          <w:szCs w:val="24"/>
+          <w:lang w:val="en-US"/>
+        </w:rPr>
+        <w:t>customer</w:t>
+      </w:r>
+      <w:r>
+        <w:rPr>
+          <w:rFonts w:ascii="Times New Roman" w:hAnsi="Times New Roman" w:cs="Times New Roman"/>
+          <w:sz w:val="24"/>
+          <w:szCs w:val="24"/>
+          <w:lang w:val="en-US"/>
+        </w:rPr>
+        <w:t xml:space="preserve"> ada keperluan mendadak dan ingin membatalkan nomor antriannya</w:t>
+      </w:r>
+      <w:r>
+        <w:rPr>
+          <w:rFonts w:ascii="Times New Roman" w:hAnsi="Times New Roman" w:cs="Times New Roman"/>
+          <w:sz w:val="24"/>
+          <w:szCs w:val="24"/>
+          <w:lang w:val="en-US"/>
+        </w:rPr>
+        <w:t xml:space="preserve">, </w:t>
+      </w:r>
+      <w:r>
+        <w:rPr>
+          <w:rFonts w:ascii="Times New Roman" w:hAnsi="Times New Roman" w:cs="Times New Roman"/>
+          <w:i/>
+          <w:sz w:val="24"/>
+          <w:szCs w:val="24"/>
+          <w:lang w:val="en-US"/>
+        </w:rPr>
+        <w:t>customer</w:t>
+      </w:r>
+      <w:r>
+        <w:rPr>
+          <w:rFonts w:ascii="Times New Roman" w:hAnsi="Times New Roman" w:cs="Times New Roman"/>
+          <w:sz w:val="24"/>
+          <w:szCs w:val="24"/>
+          <w:lang w:val="en-US"/>
+        </w:rPr>
+        <w:t xml:space="preserve"> dapat menggunakan fitur </w:t>
+      </w:r>
+      <w:r>
+        <w:rPr>
+          <w:rFonts w:ascii="Times New Roman" w:hAnsi="Times New Roman" w:cs="Times New Roman"/>
+          <w:i/>
+          <w:sz w:val="24"/>
+          <w:szCs w:val="24"/>
+          <w:lang w:val="en-US"/>
+        </w:rPr>
+        <w:t>cansel</w:t>
+      </w:r>
+      <w:r>
+        <w:rPr>
+          <w:rFonts w:ascii="Times New Roman" w:hAnsi="Times New Roman" w:cs="Times New Roman"/>
+          <w:sz w:val="24"/>
+          <w:szCs w:val="24"/>
+          <w:lang w:val="en-US"/>
+        </w:rPr>
+        <w:t xml:space="preserve"> untuk membatalkannya , sehingga dapat mengefesiensikan waktu dari petugas loket. </w:t>
+      </w:r>
+    </w:p>
+    <w:p>
+      <w:pPr>
+        <w:pStyle w:val="ListParagraph"/>
+        <w:spacing w:line="360" w:lineRule="auto"/>
+        <w:ind w:left="0" w:firstLine="360"/>
+        <w:jc w:val="both"/>
+        <w:rPr>
+          <w:rFonts w:ascii="Times New Roman" w:hAnsi="Times New Roman" w:cs="Times New Roman"/>
+          <w:sz w:val="24"/>
+          <w:szCs w:val="24"/>
+          <w:lang w:val="en-US"/>
+        </w:rPr>
+      </w:pPr>
+      <w:r>
+        <w:rPr>
+          <w:rFonts w:ascii="Times New Roman" w:hAnsi="Times New Roman" w:cs="Times New Roman"/>
+          <w:sz w:val="24"/>
+          <w:szCs w:val="24"/>
+          <w:lang w:val="en-US"/>
+        </w:rPr>
+        <w:t xml:space="preserve">Fitur ini menggunakan </w:t>
+      </w:r>
+      <w:r>
+        <w:rPr>
+          <w:rFonts w:ascii="Times New Roman" w:hAnsi="Times New Roman" w:cs="Times New Roman"/>
+          <w:i/>
+          <w:sz w:val="24"/>
+          <w:szCs w:val="24"/>
+          <w:lang w:val="en-US"/>
+        </w:rPr>
+        <w:t>barcode</w:t>
+      </w:r>
+      <w:r>
+        <w:rPr>
+          <w:rFonts w:ascii="Times New Roman" w:hAnsi="Times New Roman" w:cs="Times New Roman"/>
+          <w:i/>
+          <w:sz w:val="24"/>
+          <w:szCs w:val="24"/>
+          <w:lang w:val="en-US"/>
+        </w:rPr>
+        <w:t xml:space="preserve"> </w:t>
+      </w:r>
+      <w:r>
+        <w:rPr>
+          <w:rFonts w:ascii="Times New Roman" w:hAnsi="Times New Roman" w:cs="Times New Roman"/>
+          <w:sz w:val="24"/>
+          <w:szCs w:val="24"/>
+          <w:lang w:val="en-US"/>
+        </w:rPr>
+        <w:t xml:space="preserve">yang tercetak pada kertas nomor antrian, ketika customer ingin membatalkan nomor antriannya cukup dengan pindai </w:t>
+      </w:r>
+      <w:r>
+        <w:rPr>
+          <w:rFonts w:ascii="Times New Roman" w:hAnsi="Times New Roman" w:cs="Times New Roman"/>
+          <w:i/>
+          <w:sz w:val="24"/>
+          <w:szCs w:val="24"/>
+          <w:lang w:val="en-US"/>
+        </w:rPr>
+        <w:t>barcode</w:t>
+      </w:r>
+      <w:r>
+        <w:rPr>
+          <w:rFonts w:ascii="Times New Roman" w:hAnsi="Times New Roman" w:cs="Times New Roman"/>
+          <w:sz w:val="24"/>
+          <w:szCs w:val="24"/>
+          <w:lang w:val="en-US"/>
+        </w:rPr>
+        <w:t xml:space="preserve"> tersebut dengan aplikasi, maka secara otomastis nomor antrian akan tebatalkan dan nomor antrian yang dibatalkan dapat di gunakan kembali oleh </w:t>
+      </w:r>
+      <w:r>
+        <w:rPr>
+          <w:rFonts w:ascii="Times New Roman" w:hAnsi="Times New Roman" w:cs="Times New Roman"/>
+          <w:i/>
+          <w:sz w:val="24"/>
+          <w:szCs w:val="24"/>
+          <w:lang w:val="en-US"/>
+        </w:rPr>
+        <w:t>customer</w:t>
+      </w:r>
+      <w:r>
+        <w:rPr>
+          <w:rFonts w:ascii="Times New Roman" w:hAnsi="Times New Roman" w:cs="Times New Roman"/>
+          <w:sz w:val="24"/>
+          <w:szCs w:val="24"/>
+          <w:lang w:val="en-US"/>
+        </w:rPr>
+        <w:t xml:space="preserve"> lainnya.</w:t>
+      </w:r>
+      <w:r>
+        <w:rPr>
+          <w:rFonts w:ascii="Times New Roman" w:hAnsi="Times New Roman" w:cs="Times New Roman"/>
+          <w:sz w:val="24"/>
+          <w:szCs w:val="24"/>
+          <w:lang w:val="en-US"/>
+        </w:rPr>
+        <w:t xml:space="preserve"> </w:t>
+      </w:r>
+      <w:r>
+        <w:rPr>
+          <w:rFonts w:ascii="Times New Roman" w:hAnsi="Times New Roman" w:cs="Times New Roman"/>
+          <w:sz w:val="24"/>
+          <w:szCs w:val="24"/>
+          <w:lang w:val="en-US"/>
+        </w:rPr>
+        <w:t xml:space="preserve">Adapun </w:t>
+      </w:r>
+      <w:r>
+        <w:rPr>
+          <w:rFonts w:ascii="Times New Roman" w:hAnsi="Times New Roman" w:cs="Times New Roman"/>
+          <w:i/>
+          <w:sz w:val="24"/>
+          <w:szCs w:val="24"/>
+          <w:lang w:val="en-US"/>
+        </w:rPr>
+        <w:t>flowmap</w:t>
+      </w:r>
+      <w:r>
+        <w:rPr>
+          <w:rFonts w:ascii="Times New Roman" w:hAnsi="Times New Roman" w:cs="Times New Roman"/>
+          <w:sz w:val="24"/>
+          <w:szCs w:val="24"/>
+          <w:lang w:val="en-US"/>
+        </w:rPr>
+        <w:t xml:space="preserve">  dari sistem yang akan dibangun adalah sebagai berikut:</w:t>
+      </w:r>
+    </w:p>
+    <w:p>
+      <w:pPr>
+        <w:spacing w:line="360" w:lineRule="auto"/>
+        <w:jc w:val="both"/>
+        <w:rPr>
+          <w:rFonts w:ascii="Times New Roman" w:hAnsi="Times New Roman" w:cs="Times New Roman"/>
+          <w:sz w:val="24"/>
+          <w:szCs w:val="24"/>
+          <w:lang w:val="en-US"/>
+        </w:rPr>
+      </w:pPr>
+      <w:r>
+        <w:rPr>
+          <w:rFonts w:ascii="Times New Roman" w:hAnsi="Times New Roman" w:cs="Times New Roman"/>
+          <w:noProof/>
+          <w:sz w:val="24"/>
+          <w:szCs w:val="24"/>
+          <w:lang w:val="en-US"/>
+        </w:rPr>
+        <w:lastRenderedPageBreak/>
+        <w:drawing>
+          <wp:inline distT="0" distB="0" distL="0" distR="0" wp14:anchorId="53822B99" wp14:editId="67BA3845">
+            <wp:extent cx="5431790" cy="5880100"/>
+            <wp:effectExtent l="0" t="0" r="0" b="6350"/>
+            <wp:docPr id="16" name="Picture 16"/>
+            <wp:cNvGraphicFramePr>
+              <a:graphicFrameLocks xmlns:a="http://schemas.openxmlformats.org/drawingml/2006/main" noChangeAspect="1"/>
+            </wp:cNvGraphicFramePr>
+            <a:graphic xmlns:a="http://schemas.openxmlformats.org/drawingml/2006/main">
+              <a:graphicData uri="http://schemas.openxmlformats.org/drawingml/2006/picture">
+                <pic:pic xmlns:pic="http://schemas.openxmlformats.org/drawingml/2006/picture">
+                  <pic:nvPicPr>
+                    <pic:cNvPr id="0" name="Prosedur yang akan dibangun Customer.jpg"/>
+                    <pic:cNvPicPr/>
+                  </pic:nvPicPr>
+                  <pic:blipFill>
+                    <a:blip r:embed="rId11" cstate="print">
+                      <a:extLst>
+                        <a:ext uri="{28A0092B-C50C-407E-A947-70E740481C1C}">
+                          <a14:useLocalDpi xmlns:a14="http://schemas.microsoft.com/office/drawing/2010/main" val="0"/>
+                        </a:ext>
+                      </a:extLst>
+                    </a:blip>
+                    <a:stretch>
+                      <a:fillRect/>
+                    </a:stretch>
+                  </pic:blipFill>
+                  <pic:spPr>
+                    <a:xfrm>
+                      <a:off x="0" y="0"/>
+                      <a:ext cx="5431790" cy="5880100"/>
+                    </a:xfrm>
+                    <a:prstGeom prst="rect">
+                      <a:avLst/>
+                    </a:prstGeom>
+                  </pic:spPr>
+                </pic:pic>
+              </a:graphicData>
+            </a:graphic>
+          </wp:inline>
+        </w:drawing>
+      </w:r>
+    </w:p>
+    <w:p>
+      <w:pPr>
+        <w:jc w:val="center"/>
+        <w:rPr>
+          <w:rFonts w:ascii="Times New Roman" w:hAnsi="Times New Roman"/>
+          <w:i/>
+          <w:sz w:val="24"/>
+          <w:szCs w:val="24"/>
+          <w:lang w:val="en-US"/>
+        </w:rPr>
+      </w:pPr>
+      <w:r>
+        <w:rPr>
+          <w:rFonts w:ascii="Times New Roman" w:hAnsi="Times New Roman"/>
+          <w:i/>
+          <w:sz w:val="24"/>
+          <w:szCs w:val="24"/>
+        </w:rPr>
+        <w:t>Gambar 3.</w:t>
+      </w:r>
+      <w:r>
+        <w:rPr>
+          <w:rFonts w:ascii="Times New Roman" w:hAnsi="Times New Roman"/>
+          <w:i/>
+          <w:sz w:val="24"/>
+          <w:szCs w:val="24"/>
+          <w:lang w:val="en-US"/>
+        </w:rPr>
+        <w:t>4</w:t>
+      </w:r>
+      <w:r>
+        <w:rPr>
+          <w:rFonts w:ascii="Times New Roman" w:hAnsi="Times New Roman"/>
+          <w:i/>
+          <w:sz w:val="24"/>
+          <w:szCs w:val="24"/>
+        </w:rPr>
+        <w:t xml:space="preserve"> </w:t>
+      </w:r>
+      <w:r>
+        <w:rPr>
+          <w:rFonts w:ascii="Times New Roman" w:hAnsi="Times New Roman"/>
+          <w:i/>
+          <w:sz w:val="24"/>
+          <w:szCs w:val="24"/>
+        </w:rPr>
+        <w:t>F</w:t>
+      </w:r>
+      <w:r>
+        <w:rPr>
+          <w:rFonts w:ascii="Times New Roman" w:hAnsi="Times New Roman"/>
+          <w:i/>
+          <w:sz w:val="24"/>
+          <w:szCs w:val="24"/>
+        </w:rPr>
+        <w:t xml:space="preserve">lowmap analisis sistem yang </w:t>
+      </w:r>
+      <w:r>
+        <w:rPr>
+          <w:rFonts w:ascii="Times New Roman" w:hAnsi="Times New Roman"/>
+          <w:i/>
+          <w:sz w:val="24"/>
+          <w:szCs w:val="24"/>
+          <w:lang w:val="en-US"/>
+        </w:rPr>
+        <w:t>akan dibangun pada prosedur layar print</w:t>
+      </w:r>
+      <w:r>
+        <w:rPr>
+          <w:rFonts w:ascii="Times New Roman" w:hAnsi="Times New Roman"/>
+          <w:i/>
+          <w:sz w:val="24"/>
+          <w:szCs w:val="24"/>
+          <w:lang w:val="en-US"/>
+        </w:rPr>
+        <w:t>.</w:t>
+      </w:r>
+    </w:p>
+    <w:p>
+      <w:pPr>
+        <w:spacing w:line="360" w:lineRule="auto"/>
+        <w:jc w:val="both"/>
+        <w:rPr>
+          <w:rFonts w:ascii="Times New Roman" w:hAnsi="Times New Roman" w:cs="Times New Roman"/>
+          <w:sz w:val="24"/>
+          <w:szCs w:val="24"/>
+          <w:lang w:val="en-US"/>
+        </w:rPr>
+      </w:pPr>
+    </w:p>
+    <w:p>
+      <w:pPr>
+        <w:spacing w:line="360" w:lineRule="auto"/>
+        <w:jc w:val="both"/>
+        <w:rPr>
+          <w:rFonts w:ascii="Times New Roman" w:hAnsi="Times New Roman" w:cs="Times New Roman"/>
+          <w:sz w:val="24"/>
+          <w:szCs w:val="24"/>
+          <w:lang w:val="en-US"/>
+        </w:rPr>
+      </w:pPr>
+      <w:bookmarkStart w:id="1" w:name="_GoBack"/>
+      <w:bookmarkEnd w:id="1"/>
+    </w:p>
+    <w:p>
+      <w:pPr>
+        <w:pStyle w:val="Heading2"/>
+        <w:numPr>
+          <w:ilvl w:val="1"/>
+          <w:numId w:val="16"/>
+        </w:numPr>
+        <w:spacing w:before="0" w:line="360" w:lineRule="auto"/>
+        <w:jc w:val="both"/>
+        <w:rPr>
+          <w:rFonts w:ascii="Times New Roman" w:hAnsi="Times New Roman" w:cs="Times New Roman"/>
+          <w:b/>
+          <w:color w:val="000000" w:themeColor="text1"/>
+          <w:sz w:val="24"/>
+          <w:szCs w:val="24"/>
+          <w:lang w:val="en-US"/>
+        </w:rPr>
+      </w:pPr>
+      <w:r>
+        <w:rPr>
+          <w:rFonts w:ascii="Times New Roman" w:hAnsi="Times New Roman" w:cs="Times New Roman"/>
+          <w:b/>
+          <w:color w:val="000000" w:themeColor="text1"/>
+          <w:sz w:val="24"/>
+          <w:szCs w:val="24"/>
+          <w:lang w:val="en-US"/>
+        </w:rPr>
+        <w:lastRenderedPageBreak/>
+        <w:t xml:space="preserve">  </w:t>
+      </w:r>
+      <w:r>
+        <w:rPr>
+          <w:rFonts w:ascii="Times New Roman" w:hAnsi="Times New Roman" w:cs="Times New Roman"/>
+          <w:b/>
+          <w:color w:val="000000" w:themeColor="text1"/>
+          <w:sz w:val="24"/>
+          <w:szCs w:val="24"/>
+          <w:lang w:val="en-US"/>
+        </w:rPr>
         <w:t>Kamus Data</w:t>
       </w:r>
     </w:p>
     <w:p>
       <w:pPr>
+        <w:ind w:firstLine="360"/>
         <w:jc w:val="both"/>
         <w:rPr>
           <w:rFonts w:ascii="Times New Roman" w:hAnsi="Times New Roman" w:cs="Times New Roman"/>
@@ -9774,6 +11993,15 @@
           <w:lang w:val="en-US"/>
         </w:rPr>
       </w:pPr>
+      <w:r>
+        <w:rPr>
+          <w:rFonts w:ascii="Times New Roman" w:hAnsi="Times New Roman" w:cs="Times New Roman"/>
+          <w:sz w:val="24"/>
+          <w:szCs w:val="24"/>
+          <w:lang w:val="en-US"/>
+        </w:rPr>
+        <w:t xml:space="preserve">  </w:t>
+      </w:r>
       <w:r>
         <w:rPr>
           <w:rFonts w:ascii="Times New Roman" w:hAnsi="Times New Roman" w:cs="Times New Roman"/>
@@ -11216,101 +13444,6 @@
     </w:tbl>
     <w:p>
       <w:pPr>
-        <w:pStyle w:val="ListParagraph"/>
-        <w:jc w:val="both"/>
-        <w:rPr>
-          <w:rFonts w:ascii="Times New Roman" w:hAnsi="Times New Roman" w:cs="Times New Roman"/>
-          <w:b/>
-          <w:bCs/>
-        </w:rPr>
-      </w:pPr>
-    </w:p>
-    <w:p>
-      <w:pPr>
-        <w:pStyle w:val="ListParagraph"/>
-        <w:jc w:val="both"/>
-        <w:rPr>
-          <w:rFonts w:ascii="Times New Roman" w:hAnsi="Times New Roman" w:cs="Times New Roman"/>
-          <w:b/>
-          <w:bCs/>
-        </w:rPr>
-      </w:pPr>
-    </w:p>
-    <w:p>
-      <w:pPr>
-        <w:pStyle w:val="ListParagraph"/>
-        <w:jc w:val="both"/>
-        <w:rPr>
-          <w:rFonts w:ascii="Times New Roman" w:hAnsi="Times New Roman" w:cs="Times New Roman"/>
-          <w:b/>
-          <w:bCs/>
-          <w:lang w:val="en-US"/>
-        </w:rPr>
-      </w:pPr>
-    </w:p>
-    <w:p>
-      <w:pPr>
-        <w:pStyle w:val="ListParagraph"/>
-        <w:jc w:val="both"/>
-        <w:rPr>
-          <w:rFonts w:ascii="Times New Roman" w:hAnsi="Times New Roman" w:cs="Times New Roman"/>
-          <w:b/>
-          <w:bCs/>
-          <w:lang w:val="en-US"/>
-        </w:rPr>
-      </w:pPr>
-    </w:p>
-    <w:p>
-      <w:pPr>
-        <w:pStyle w:val="ListParagraph"/>
-        <w:jc w:val="both"/>
-        <w:rPr>
-          <w:rFonts w:ascii="Times New Roman" w:hAnsi="Times New Roman" w:cs="Times New Roman"/>
-          <w:b/>
-          <w:bCs/>
-          <w:lang w:val="en-US"/>
-        </w:rPr>
-      </w:pPr>
-    </w:p>
-    <w:p>
-      <w:pPr>
-        <w:pStyle w:val="ListParagraph"/>
-        <w:jc w:val="both"/>
-        <w:rPr>
-          <w:rFonts w:ascii="Times New Roman" w:hAnsi="Times New Roman" w:cs="Times New Roman"/>
-          <w:b/>
-          <w:bCs/>
-          <w:lang w:val="en-US"/>
-        </w:rPr>
-      </w:pPr>
-    </w:p>
-    <w:p>
-      <w:pPr>
-        <w:pStyle w:val="ListParagraph"/>
-        <w:jc w:val="both"/>
-        <w:rPr>
-          <w:rFonts w:ascii="Times New Roman" w:hAnsi="Times New Roman" w:cs="Times New Roman"/>
-          <w:b/>
-          <w:bCs/>
-          <w:lang w:val="en-US"/>
-        </w:rPr>
-      </w:pPr>
-    </w:p>
-    <w:p>
-      <w:pPr>
-        <w:pStyle w:val="ListParagraph"/>
-        <w:jc w:val="both"/>
-        <w:rPr>
-          <w:rFonts w:ascii="Times New Roman" w:hAnsi="Times New Roman" w:cs="Times New Roman"/>
-          <w:b/>
-          <w:bCs/>
-          <w:lang w:val="en-US"/>
-        </w:rPr>
-      </w:pPr>
-    </w:p>
-    <w:p>
-      <w:pPr>
-        <w:pStyle w:val="ListParagraph"/>
         <w:jc w:val="both"/>
         <w:rPr>
           <w:rFonts w:ascii="Times New Roman" w:hAnsi="Times New Roman" w:cs="Times New Roman"/>
@@ -11944,6 +14077,7 @@
               <w:rPr>
                 <w:rFonts w:ascii="Times New Roman" w:hAnsi="Times New Roman" w:cs="Times New Roman"/>
               </w:rPr>
+              <w:lastRenderedPageBreak/>
               <w:t>1.</w:t>
             </w:r>
           </w:p>
@@ -13354,6 +15488,35 @@
           <w:noProof/>
           <w:sz w:val="28"/>
           <w:szCs w:val="28"/>
+          <w:lang w:val="en-US"/>
+        </w:rPr>
+      </w:pPr>
+    </w:p>
+    <w:p>
+      <w:pPr>
+        <w:rPr>
+          <w:lang w:val="en-US"/>
+        </w:rPr>
+      </w:pPr>
+    </w:p>
+    <w:p>
+      <w:pPr>
+        <w:rPr>
+          <w:lang w:val="en-US"/>
+        </w:rPr>
+      </w:pPr>
+    </w:p>
+    <w:p>
+      <w:pPr>
+        <w:rPr>
+          <w:lang w:val="en-US"/>
+        </w:rPr>
+      </w:pPr>
+    </w:p>
+    <w:p>
+      <w:pPr>
+        <w:rPr>
+          <w:lang w:val="en-US"/>
         </w:rPr>
       </w:pPr>
     </w:p>
@@ -13426,7 +15589,7 @@
         </w:rPr>
         <w:t xml:space="preserve">[2] </w:t>
       </w:r>
-      <w:hyperlink r:id="rId8" w:history="1">
+      <w:hyperlink r:id="rId12" w:history="1">
         <w:r>
           <w:rPr>
             <w:rStyle w:val="Hyperlink"/>
@@ -13475,7 +15638,7 @@
         </w:rPr>
         <w:t xml:space="preserve"> </w:t>
       </w:r>
-      <w:hyperlink r:id="rId9" w:history="1">
+      <w:hyperlink r:id="rId13" w:history="1">
         <w:r>
           <w:rPr>
             <w:rStyle w:val="Hyperlink"/>
@@ -13518,7 +15681,7 @@
       <w:r>
         <w:t xml:space="preserve"> </w:t>
       </w:r>
-      <w:hyperlink r:id="rId10" w:history="1">
+      <w:hyperlink r:id="rId14" w:history="1">
         <w:r>
           <w:rPr>
             <w:rStyle w:val="Hyperlink"/>
@@ -13560,7 +15723,7 @@
       <w:r>
         <w:t xml:space="preserve"> </w:t>
       </w:r>
-      <w:hyperlink r:id="rId11" w:history="1">
+      <w:hyperlink r:id="rId15" w:history="1">
         <w:r>
           <w:rPr>
             <w:rStyle w:val="Hyperlink"/>
@@ -13601,7 +15764,7 @@
       <w:r>
         <w:t xml:space="preserve"> </w:t>
       </w:r>
-      <w:hyperlink r:id="rId12" w:history="1">
+      <w:hyperlink r:id="rId16" w:history="1">
         <w:r>
           <w:rPr>
             <w:rStyle w:val="Hyperlink"/>
@@ -13641,7 +15804,7 @@
       <w:r>
         <w:t xml:space="preserve"> </w:t>
       </w:r>
-      <w:hyperlink r:id="rId13" w:history="1">
+      <w:hyperlink r:id="rId17" w:history="1">
         <w:r>
           <w:rPr>
             <w:rStyle w:val="Hyperlink"/>
@@ -14401,6 +16564,95 @@
     </w:lvl>
   </w:abstractNum>
   <w:abstractNum w:abstractNumId="6">
+    <w:nsid w:val="153F3788"/>
+    <w:multiLevelType w:val="hybridMultilevel"/>
+    <w:tmpl w:val="B3F423B0"/>
+    <w:lvl w:ilvl="0" w:tplc="04090015">
+      <w:start w:val="1"/>
+      <w:numFmt w:val="upperLetter"/>
+      <w:lvlText w:val="%1."/>
+      <w:lvlJc w:val="left"/>
+      <w:pPr>
+        <w:ind w:left="360" w:hanging="360"/>
+      </w:pPr>
+      <w:rPr>
+        <w:rFonts w:hint="default"/>
+      </w:rPr>
+    </w:lvl>
+    <w:lvl w:ilvl="1" w:tplc="04090019" w:tentative="1">
+      <w:start w:val="1"/>
+      <w:numFmt w:val="lowerLetter"/>
+      <w:lvlText w:val="%2."/>
+      <w:lvlJc w:val="left"/>
+      <w:pPr>
+        <w:ind w:left="1080" w:hanging="360"/>
+      </w:pPr>
+    </w:lvl>
+    <w:lvl w:ilvl="2" w:tplc="0409001B" w:tentative="1">
+      <w:start w:val="1"/>
+      <w:numFmt w:val="lowerRoman"/>
+      <w:lvlText w:val="%3."/>
+      <w:lvlJc w:val="right"/>
+      <w:pPr>
+        <w:ind w:left="1800" w:hanging="180"/>
+      </w:pPr>
+    </w:lvl>
+    <w:lvl w:ilvl="3" w:tplc="0409000F" w:tentative="1">
+      <w:start w:val="1"/>
+      <w:numFmt w:val="decimal"/>
+      <w:lvlText w:val="%4."/>
+      <w:lvlJc w:val="left"/>
+      <w:pPr>
+        <w:ind w:left="2520" w:hanging="360"/>
+      </w:pPr>
+    </w:lvl>
+    <w:lvl w:ilvl="4" w:tplc="04090019" w:tentative="1">
+      <w:start w:val="1"/>
+      <w:numFmt w:val="lowerLetter"/>
+      <w:lvlText w:val="%5."/>
+      <w:lvlJc w:val="left"/>
+      <w:pPr>
+        <w:ind w:left="3240" w:hanging="360"/>
+      </w:pPr>
+    </w:lvl>
+    <w:lvl w:ilvl="5" w:tplc="0409001B" w:tentative="1">
+      <w:start w:val="1"/>
+      <w:numFmt w:val="lowerRoman"/>
+      <w:lvlText w:val="%6."/>
+      <w:lvlJc w:val="right"/>
+      <w:pPr>
+        <w:ind w:left="3960" w:hanging="180"/>
+      </w:pPr>
+    </w:lvl>
+    <w:lvl w:ilvl="6" w:tplc="0409000F" w:tentative="1">
+      <w:start w:val="1"/>
+      <w:numFmt w:val="decimal"/>
+      <w:lvlText w:val="%7."/>
+      <w:lvlJc w:val="left"/>
+      <w:pPr>
+        <w:ind w:left="4680" w:hanging="360"/>
+      </w:pPr>
+    </w:lvl>
+    <w:lvl w:ilvl="7" w:tplc="04090019" w:tentative="1">
+      <w:start w:val="1"/>
+      <w:numFmt w:val="lowerLetter"/>
+      <w:lvlText w:val="%8."/>
+      <w:lvlJc w:val="left"/>
+      <w:pPr>
+        <w:ind w:left="5400" w:hanging="360"/>
+      </w:pPr>
+    </w:lvl>
+    <w:lvl w:ilvl="8" w:tplc="0409001B" w:tentative="1">
+      <w:start w:val="1"/>
+      <w:numFmt w:val="lowerRoman"/>
+      <w:lvlText w:val="%9."/>
+      <w:lvlJc w:val="right"/>
+      <w:pPr>
+        <w:ind w:left="6120" w:hanging="180"/>
+      </w:pPr>
+    </w:lvl>
+  </w:abstractNum>
+  <w:abstractNum w:abstractNumId="7">
     <w:nsid w:val="233E3E5D"/>
     <w:multiLevelType w:val="hybridMultilevel"/>
     <w:tmpl w:val="B3D0B2D8"/>
@@ -14489,7 +16741,7 @@
       </w:pPr>
     </w:lvl>
   </w:abstractNum>
-  <w:abstractNum w:abstractNumId="7">
+  <w:abstractNum w:abstractNumId="8">
     <w:nsid w:val="338E1A98"/>
     <w:multiLevelType w:val="multilevel"/>
     <w:tmpl w:val="3A761F28"/>
@@ -14602,7 +16854,7 @@
       </w:rPr>
     </w:lvl>
   </w:abstractNum>
-  <w:abstractNum w:abstractNumId="8">
+  <w:abstractNum w:abstractNumId="9">
     <w:nsid w:val="41BB7544"/>
     <w:multiLevelType w:val="hybridMultilevel"/>
     <w:tmpl w:val="FBEAF782"/>
@@ -14691,7 +16943,7 @@
       </w:pPr>
     </w:lvl>
   </w:abstractNum>
-  <w:abstractNum w:abstractNumId="9">
+  <w:abstractNum w:abstractNumId="10">
     <w:nsid w:val="425752FC"/>
     <w:multiLevelType w:val="hybridMultilevel"/>
     <w:tmpl w:val="6706CDA4"/>
@@ -14780,7 +17032,7 @@
       </w:pPr>
     </w:lvl>
   </w:abstractNum>
-  <w:abstractNum w:abstractNumId="10">
+  <w:abstractNum w:abstractNumId="11">
     <w:nsid w:val="432475D5"/>
     <w:multiLevelType w:val="hybridMultilevel"/>
     <w:tmpl w:val="158E34FC"/>
@@ -14869,7 +17121,7 @@
       </w:pPr>
     </w:lvl>
   </w:abstractNum>
-  <w:abstractNum w:abstractNumId="11">
+  <w:abstractNum w:abstractNumId="12">
     <w:nsid w:val="456326EE"/>
     <w:multiLevelType w:val="hybridMultilevel"/>
     <w:tmpl w:val="D9D6895C"/>
@@ -14955,7 +17207,7 @@
       </w:pPr>
     </w:lvl>
   </w:abstractNum>
-  <w:abstractNum w:abstractNumId="12">
+  <w:abstractNum w:abstractNumId="13">
     <w:nsid w:val="4E7821CF"/>
     <w:multiLevelType w:val="multilevel"/>
     <w:tmpl w:val="CA56C7D2"/>
@@ -15068,7 +17320,7 @@
       </w:rPr>
     </w:lvl>
   </w:abstractNum>
-  <w:abstractNum w:abstractNumId="13">
+  <w:abstractNum w:abstractNumId="14">
     <w:nsid w:val="4EF96302"/>
     <w:multiLevelType w:val="multilevel"/>
     <w:tmpl w:val="D54098A4"/>
@@ -15181,7 +17433,7 @@
       </w:rPr>
     </w:lvl>
   </w:abstractNum>
-  <w:abstractNum w:abstractNumId="14">
+  <w:abstractNum w:abstractNumId="15">
     <w:nsid w:val="608B0084"/>
     <w:multiLevelType w:val="hybridMultilevel"/>
     <w:tmpl w:val="C02E3C3E"/>
@@ -15270,7 +17522,96 @@
       </w:pPr>
     </w:lvl>
   </w:abstractNum>
-  <w:abstractNum w:abstractNumId="15">
+  <w:abstractNum w:abstractNumId="16">
+    <w:nsid w:val="6D6F143A"/>
+    <w:multiLevelType w:val="hybridMultilevel"/>
+    <w:tmpl w:val="4E9AB8E4"/>
+    <w:lvl w:ilvl="0" w:tplc="9A68F7EA">
+      <w:start w:val="1"/>
+      <w:numFmt w:val="upperLetter"/>
+      <w:lvlText w:val="%1."/>
+      <w:lvlJc w:val="left"/>
+      <w:pPr>
+        <w:ind w:left="360" w:hanging="360"/>
+      </w:pPr>
+      <w:rPr>
+        <w:rFonts w:hint="default"/>
+      </w:rPr>
+    </w:lvl>
+    <w:lvl w:ilvl="1" w:tplc="04090019" w:tentative="1">
+      <w:start w:val="1"/>
+      <w:numFmt w:val="lowerLetter"/>
+      <w:lvlText w:val="%2."/>
+      <w:lvlJc w:val="left"/>
+      <w:pPr>
+        <w:ind w:left="1080" w:hanging="360"/>
+      </w:pPr>
+    </w:lvl>
+    <w:lvl w:ilvl="2" w:tplc="0409001B" w:tentative="1">
+      <w:start w:val="1"/>
+      <w:numFmt w:val="lowerRoman"/>
+      <w:lvlText w:val="%3."/>
+      <w:lvlJc w:val="right"/>
+      <w:pPr>
+        <w:ind w:left="1800" w:hanging="180"/>
+      </w:pPr>
+    </w:lvl>
+    <w:lvl w:ilvl="3" w:tplc="0409000F" w:tentative="1">
+      <w:start w:val="1"/>
+      <w:numFmt w:val="decimal"/>
+      <w:lvlText w:val="%4."/>
+      <w:lvlJc w:val="left"/>
+      <w:pPr>
+        <w:ind w:left="2520" w:hanging="360"/>
+      </w:pPr>
+    </w:lvl>
+    <w:lvl w:ilvl="4" w:tplc="04090019" w:tentative="1">
+      <w:start w:val="1"/>
+      <w:numFmt w:val="lowerLetter"/>
+      <w:lvlText w:val="%5."/>
+      <w:lvlJc w:val="left"/>
+      <w:pPr>
+        <w:ind w:left="3240" w:hanging="360"/>
+      </w:pPr>
+    </w:lvl>
+    <w:lvl w:ilvl="5" w:tplc="0409001B" w:tentative="1">
+      <w:start w:val="1"/>
+      <w:numFmt w:val="lowerRoman"/>
+      <w:lvlText w:val="%6."/>
+      <w:lvlJc w:val="right"/>
+      <w:pPr>
+        <w:ind w:left="3960" w:hanging="180"/>
+      </w:pPr>
+    </w:lvl>
+    <w:lvl w:ilvl="6" w:tplc="0409000F" w:tentative="1">
+      <w:start w:val="1"/>
+      <w:numFmt w:val="decimal"/>
+      <w:lvlText w:val="%7."/>
+      <w:lvlJc w:val="left"/>
+      <w:pPr>
+        <w:ind w:left="4680" w:hanging="360"/>
+      </w:pPr>
+    </w:lvl>
+    <w:lvl w:ilvl="7" w:tplc="04090019" w:tentative="1">
+      <w:start w:val="1"/>
+      <w:numFmt w:val="lowerLetter"/>
+      <w:lvlText w:val="%8."/>
+      <w:lvlJc w:val="left"/>
+      <w:pPr>
+        <w:ind w:left="5400" w:hanging="360"/>
+      </w:pPr>
+    </w:lvl>
+    <w:lvl w:ilvl="8" w:tplc="0409001B" w:tentative="1">
+      <w:start w:val="1"/>
+      <w:numFmt w:val="lowerRoman"/>
+      <w:lvlText w:val="%9."/>
+      <w:lvlJc w:val="right"/>
+      <w:pPr>
+        <w:ind w:left="6120" w:hanging="180"/>
+      </w:pPr>
+    </w:lvl>
+  </w:abstractNum>
+  <w:abstractNum w:abstractNumId="17">
     <w:nsid w:val="701A7535"/>
     <w:multiLevelType w:val="hybridMultilevel"/>
     <w:tmpl w:val="75085336"/>
@@ -15359,7 +17700,7 @@
       </w:pPr>
     </w:lvl>
   </w:abstractNum>
-  <w:abstractNum w:abstractNumId="16">
+  <w:abstractNum w:abstractNumId="18">
     <w:nsid w:val="721C6107"/>
     <w:multiLevelType w:val="hybridMultilevel"/>
     <w:tmpl w:val="41105C26"/>
@@ -15448,7 +17789,7 @@
       </w:pPr>
     </w:lvl>
   </w:abstractNum>
-  <w:abstractNum w:abstractNumId="17">
+  <w:abstractNum w:abstractNumId="19">
     <w:nsid w:val="73AB3719"/>
     <w:multiLevelType w:val="multilevel"/>
     <w:tmpl w:val="D54098A4"/>
@@ -15561,7 +17902,7 @@
       </w:rPr>
     </w:lvl>
   </w:abstractNum>
-  <w:abstractNum w:abstractNumId="18">
+  <w:abstractNum w:abstractNumId="20">
     <w:nsid w:val="75FF7ACA"/>
     <w:multiLevelType w:val="multilevel"/>
     <w:tmpl w:val="3A761F28"/>
@@ -15674,7 +18015,99 @@
       </w:rPr>
     </w:lvl>
   </w:abstractNum>
-  <w:abstractNum w:abstractNumId="19">
+  <w:abstractNum w:abstractNumId="21">
+    <w:nsid w:val="78D55498"/>
+    <w:multiLevelType w:val="hybridMultilevel"/>
+    <w:tmpl w:val="099C0792"/>
+    <w:lvl w:ilvl="0" w:tplc="99328F68">
+      <w:start w:val="1"/>
+      <w:numFmt w:val="decimal"/>
+      <w:lvlText w:val="3.1.1.%1"/>
+      <w:lvlJc w:val="left"/>
+      <w:pPr>
+        <w:ind w:left="360" w:hanging="360"/>
+      </w:pPr>
+      <w:rPr>
+        <w:rFonts w:hint="default"/>
+      </w:rPr>
+    </w:lvl>
+    <w:lvl w:ilvl="1" w:tplc="04090019">
+      <w:start w:val="1"/>
+      <w:numFmt w:val="lowerLetter"/>
+      <w:lvlText w:val="%2."/>
+      <w:lvlJc w:val="left"/>
+      <w:pPr>
+        <w:ind w:left="1080" w:hanging="360"/>
+      </w:pPr>
+    </w:lvl>
+    <w:lvl w:ilvl="2" w:tplc="0409001B">
+      <w:start w:val="1"/>
+      <w:numFmt w:val="lowerRoman"/>
+      <w:lvlText w:val="%3."/>
+      <w:lvlJc w:val="right"/>
+      <w:pPr>
+        <w:ind w:left="1800" w:hanging="180"/>
+      </w:pPr>
+    </w:lvl>
+    <w:lvl w:ilvl="3" w:tplc="E0523740">
+      <w:start w:val="1"/>
+      <w:numFmt w:val="decimal"/>
+      <w:lvlText w:val="%4.1.1.1"/>
+      <w:lvlJc w:val="left"/>
+      <w:pPr>
+        <w:ind w:left="2977" w:hanging="360"/>
+      </w:pPr>
+      <w:rPr>
+        <w:rFonts w:hint="default"/>
+      </w:rPr>
+    </w:lvl>
+    <w:lvl w:ilvl="4" w:tplc="04090019" w:tentative="1">
+      <w:start w:val="1"/>
+      <w:numFmt w:val="lowerLetter"/>
+      <w:lvlText w:val="%5."/>
+      <w:lvlJc w:val="left"/>
+      <w:pPr>
+        <w:ind w:left="3240" w:hanging="360"/>
+      </w:pPr>
+    </w:lvl>
+    <w:lvl w:ilvl="5" w:tplc="0409001B" w:tentative="1">
+      <w:start w:val="1"/>
+      <w:numFmt w:val="lowerRoman"/>
+      <w:lvlText w:val="%6."/>
+      <w:lvlJc w:val="right"/>
+      <w:pPr>
+        <w:ind w:left="3960" w:hanging="180"/>
+      </w:pPr>
+    </w:lvl>
+    <w:lvl w:ilvl="6" w:tplc="0409000F" w:tentative="1">
+      <w:start w:val="1"/>
+      <w:numFmt w:val="decimal"/>
+      <w:lvlText w:val="%7."/>
+      <w:lvlJc w:val="left"/>
+      <w:pPr>
+        <w:ind w:left="4680" w:hanging="360"/>
+      </w:pPr>
+    </w:lvl>
+    <w:lvl w:ilvl="7" w:tplc="04090019" w:tentative="1">
+      <w:start w:val="1"/>
+      <w:numFmt w:val="lowerLetter"/>
+      <w:lvlText w:val="%8."/>
+      <w:lvlJc w:val="left"/>
+      <w:pPr>
+        <w:ind w:left="5400" w:hanging="360"/>
+      </w:pPr>
+    </w:lvl>
+    <w:lvl w:ilvl="8" w:tplc="0409001B" w:tentative="1">
+      <w:start w:val="1"/>
+      <w:numFmt w:val="lowerRoman"/>
+      <w:lvlText w:val="%9."/>
+      <w:lvlJc w:val="right"/>
+      <w:pPr>
+        <w:ind w:left="6120" w:hanging="180"/>
+      </w:pPr>
+    </w:lvl>
+  </w:abstractNum>
+  <w:abstractNum w:abstractNumId="22">
     <w:nsid w:val="7FC44F16"/>
     <w:multiLevelType w:val="hybridMultilevel"/>
     <w:tmpl w:val="9F4249B2"/>
@@ -15767,46 +18200,46 @@
     <w:abstractNumId w:val="4"/>
   </w:num>
   <w:num w:numId="2">
-    <w:abstractNumId w:val="11"/>
+    <w:abstractNumId w:val="12"/>
   </w:num>
   <w:num w:numId="3">
     <w:abstractNumId w:val="3"/>
   </w:num>
   <w:num w:numId="4">
-    <w:abstractNumId w:val="10"/>
+    <w:abstractNumId w:val="11"/>
   </w:num>
   <w:num w:numId="5">
-    <w:abstractNumId w:val="14"/>
+    <w:abstractNumId w:val="15"/>
   </w:num>
   <w:num w:numId="6">
-    <w:abstractNumId w:val="19"/>
+    <w:abstractNumId w:val="22"/>
   </w:num>
   <w:num w:numId="7">
-    <w:abstractNumId w:val="8"/>
+    <w:abstractNumId w:val="9"/>
   </w:num>
   <w:num w:numId="8">
     <w:abstractNumId w:val="0"/>
   </w:num>
   <w:num w:numId="9">
-    <w:abstractNumId w:val="17"/>
+    <w:abstractNumId w:val="19"/>
   </w:num>
   <w:num w:numId="10">
-    <w:abstractNumId w:val="15"/>
+    <w:abstractNumId w:val="17"/>
   </w:num>
   <w:num w:numId="11">
     <w:abstractNumId w:val="2"/>
   </w:num>
   <w:num w:numId="12">
-    <w:abstractNumId w:val="16"/>
+    <w:abstractNumId w:val="18"/>
   </w:num>
   <w:num w:numId="13">
-    <w:abstractNumId w:val="9"/>
+    <w:abstractNumId w:val="10"/>
   </w:num>
   <w:num w:numId="14">
-    <w:abstractNumId w:val="7"/>
+    <w:abstractNumId w:val="8"/>
   </w:num>
   <w:num w:numId="15">
-    <w:abstractNumId w:val="18"/>
+    <w:abstractNumId w:val="20"/>
   </w:num>
   <w:num w:numId="16">
     <w:abstractNumId w:val="1"/>
@@ -15815,13 +18248,22 @@
     <w:abstractNumId w:val="5"/>
   </w:num>
   <w:num w:numId="18">
+    <w:abstractNumId w:val="7"/>
+  </w:num>
+  <w:num w:numId="19">
+    <w:abstractNumId w:val="13"/>
+  </w:num>
+  <w:num w:numId="20">
+    <w:abstractNumId w:val="14"/>
+  </w:num>
+  <w:num w:numId="21">
+    <w:abstractNumId w:val="21"/>
+  </w:num>
+  <w:num w:numId="22">
     <w:abstractNumId w:val="6"/>
   </w:num>
-  <w:num w:numId="19">
-    <w:abstractNumId w:val="12"/>
-  </w:num>
-  <w:num w:numId="20">
-    <w:abstractNumId w:val="13"/>
+  <w:num w:numId="23">
+    <w:abstractNumId w:val="16"/>
   </w:num>
 </w:numbering>
 </file>
@@ -16157,6 +18599,19 @@
       </w:tblCellMar>
     </w:tblPr>
   </w:style>
+  <w:style w:type="paragraph" w:styleId="NoSpacing">
+    <w:name w:val="No Spacing"/>
+    <w:uiPriority w:val="1"/>
+    <w:qFormat/>
+    <w:rsid w:val="00A56BD3"/>
+    <w:pPr>
+      <w:spacing w:after="0" w:line="240" w:lineRule="auto"/>
+    </w:pPr>
+    <w:rPr>
+      <w:rFonts w:ascii="Calibri" w:eastAsia="Calibri" w:hAnsi="Calibri" w:cs="Times New Roman"/>
+      <w:lang w:val="id-ID"/>
+    </w:rPr>
+  </w:style>
 </w:styles>
 </file>
 
@@ -16491,6 +18946,19 @@
       </w:tblCellMar>
     </w:tblPr>
   </w:style>
+  <w:style w:type="paragraph" w:styleId="NoSpacing">
+    <w:name w:val="No Spacing"/>
+    <w:uiPriority w:val="1"/>
+    <w:qFormat/>
+    <w:rsid w:val="00A56BD3"/>
+    <w:pPr>
+      <w:spacing w:after="0" w:line="240" w:lineRule="auto"/>
+    </w:pPr>
+    <w:rPr>
+      <w:rFonts w:ascii="Calibri" w:eastAsia="Calibri" w:hAnsi="Calibri" w:cs="Times New Roman"/>
+      <w:lang w:val="id-ID"/>
+    </w:rPr>
+  </w:style>
 </w:styles>
 </file>
 
@@ -16784,7 +19252,7 @@
 </file>
 
 <file path=customXml/itemProps1.xml><?xml version="1.0" encoding="utf-8"?>
-<ds:datastoreItem xmlns:ds="http://schemas.openxmlformats.org/officeDocument/2006/customXml" ds:itemID="{E1494539-D45C-46A6-851A-BD2F577DB0AD}">
+<ds:datastoreItem xmlns:ds="http://schemas.openxmlformats.org/officeDocument/2006/customXml" ds:itemID="{789D4F2D-08A6-4F2B-B053-E2DBDD91050D}">
   <ds:schemaRefs>
     <ds:schemaRef ds:uri="http://schemas.openxmlformats.org/officeDocument/2006/bibliography"/>
   </ds:schemaRefs>

</xml_diff>